<commit_message>
Changed the colors of the program
</commit_message>
<xml_diff>
--- a/docs/Studentrapport.docx
+++ b/docs/Studentrapport.docx
@@ -351,11 +351,9 @@
           <w:p>
             <w:bookmarkStart w:id="8" w:name="Tittel2"/>
             <w:bookmarkEnd w:id="8"/>
-            <w:proofErr w:type="spellStart"/>
             <w:r>
-              <w:t>SmartHouse</w:t>
+              <w:t>Warehouse Management System (WMS)</w:t>
             </w:r>
-            <w:proofErr w:type="spellEnd"/>
           </w:p>
         </w:tc>
       </w:tr>
@@ -415,6 +413,30 @@
           <w:p>
             <w:bookmarkStart w:id="9" w:name="Sammendrag"/>
             <w:bookmarkEnd w:id="9"/>
+            <w:r>
+              <w:t xml:space="preserve">Jeg har laget et system som skal hjelpe og holde orden på ett varehus. Systemet har en </w:t>
+            </w:r>
+            <w:r>
+              <w:t>identitets</w:t>
+            </w:r>
+            <w:r>
+              <w:t>klasse</w:t>
+            </w:r>
+            <w:r>
+              <w:t xml:space="preserve"> som symboliserer en vare i lagerhuset. Denne varen har en rekke felt som beskriver varen. Varene er lagret i ett register som brukes for å oppnå ulike mål med varene.</w:t>
+            </w:r>
+          </w:p>
+          <w:p/>
+          <w:p>
+            <w:r>
+              <w:t>Systemet er to delt, da jeg har delt det opp i logikken bak applikasjonen, og ett brukergrensesnitt som snakker med den bakenforliggende. Disse lagene er delt inn i pakker, for å organisere og å sikre pakkene.</w:t>
+            </w:r>
+          </w:p>
+          <w:p/>
+          <w:p>
+            <w:r>
+              <w:t>Videre i rapporten skal det forklares nærmere på hva slags fremgangsmåte er brukt, og mer i dybden på hvorfor det er valgt å gjøre det slikt.</w:t>
+            </w:r>
           </w:p>
           <w:p>
             <w:pPr>
@@ -2162,11 +2184,33 @@
         <w:pStyle w:val="Definition"/>
       </w:pPr>
       <w:r>
+        <w:t>WMS</w:t>
+      </w:r>
+      <w:r>
         <w:tab/>
+        <w:t>Warehouse Management System</w:t>
+      </w:r>
+      <w:r>
+        <w:tab/>
+      </w:r>
+      <w:r>
+        <w:tab/>
+        <w:t>Ingen norsk oversettelse</w:t>
+      </w:r>
+    </w:p>
+    <w:p>
+      <w:pPr>
+        <w:pStyle w:val="Definition"/>
+      </w:pPr>
+      <w:r>
+        <w:t>Int</w:t>
+      </w:r>
+      <w:r>
+        <w:tab/>
       </w:r>
       <w:proofErr w:type="spellStart"/>
       <w:r>
-        <w:t>Constructur</w:t>
+        <w:t>Integer</w:t>
       </w:r>
       <w:proofErr w:type="spellEnd"/>
       <w:r>
@@ -2183,7 +2227,7 @@
       </w:r>
       <w:r>
         <w:tab/>
-        <w:t>Konstruktør</w:t>
+        <w:t>Heltall</w:t>
       </w:r>
     </w:p>
     <w:p>
@@ -2191,52 +2235,8 @@
         <w:pStyle w:val="Definition"/>
       </w:pPr>
       <w:r>
-        <w:tab/>
-        <w:t>Method</w:t>
-      </w:r>
-      <w:r>
-        <w:tab/>
-      </w:r>
-      <w:r>
-        <w:tab/>
-      </w:r>
-      <w:r>
-        <w:tab/>
-      </w:r>
-      <w:r>
-        <w:tab/>
-      </w:r>
-      <w:r>
-        <w:tab/>
-        <w:t>Metode</w:t>
-      </w:r>
-    </w:p>
-    <w:p>
-      <w:pPr>
-        <w:pStyle w:val="Definition"/>
-      </w:pPr>
-      <w:r>
-        <w:tab/>
-        <w:t>Field Variables</w:t>
-      </w:r>
-      <w:r>
-        <w:tab/>
-      </w:r>
-      <w:r>
-        <w:tab/>
-      </w:r>
-      <w:r>
-        <w:tab/>
-      </w:r>
-      <w:r>
-        <w:tab/>
-        <w:t>Felt variabler</w:t>
-      </w:r>
-    </w:p>
-    <w:p>
-      <w:pPr>
-        <w:pStyle w:val="Definition"/>
-      </w:pPr>
+        <w:t>E</w:t>
+      </w:r>
       <w:r>
         <w:tab/>
       </w:r>
@@ -2298,6 +2298,931 @@
     </w:p>
     <w:p>
       <w:pPr>
+        <w:pStyle w:val="Brdtekst"/>
+        <w:rPr>
+          <w:sz w:val="22"/>
+          <w:szCs w:val="22"/>
+        </w:rPr>
+      </w:pPr>
+      <w:r>
+        <w:rPr>
+          <w:sz w:val="22"/>
+          <w:szCs w:val="22"/>
+        </w:rPr>
+        <w:t xml:space="preserve">Oppgaven som er gitt vil ha ett system som kan </w:t>
+      </w:r>
+      <w:proofErr w:type="gramStart"/>
+      <w:r>
+        <w:rPr>
+          <w:sz w:val="22"/>
+          <w:szCs w:val="22"/>
+        </w:rPr>
+        <w:t>implementeres</w:t>
+      </w:r>
+      <w:proofErr w:type="gramEnd"/>
+      <w:r>
+        <w:rPr>
+          <w:sz w:val="22"/>
+          <w:szCs w:val="22"/>
+        </w:rPr>
+        <w:t xml:space="preserve"> i ett varehus.</w:t>
+      </w:r>
+      <w:r>
+        <w:rPr>
+          <w:sz w:val="22"/>
+          <w:szCs w:val="22"/>
+        </w:rPr>
+        <w:t xml:space="preserve"> Det som er viktig for dette systemet er at det har nødvendige funksjoner som gjør brukerens opplevelse fullstendig. Funksjoner som gjør brukeropplevelsen fullstendig, er metoder som endrer på innholdet til varehuset. Systemet skal skrives i kodespråket Java, og det skal brukes tekstbasert brukergrensesnitt for å informere brukeren.</w:t>
+      </w:r>
+    </w:p>
+    <w:p>
+      <w:pPr>
+        <w:pStyle w:val="Brdtekst"/>
+        <w:rPr>
+          <w:sz w:val="22"/>
+          <w:szCs w:val="22"/>
+        </w:rPr>
+      </w:pPr>
+    </w:p>
+    <w:p>
+      <w:pPr>
+        <w:pStyle w:val="Brdtekst"/>
+        <w:rPr>
+          <w:sz w:val="22"/>
+          <w:szCs w:val="22"/>
+        </w:rPr>
+      </w:pPr>
+      <w:r>
+        <w:rPr>
+          <w:sz w:val="22"/>
+          <w:szCs w:val="22"/>
+        </w:rPr>
+        <w:t xml:space="preserve">Problemet er gitt i 3 forskjellig deler, da det er gitt utover ett halvt år. Iterasjon 1 handlet om klassen Item, altså en vare i dette </w:t>
+      </w:r>
+      <w:r>
+        <w:rPr>
+          <w:sz w:val="22"/>
+          <w:szCs w:val="22"/>
+        </w:rPr>
+        <w:t xml:space="preserve">systemet. Denne klassen er selve grunnlaget for resten av applikasjonen, og hva som er nødvendig å legge til av utvidelser av applikasjonen. Iterasjon 2 handlet om registeret, selve klassen som representerer varehuset, og brukergrensesnittet. Her ble det gitt en del krav om hva som var nødvendig for en bruker å ha muligheten til. Iterasjon 3 handlet om </w:t>
+      </w:r>
+      <w:r>
+        <w:rPr>
+          <w:sz w:val="22"/>
+          <w:szCs w:val="22"/>
+        </w:rPr>
+        <w:t>at man skulle sette sitt eget preg på koden, og legge til ekstra funksjoner for å gjøre brukeropplevelsen enda bedre.</w:t>
+      </w:r>
+    </w:p>
+    <w:p>
+      <w:pPr>
+        <w:pStyle w:val="Brdtekst"/>
+        <w:rPr>
+          <w:sz w:val="22"/>
+          <w:szCs w:val="22"/>
+        </w:rPr>
+      </w:pPr>
+    </w:p>
+    <w:p>
+      <w:pPr>
+        <w:autoSpaceDE w:val="0"/>
+        <w:autoSpaceDN w:val="0"/>
+        <w:adjustRightInd w:val="0"/>
+        <w:rPr>
+          <w:sz w:val="22"/>
+          <w:szCs w:val="22"/>
+        </w:rPr>
+      </w:pPr>
+      <w:r>
+        <w:rPr>
+          <w:sz w:val="22"/>
+          <w:szCs w:val="22"/>
+        </w:rPr>
+        <w:t xml:space="preserve">Kravene i iterasjon 1 var som følger; </w:t>
+      </w:r>
+    </w:p>
+    <w:p>
+      <w:pPr>
+        <w:autoSpaceDE w:val="0"/>
+        <w:autoSpaceDN w:val="0"/>
+        <w:adjustRightInd w:val="0"/>
+        <w:rPr>
+          <w:rFonts w:ascii="ArialMT" w:hAnsi="ArialMT" w:cs="ArialMT"/>
+          <w:sz w:val="24"/>
+          <w:szCs w:val="24"/>
+          <w:lang w:eastAsia="en-US"/>
+        </w:rPr>
+      </w:pPr>
+      <w:r>
+        <w:rPr>
+          <w:rFonts w:ascii="ArialMT" w:hAnsi="ArialMT" w:cs="ArialMT"/>
+          <w:sz w:val="24"/>
+          <w:szCs w:val="24"/>
+          <w:lang w:eastAsia="en-US"/>
+        </w:rPr>
+        <w:t>1. Varenummer – består av bokstaver og tall</w:t>
+      </w:r>
+    </w:p>
+    <w:p>
+      <w:pPr>
+        <w:autoSpaceDE w:val="0"/>
+        <w:autoSpaceDN w:val="0"/>
+        <w:adjustRightInd w:val="0"/>
+        <w:rPr>
+          <w:rFonts w:ascii="ArialMT" w:hAnsi="ArialMT" w:cs="ArialMT"/>
+          <w:sz w:val="24"/>
+          <w:szCs w:val="24"/>
+          <w:lang w:eastAsia="en-US"/>
+        </w:rPr>
+      </w:pPr>
+      <w:r>
+        <w:rPr>
+          <w:rFonts w:ascii="ArialMT" w:hAnsi="ArialMT" w:cs="ArialMT"/>
+          <w:sz w:val="24"/>
+          <w:szCs w:val="24"/>
+          <w:lang w:eastAsia="en-US"/>
+        </w:rPr>
+        <w:t>2. Beskrivelse – en tekst som beskriver kort om varen</w:t>
+      </w:r>
+    </w:p>
+    <w:p>
+      <w:pPr>
+        <w:autoSpaceDE w:val="0"/>
+        <w:autoSpaceDN w:val="0"/>
+        <w:adjustRightInd w:val="0"/>
+        <w:rPr>
+          <w:rFonts w:ascii="ArialMT" w:hAnsi="ArialMT" w:cs="ArialMT"/>
+          <w:sz w:val="24"/>
+          <w:szCs w:val="24"/>
+          <w:lang w:eastAsia="en-US"/>
+        </w:rPr>
+      </w:pPr>
+      <w:r>
+        <w:rPr>
+          <w:rFonts w:ascii="ArialMT" w:hAnsi="ArialMT" w:cs="ArialMT"/>
+          <w:sz w:val="24"/>
+          <w:szCs w:val="24"/>
+          <w:lang w:eastAsia="en-US"/>
+        </w:rPr>
+        <w:t>3. Pris – Heltall</w:t>
+      </w:r>
+    </w:p>
+    <w:p>
+      <w:pPr>
+        <w:autoSpaceDE w:val="0"/>
+        <w:autoSpaceDN w:val="0"/>
+        <w:adjustRightInd w:val="0"/>
+        <w:rPr>
+          <w:rFonts w:ascii="ArialMT" w:hAnsi="ArialMT" w:cs="ArialMT"/>
+          <w:sz w:val="24"/>
+          <w:szCs w:val="24"/>
+          <w:lang w:eastAsia="en-US"/>
+        </w:rPr>
+      </w:pPr>
+      <w:r>
+        <w:rPr>
+          <w:rFonts w:ascii="ArialMT" w:hAnsi="ArialMT" w:cs="ArialMT"/>
+          <w:sz w:val="24"/>
+          <w:szCs w:val="24"/>
+          <w:lang w:eastAsia="en-US"/>
+        </w:rPr>
+        <w:t xml:space="preserve">4. Merkenavn – en tekst som inneholder merke (Hunton, </w:t>
+      </w:r>
+      <w:proofErr w:type="spellStart"/>
+      <w:r>
+        <w:rPr>
+          <w:rFonts w:ascii="ArialMT" w:hAnsi="ArialMT" w:cs="ArialMT"/>
+          <w:sz w:val="24"/>
+          <w:szCs w:val="24"/>
+          <w:lang w:eastAsia="en-US"/>
+        </w:rPr>
+        <w:t>Pergo</w:t>
+      </w:r>
+      <w:proofErr w:type="spellEnd"/>
+      <w:r>
+        <w:rPr>
+          <w:rFonts w:ascii="ArialMT" w:hAnsi="ArialMT" w:cs="ArialMT"/>
+          <w:sz w:val="24"/>
+          <w:szCs w:val="24"/>
+          <w:lang w:eastAsia="en-US"/>
+        </w:rPr>
+        <w:t xml:space="preserve">, Egger </w:t>
+      </w:r>
+      <w:proofErr w:type="spellStart"/>
+      <w:r>
+        <w:rPr>
+          <w:rFonts w:ascii="ArialMT" w:hAnsi="ArialMT" w:cs="ArialMT"/>
+          <w:sz w:val="24"/>
+          <w:szCs w:val="24"/>
+          <w:lang w:eastAsia="en-US"/>
+        </w:rPr>
+        <w:t>osv</w:t>
+      </w:r>
+      <w:proofErr w:type="spellEnd"/>
+      <w:r>
+        <w:rPr>
+          <w:rFonts w:ascii="ArialMT" w:hAnsi="ArialMT" w:cs="ArialMT"/>
+          <w:sz w:val="24"/>
+          <w:szCs w:val="24"/>
+          <w:lang w:eastAsia="en-US"/>
+        </w:rPr>
+        <w:t>)</w:t>
+      </w:r>
+    </w:p>
+    <w:p>
+      <w:pPr>
+        <w:autoSpaceDE w:val="0"/>
+        <w:autoSpaceDN w:val="0"/>
+        <w:adjustRightInd w:val="0"/>
+        <w:rPr>
+          <w:rFonts w:ascii="ArialMT" w:hAnsi="ArialMT" w:cs="ArialMT"/>
+          <w:sz w:val="24"/>
+          <w:szCs w:val="24"/>
+          <w:lang w:eastAsia="en-US"/>
+        </w:rPr>
+      </w:pPr>
+      <w:r>
+        <w:rPr>
+          <w:rFonts w:ascii="ArialMT" w:hAnsi="ArialMT" w:cs="ArialMT"/>
+          <w:sz w:val="24"/>
+          <w:szCs w:val="24"/>
+          <w:lang w:eastAsia="en-US"/>
+        </w:rPr>
+        <w:t>5. Vekt – i kilogram, som et desimaltall</w:t>
+      </w:r>
+    </w:p>
+    <w:p>
+      <w:pPr>
+        <w:autoSpaceDE w:val="0"/>
+        <w:autoSpaceDN w:val="0"/>
+        <w:adjustRightInd w:val="0"/>
+        <w:rPr>
+          <w:rFonts w:ascii="ArialMT" w:hAnsi="ArialMT" w:cs="ArialMT"/>
+          <w:sz w:val="24"/>
+          <w:szCs w:val="24"/>
+          <w:lang w:eastAsia="en-US"/>
+        </w:rPr>
+      </w:pPr>
+      <w:r>
+        <w:rPr>
+          <w:rFonts w:ascii="ArialMT" w:hAnsi="ArialMT" w:cs="ArialMT"/>
+          <w:sz w:val="24"/>
+          <w:szCs w:val="24"/>
+          <w:lang w:eastAsia="en-US"/>
+        </w:rPr>
+        <w:t>6. Lengde - som et desimaltall</w:t>
+      </w:r>
+    </w:p>
+    <w:p>
+      <w:pPr>
+        <w:autoSpaceDE w:val="0"/>
+        <w:autoSpaceDN w:val="0"/>
+        <w:adjustRightInd w:val="0"/>
+        <w:rPr>
+          <w:rFonts w:ascii="ArialMT" w:hAnsi="ArialMT" w:cs="ArialMT"/>
+          <w:sz w:val="24"/>
+          <w:szCs w:val="24"/>
+          <w:lang w:eastAsia="en-US"/>
+        </w:rPr>
+      </w:pPr>
+      <w:r>
+        <w:rPr>
+          <w:rFonts w:ascii="ArialMT" w:hAnsi="ArialMT" w:cs="ArialMT"/>
+          <w:sz w:val="24"/>
+          <w:szCs w:val="24"/>
+          <w:lang w:eastAsia="en-US"/>
+        </w:rPr>
+        <w:lastRenderedPageBreak/>
+        <w:t>7. Høyde - som et desimaltall</w:t>
+      </w:r>
+    </w:p>
+    <w:p>
+      <w:pPr>
+        <w:autoSpaceDE w:val="0"/>
+        <w:autoSpaceDN w:val="0"/>
+        <w:adjustRightInd w:val="0"/>
+        <w:rPr>
+          <w:rFonts w:ascii="ArialMT" w:hAnsi="ArialMT" w:cs="ArialMT"/>
+          <w:sz w:val="24"/>
+          <w:szCs w:val="24"/>
+          <w:lang w:eastAsia="en-US"/>
+        </w:rPr>
+      </w:pPr>
+      <w:r>
+        <w:rPr>
+          <w:rFonts w:ascii="ArialMT" w:hAnsi="ArialMT" w:cs="ArialMT"/>
+          <w:sz w:val="24"/>
+          <w:szCs w:val="24"/>
+          <w:lang w:eastAsia="en-US"/>
+        </w:rPr>
+        <w:t>8. Farge – beskrevet som tekst</w:t>
+      </w:r>
+    </w:p>
+    <w:p>
+      <w:pPr>
+        <w:autoSpaceDE w:val="0"/>
+        <w:autoSpaceDN w:val="0"/>
+        <w:adjustRightInd w:val="0"/>
+        <w:rPr>
+          <w:rFonts w:ascii="ArialMT" w:hAnsi="ArialMT" w:cs="ArialMT"/>
+          <w:sz w:val="24"/>
+          <w:szCs w:val="24"/>
+          <w:lang w:eastAsia="en-US"/>
+        </w:rPr>
+      </w:pPr>
+      <w:r>
+        <w:rPr>
+          <w:rFonts w:ascii="ArialMT" w:hAnsi="ArialMT" w:cs="ArialMT"/>
+          <w:sz w:val="24"/>
+          <w:szCs w:val="24"/>
+          <w:lang w:eastAsia="en-US"/>
+        </w:rPr>
+        <w:t>9. Antall på lager - antall varer på lager. Skal aldri være mindre enn 0.</w:t>
+      </w:r>
+    </w:p>
+    <w:p>
+      <w:pPr>
+        <w:autoSpaceDE w:val="0"/>
+        <w:autoSpaceDN w:val="0"/>
+        <w:adjustRightInd w:val="0"/>
+        <w:rPr>
+          <w:rFonts w:ascii="ArialMT" w:hAnsi="ArialMT" w:cs="ArialMT"/>
+          <w:sz w:val="24"/>
+          <w:szCs w:val="24"/>
+          <w:lang w:eastAsia="en-US"/>
+        </w:rPr>
+      </w:pPr>
+      <w:r>
+        <w:rPr>
+          <w:rFonts w:ascii="ArialMT" w:hAnsi="ArialMT" w:cs="ArialMT"/>
+          <w:sz w:val="24"/>
+          <w:szCs w:val="24"/>
+          <w:lang w:eastAsia="en-US"/>
+        </w:rPr>
+        <w:t>10. Kategori - et tall som representerer kategori av varen. Bruk følgende: (1) Gulv</w:t>
+      </w:r>
+    </w:p>
+    <w:p>
+      <w:pPr>
+        <w:pStyle w:val="Brdtekst"/>
+        <w:rPr>
+          <w:rFonts w:ascii="ArialMT" w:hAnsi="ArialMT" w:cs="ArialMT"/>
+          <w:i/>
+          <w:iCs/>
+          <w:sz w:val="24"/>
+          <w:szCs w:val="24"/>
+          <w:lang w:eastAsia="en-US"/>
+        </w:rPr>
+      </w:pPr>
+      <w:r>
+        <w:rPr>
+          <w:rFonts w:ascii="ArialMT" w:hAnsi="ArialMT" w:cs="ArialMT"/>
+          <w:sz w:val="24"/>
+          <w:szCs w:val="24"/>
+          <w:lang w:eastAsia="en-US"/>
+        </w:rPr>
+        <w:t>laminater, (2) Vinduer (3) Dører og (4) Trelast</w:t>
+      </w:r>
+      <w:r>
+        <w:rPr>
+          <w:rFonts w:ascii="ArialMT" w:hAnsi="ArialMT" w:cs="ArialMT"/>
+          <w:sz w:val="24"/>
+          <w:szCs w:val="24"/>
+          <w:lang w:eastAsia="en-US"/>
+        </w:rPr>
+        <w:t>. (</w:t>
+      </w:r>
+      <w:r>
+        <w:rPr>
+          <w:rFonts w:ascii="ArialMT" w:hAnsi="ArialMT" w:cs="ArialMT"/>
+          <w:i/>
+          <w:iCs/>
+          <w:sz w:val="24"/>
+          <w:szCs w:val="24"/>
+          <w:lang w:eastAsia="en-US"/>
+        </w:rPr>
+        <w:t>Vedlegg 1)</w:t>
+      </w:r>
+    </w:p>
+    <w:p>
+      <w:pPr>
+        <w:pStyle w:val="Brdtekst"/>
+        <w:rPr>
+          <w:rFonts w:ascii="ArialMT" w:hAnsi="ArialMT" w:cs="ArialMT"/>
+          <w:sz w:val="24"/>
+          <w:szCs w:val="24"/>
+          <w:lang w:eastAsia="en-US"/>
+        </w:rPr>
+      </w:pPr>
+    </w:p>
+    <w:p>
+      <w:pPr>
+        <w:pStyle w:val="Brdtekst"/>
+        <w:rPr>
+          <w:rFonts w:ascii="ArialMT" w:hAnsi="ArialMT" w:cs="ArialMT"/>
+          <w:sz w:val="24"/>
+          <w:szCs w:val="24"/>
+          <w:lang w:eastAsia="en-US"/>
+        </w:rPr>
+      </w:pPr>
+      <w:r>
+        <w:rPr>
+          <w:rFonts w:ascii="ArialMT" w:hAnsi="ArialMT" w:cs="ArialMT"/>
+          <w:sz w:val="24"/>
+          <w:szCs w:val="24"/>
+          <w:lang w:eastAsia="en-US"/>
+        </w:rPr>
+        <w:t>Kravene i iterasjon 2 var som følger;</w:t>
+      </w:r>
+    </w:p>
+    <w:p>
+      <w:pPr>
+        <w:pStyle w:val="Default"/>
+        <w:rPr>
+          <w:color w:val="C45811"/>
+          <w:sz w:val="28"/>
+          <w:szCs w:val="28"/>
+        </w:rPr>
+      </w:pPr>
+      <w:r>
+        <w:rPr>
+          <w:color w:val="C45811"/>
+          <w:sz w:val="28"/>
+          <w:szCs w:val="28"/>
+        </w:rPr>
+        <w:t xml:space="preserve">Brukergrensesnitt </w:t>
+      </w:r>
+    </w:p>
+    <w:p>
+      <w:pPr>
+        <w:pStyle w:val="Default"/>
+        <w:rPr>
+          <w:sz w:val="23"/>
+          <w:szCs w:val="23"/>
+        </w:rPr>
+      </w:pPr>
+      <w:r>
+        <w:rPr>
+          <w:b/>
+          <w:bCs/>
+          <w:sz w:val="23"/>
+          <w:szCs w:val="23"/>
+        </w:rPr>
+        <w:t xml:space="preserve">Brukergrensesnittet </w:t>
+      </w:r>
+      <w:r>
+        <w:rPr>
+          <w:sz w:val="23"/>
+          <w:szCs w:val="23"/>
+        </w:rPr>
+        <w:t xml:space="preserve">skal tilby følgende funksjonalitet til brukeren. Brukeren er en person som arbeider på lageret.: </w:t>
+      </w:r>
+    </w:p>
+    <w:p>
+      <w:pPr>
+        <w:pStyle w:val="Default"/>
+        <w:spacing w:after="19"/>
+        <w:rPr>
+          <w:sz w:val="23"/>
+          <w:szCs w:val="23"/>
+        </w:rPr>
+      </w:pPr>
+      <w:r>
+        <w:rPr>
+          <w:sz w:val="23"/>
+          <w:szCs w:val="23"/>
+        </w:rPr>
+        <w:t xml:space="preserve">1. Skrive ut all varer på lageret </w:t>
+      </w:r>
+    </w:p>
+    <w:p>
+      <w:pPr>
+        <w:pStyle w:val="Default"/>
+        <w:spacing w:after="19"/>
+        <w:rPr>
+          <w:sz w:val="23"/>
+          <w:szCs w:val="23"/>
+        </w:rPr>
+      </w:pPr>
+      <w:r>
+        <w:rPr>
+          <w:sz w:val="23"/>
+          <w:szCs w:val="23"/>
+        </w:rPr>
+        <w:t xml:space="preserve">2. Søke etter en gitt vare basert på Varenummer og/eller Beskrivelse </w:t>
+      </w:r>
+    </w:p>
+    <w:p>
+      <w:pPr>
+        <w:pStyle w:val="Default"/>
+        <w:spacing w:after="19"/>
+        <w:rPr>
+          <w:sz w:val="23"/>
+          <w:szCs w:val="23"/>
+        </w:rPr>
+      </w:pPr>
+      <w:r>
+        <w:rPr>
+          <w:sz w:val="23"/>
+          <w:szCs w:val="23"/>
+        </w:rPr>
+        <w:t xml:space="preserve">3. Legge en ny vare til registeret. Her skal all informasjon fra 1-10 felter (gitt over) innhentes fra bruker input </w:t>
+      </w:r>
+    </w:p>
+    <w:p>
+      <w:pPr>
+        <w:pStyle w:val="Default"/>
+        <w:spacing w:after="19"/>
+        <w:rPr>
+          <w:sz w:val="23"/>
+          <w:szCs w:val="23"/>
+        </w:rPr>
+      </w:pPr>
+      <w:r>
+        <w:rPr>
+          <w:sz w:val="23"/>
+          <w:szCs w:val="23"/>
+        </w:rPr>
+        <w:t xml:space="preserve">4. Øke varebeholdningen til eksisterende vare. M.a.o. du har en vare med et gitt antall på lager (f.eks. 10 </w:t>
+      </w:r>
+      <w:proofErr w:type="spellStart"/>
+      <w:r>
+        <w:rPr>
+          <w:sz w:val="23"/>
+          <w:szCs w:val="23"/>
+        </w:rPr>
+        <w:t>stk</w:t>
+      </w:r>
+      <w:proofErr w:type="spellEnd"/>
+      <w:r>
+        <w:rPr>
+          <w:sz w:val="23"/>
+          <w:szCs w:val="23"/>
+        </w:rPr>
+        <w:t xml:space="preserve"> laminatgulv). Du mottar så en ny forsyning av laminatgulv som så skal registreres inn på lageret (f.eks. 20 </w:t>
+      </w:r>
+      <w:proofErr w:type="spellStart"/>
+      <w:r>
+        <w:rPr>
+          <w:sz w:val="23"/>
+          <w:szCs w:val="23"/>
+        </w:rPr>
+        <w:t>stk</w:t>
+      </w:r>
+      <w:proofErr w:type="spellEnd"/>
+      <w:r>
+        <w:rPr>
+          <w:sz w:val="23"/>
+          <w:szCs w:val="23"/>
+        </w:rPr>
+        <w:t xml:space="preserve">). </w:t>
+      </w:r>
+    </w:p>
+    <w:p>
+      <w:pPr>
+        <w:pStyle w:val="Default"/>
+        <w:spacing w:after="19"/>
+        <w:rPr>
+          <w:sz w:val="23"/>
+          <w:szCs w:val="23"/>
+        </w:rPr>
+      </w:pPr>
+      <w:r>
+        <w:rPr>
+          <w:sz w:val="23"/>
+          <w:szCs w:val="23"/>
+        </w:rPr>
+        <w:t xml:space="preserve">5. Ta ut varer fra varebeholdningen (eksisterende vare). M.a.o. du har en vare med et gitt antall på lageret (f.eks. 20 </w:t>
+      </w:r>
+      <w:proofErr w:type="spellStart"/>
+      <w:r>
+        <w:rPr>
+          <w:sz w:val="23"/>
+          <w:szCs w:val="23"/>
+        </w:rPr>
+        <w:t>stk</w:t>
+      </w:r>
+      <w:proofErr w:type="spellEnd"/>
+      <w:r>
+        <w:rPr>
+          <w:sz w:val="23"/>
+          <w:szCs w:val="23"/>
+        </w:rPr>
+        <w:t xml:space="preserve"> laminatgulv). Du tar så ut 5 </w:t>
+      </w:r>
+      <w:proofErr w:type="spellStart"/>
+      <w:r>
+        <w:rPr>
+          <w:sz w:val="23"/>
+          <w:szCs w:val="23"/>
+        </w:rPr>
+        <w:t>stk</w:t>
+      </w:r>
+      <w:proofErr w:type="spellEnd"/>
+      <w:r>
+        <w:rPr>
+          <w:sz w:val="23"/>
+          <w:szCs w:val="23"/>
+        </w:rPr>
+        <w:t xml:space="preserve"> fra lageret. </w:t>
+      </w:r>
+    </w:p>
+    <w:p>
+      <w:pPr>
+        <w:pStyle w:val="Default"/>
+        <w:spacing w:after="19"/>
+        <w:rPr>
+          <w:sz w:val="23"/>
+          <w:szCs w:val="23"/>
+        </w:rPr>
+      </w:pPr>
+      <w:r>
+        <w:rPr>
+          <w:sz w:val="23"/>
+          <w:szCs w:val="23"/>
+        </w:rPr>
+        <w:t xml:space="preserve">6. Slette en vare fra varelageret (fordi den for eksempel er utgått eller ikke i produksjon lenger). M.a.o. du skal ikke lenger ha varen "Laminatgulv" i butikken din lenger. NB! Ikke det samme som å sette antall varer til 0 </w:t>
+      </w:r>
+    </w:p>
+    <w:p>
+      <w:pPr>
+        <w:pStyle w:val="Default"/>
+        <w:rPr>
+          <w:i/>
+          <w:iCs/>
+          <w:sz w:val="23"/>
+          <w:szCs w:val="23"/>
+        </w:rPr>
+      </w:pPr>
+      <w:r>
+        <w:rPr>
+          <w:sz w:val="23"/>
+          <w:szCs w:val="23"/>
+        </w:rPr>
+        <w:t>7. Endre rabatt, pris og/eller varebeskrivelse for en vare</w:t>
+      </w:r>
+      <w:r>
+        <w:rPr>
+          <w:sz w:val="23"/>
+          <w:szCs w:val="23"/>
+        </w:rPr>
+        <w:t xml:space="preserve">. </w:t>
+      </w:r>
+      <w:r>
+        <w:rPr>
+          <w:i/>
+          <w:iCs/>
+          <w:sz w:val="23"/>
+          <w:szCs w:val="23"/>
+        </w:rPr>
+        <w:t>(Vedlegg 2)</w:t>
+      </w:r>
+    </w:p>
+    <w:p>
+      <w:pPr>
+        <w:pStyle w:val="Default"/>
+        <w:rPr>
+          <w:rFonts w:ascii="Verdana" w:hAnsi="Verdana"/>
+          <w:sz w:val="22"/>
+          <w:szCs w:val="22"/>
+        </w:rPr>
+      </w:pPr>
+    </w:p>
+    <w:p>
+      <w:pPr>
+        <w:pStyle w:val="Default"/>
+        <w:rPr>
+          <w:rFonts w:ascii="Verdana" w:hAnsi="Verdana"/>
+          <w:sz w:val="22"/>
+          <w:szCs w:val="22"/>
+          <w:lang w:val="en-US"/>
+        </w:rPr>
+      </w:pPr>
+      <w:r>
+        <w:rPr>
+          <w:rFonts w:ascii="Verdana" w:hAnsi="Verdana"/>
+          <w:sz w:val="22"/>
+          <w:szCs w:val="22"/>
+        </w:rPr>
+        <w:t xml:space="preserve">I denne iterasjonen var det også søkelys på noen utforming prinsipper. </w:t>
+      </w:r>
+      <w:r>
+        <w:rPr>
+          <w:rFonts w:ascii="Verdana" w:hAnsi="Verdana"/>
+          <w:sz w:val="22"/>
+          <w:szCs w:val="22"/>
+          <w:lang w:val="en-US"/>
+        </w:rPr>
+        <w:t xml:space="preserve">Robust design </w:t>
+      </w:r>
+      <w:r>
+        <w:rPr>
+          <w:rFonts w:ascii="Verdana" w:hAnsi="Verdana"/>
+          <w:sz w:val="22"/>
+          <w:szCs w:val="22"/>
+          <w:lang w:val="en-US"/>
+        </w:rPr>
+        <w:t xml:space="preserve">for </w:t>
+      </w:r>
+      <w:proofErr w:type="spellStart"/>
+      <w:r>
+        <w:rPr>
+          <w:rFonts w:ascii="Verdana" w:hAnsi="Verdana"/>
+          <w:sz w:val="22"/>
+          <w:szCs w:val="22"/>
+          <w:lang w:val="en-US"/>
+        </w:rPr>
+        <w:t>eksempel</w:t>
+      </w:r>
+      <w:proofErr w:type="spellEnd"/>
+      <w:r>
+        <w:rPr>
+          <w:rFonts w:ascii="Verdana" w:hAnsi="Verdana"/>
+          <w:sz w:val="22"/>
+          <w:szCs w:val="22"/>
+          <w:lang w:val="en-US"/>
+        </w:rPr>
+        <w:t xml:space="preserve"> </w:t>
+      </w:r>
+      <w:proofErr w:type="spellStart"/>
+      <w:r>
+        <w:rPr>
+          <w:rFonts w:ascii="Verdana" w:hAnsi="Verdana"/>
+          <w:i/>
+          <w:iCs/>
+          <w:sz w:val="22"/>
+          <w:szCs w:val="22"/>
+          <w:lang w:val="en-US"/>
+        </w:rPr>
+        <w:t>cohesian</w:t>
+      </w:r>
+      <w:proofErr w:type="spellEnd"/>
+      <w:r>
+        <w:rPr>
+          <w:rFonts w:ascii="Verdana" w:hAnsi="Verdana"/>
+          <w:i/>
+          <w:iCs/>
+          <w:sz w:val="22"/>
+          <w:szCs w:val="22"/>
+          <w:lang w:val="en-US"/>
+        </w:rPr>
+        <w:t xml:space="preserve">, coupling </w:t>
+      </w:r>
+      <w:proofErr w:type="spellStart"/>
+      <w:r>
+        <w:rPr>
+          <w:rFonts w:ascii="Verdana" w:hAnsi="Verdana"/>
+          <w:sz w:val="22"/>
+          <w:szCs w:val="22"/>
+          <w:lang w:val="en-US"/>
+        </w:rPr>
+        <w:t>og</w:t>
+      </w:r>
+      <w:proofErr w:type="spellEnd"/>
+      <w:r>
+        <w:rPr>
+          <w:rFonts w:ascii="Verdana" w:hAnsi="Verdana"/>
+          <w:i/>
+          <w:iCs/>
+          <w:sz w:val="22"/>
+          <w:szCs w:val="22"/>
+          <w:lang w:val="en-US"/>
+        </w:rPr>
+        <w:t xml:space="preserve"> </w:t>
+      </w:r>
+      <w:proofErr w:type="spellStart"/>
+      <w:r>
+        <w:rPr>
+          <w:rFonts w:ascii="Verdana" w:hAnsi="Verdana"/>
+          <w:i/>
+          <w:iCs/>
+          <w:sz w:val="22"/>
+          <w:szCs w:val="22"/>
+          <w:lang w:val="en-US"/>
+        </w:rPr>
+        <w:t>resposibility</w:t>
+      </w:r>
+      <w:proofErr w:type="spellEnd"/>
+      <w:r>
+        <w:rPr>
+          <w:rFonts w:ascii="Verdana" w:hAnsi="Verdana"/>
+          <w:i/>
+          <w:iCs/>
+          <w:sz w:val="22"/>
+          <w:szCs w:val="22"/>
+          <w:lang w:val="en-US"/>
+        </w:rPr>
+        <w:t xml:space="preserve"> driven design. </w:t>
+      </w:r>
+    </w:p>
+    <w:p>
+      <w:pPr>
+        <w:pStyle w:val="Default"/>
+        <w:rPr>
+          <w:rFonts w:ascii="Verdana" w:hAnsi="Verdana"/>
+          <w:sz w:val="22"/>
+          <w:szCs w:val="22"/>
+          <w:lang w:val="en-US"/>
+        </w:rPr>
+      </w:pPr>
+    </w:p>
+    <w:p>
+      <w:pPr>
+        <w:pStyle w:val="Default"/>
+        <w:rPr>
+          <w:rFonts w:ascii="Verdana" w:hAnsi="Verdana"/>
+          <w:sz w:val="22"/>
+          <w:szCs w:val="22"/>
+        </w:rPr>
+      </w:pPr>
+      <w:r>
+        <w:rPr>
+          <w:rFonts w:ascii="Verdana" w:hAnsi="Verdana"/>
+          <w:sz w:val="22"/>
+          <w:szCs w:val="22"/>
+        </w:rPr>
+        <w:t>Under k</w:t>
+      </w:r>
+      <w:r>
+        <w:rPr>
+          <w:rFonts w:ascii="Verdana" w:hAnsi="Verdana"/>
+          <w:sz w:val="22"/>
+          <w:szCs w:val="22"/>
+        </w:rPr>
+        <w:t>an dere se ett UML diagram som viser klassene i pakken Logic. Det er disse klassene som utgjør selve logikken bak systemet.</w:t>
+      </w:r>
+    </w:p>
+    <w:p>
+      <w:pPr>
+        <w:pStyle w:val="Default"/>
+        <w:rPr>
+          <w:noProof/>
+        </w:rPr>
+      </w:pPr>
+    </w:p>
+    <w:p>
+      <w:pPr>
+        <w:pStyle w:val="Default"/>
+        <w:rPr>
+          <w:noProof/>
+        </w:rPr>
+      </w:pPr>
+    </w:p>
+    <w:p>
+      <w:pPr>
+        <w:pStyle w:val="Default"/>
+      </w:pPr>
+      <w:r>
+        <w:rPr>
+          <w:noProof/>
+        </w:rPr>
+        <w:lastRenderedPageBreak/>
+        <w:drawing>
+          <wp:inline distT="0" distB="0" distL="0" distR="0" wp14:anchorId="509E3609" wp14:editId="75E7D3ED">
+            <wp:extent cx="5114532" cy="5680075"/>
+            <wp:effectExtent l="0" t="0" r="0" b="0"/>
+            <wp:docPr id="4" name="Bilde 4"/>
+            <wp:cNvGraphicFramePr>
+              <a:graphicFrameLocks xmlns:a="http://schemas.openxmlformats.org/drawingml/2006/main" noChangeAspect="1"/>
+            </wp:cNvGraphicFramePr>
+            <a:graphic xmlns:a="http://schemas.openxmlformats.org/drawingml/2006/main">
+              <a:graphicData uri="http://schemas.openxmlformats.org/drawingml/2006/picture">
+                <pic:pic xmlns:pic="http://schemas.openxmlformats.org/drawingml/2006/picture">
+                  <pic:nvPicPr>
+                    <pic:cNvPr id="4" name="Bilde 4"/>
+                    <pic:cNvPicPr/>
+                  </pic:nvPicPr>
+                  <pic:blipFill rotWithShape="1">
+                    <a:blip r:embed="rId12"/>
+                    <a:srcRect t="40599" r="58820"/>
+                    <a:stretch/>
+                  </pic:blipFill>
+                  <pic:spPr bwMode="auto">
+                    <a:xfrm>
+                      <a:off x="0" y="0"/>
+                      <a:ext cx="5131740" cy="5699186"/>
+                    </a:xfrm>
+                    <a:prstGeom prst="rect">
+                      <a:avLst/>
+                    </a:prstGeom>
+                    <a:ln>
+                      <a:noFill/>
+                    </a:ln>
+                    <a:extLst>
+                      <a:ext uri="{53640926-AAD7-44D8-BBD7-CCE9431645EC}">
+                        <a14:shadowObscured xmlns:a14="http://schemas.microsoft.com/office/drawing/2010/main"/>
+                      </a:ext>
+                    </a:extLst>
+                  </pic:spPr>
+                </pic:pic>
+              </a:graphicData>
+            </a:graphic>
+          </wp:inline>
+        </w:drawing>
+      </w:r>
+    </w:p>
+    <w:p>
+      <w:pPr>
         <w:pStyle w:val="Comment"/>
       </w:pPr>
       <w:r>
@@ -2434,6 +3359,149 @@
         <w:t>Avgrensninger</w:t>
       </w:r>
       <w:bookmarkEnd w:id="15"/>
+    </w:p>
+    <w:p>
+      <w:pPr>
+        <w:pStyle w:val="Brdtekst"/>
+        <w:rPr>
+          <w:sz w:val="22"/>
+          <w:szCs w:val="22"/>
+        </w:rPr>
+      </w:pPr>
+      <w:r>
+        <w:rPr>
+          <w:sz w:val="22"/>
+          <w:szCs w:val="22"/>
+        </w:rPr>
+        <w:t xml:space="preserve">Det er satt litt avgrensninger på de ulike feltene til identitetsklassene. For eksempel, varenummer skal være tall og bokstaver, pris skal være heltall, vekt i kg </w:t>
+      </w:r>
+      <w:r>
+        <w:rPr>
+          <w:sz w:val="22"/>
+          <w:szCs w:val="22"/>
+        </w:rPr>
+        <w:t xml:space="preserve">og </w:t>
+      </w:r>
+      <w:r>
+        <w:rPr>
+          <w:sz w:val="22"/>
+          <w:szCs w:val="22"/>
+        </w:rPr>
+        <w:t>skal være desimaltall osv.</w:t>
+      </w:r>
+    </w:p>
+    <w:p>
+      <w:pPr>
+        <w:pStyle w:val="Brdtekst"/>
+        <w:rPr>
+          <w:sz w:val="22"/>
+          <w:szCs w:val="22"/>
+        </w:rPr>
+      </w:pPr>
+      <w:r>
+        <w:rPr>
+          <w:sz w:val="22"/>
+          <w:szCs w:val="22"/>
+        </w:rPr>
+        <w:lastRenderedPageBreak/>
+        <w:t>Likevel er det ikke sagt noe i kravspesifikasjonen om at feltene til en klasse skal være private, eller om det er noen metoder som skal / burde være det.</w:t>
+      </w:r>
+    </w:p>
+    <w:p>
+      <w:pPr>
+        <w:pStyle w:val="Brdtekst"/>
+        <w:rPr>
+          <w:sz w:val="22"/>
+          <w:szCs w:val="22"/>
+        </w:rPr>
+      </w:pPr>
+    </w:p>
+    <w:p>
+      <w:pPr>
+        <w:pStyle w:val="Brdtekst"/>
+        <w:rPr>
+          <w:sz w:val="22"/>
+          <w:szCs w:val="22"/>
+        </w:rPr>
+      </w:pPr>
+      <w:r>
+        <w:rPr>
+          <w:sz w:val="22"/>
+          <w:szCs w:val="22"/>
+        </w:rPr>
+        <w:t>I oppgaven står det oppgitt at koden skal være i henhold til google sin kode stil. Dette handler om luft i kode, og hvordan javadokumentasjonen skal skrives.</w:t>
+      </w:r>
+      <w:r>
+        <w:rPr>
+          <w:sz w:val="22"/>
+          <w:szCs w:val="22"/>
+        </w:rPr>
+        <w:t xml:space="preserve"> Og at dette skal sjekkes med en </w:t>
+      </w:r>
+      <w:proofErr w:type="spellStart"/>
+      <w:r>
+        <w:rPr>
+          <w:sz w:val="22"/>
+          <w:szCs w:val="22"/>
+        </w:rPr>
+        <w:t>checkstyle</w:t>
+      </w:r>
+      <w:proofErr w:type="spellEnd"/>
+      <w:r>
+        <w:rPr>
+          <w:sz w:val="22"/>
+          <w:szCs w:val="22"/>
+        </w:rPr>
+        <w:t xml:space="preserve"> </w:t>
+      </w:r>
+      <w:proofErr w:type="spellStart"/>
+      <w:r>
+        <w:rPr>
+          <w:sz w:val="22"/>
+          <w:szCs w:val="22"/>
+        </w:rPr>
+        <w:t>plugin</w:t>
+      </w:r>
+      <w:proofErr w:type="spellEnd"/>
+      <w:r>
+        <w:rPr>
+          <w:sz w:val="22"/>
+          <w:szCs w:val="22"/>
+        </w:rPr>
+        <w:t xml:space="preserve"> til </w:t>
+      </w:r>
+      <w:proofErr w:type="spellStart"/>
+      <w:r>
+        <w:rPr>
+          <w:sz w:val="22"/>
+          <w:szCs w:val="22"/>
+        </w:rPr>
+        <w:t>ide’en</w:t>
+      </w:r>
+      <w:proofErr w:type="spellEnd"/>
+      <w:r>
+        <w:rPr>
+          <w:sz w:val="22"/>
+          <w:szCs w:val="22"/>
+        </w:rPr>
+        <w:t xml:space="preserve"> </w:t>
+      </w:r>
+      <w:proofErr w:type="spellStart"/>
+      <w:r>
+        <w:rPr>
+          <w:sz w:val="22"/>
+          <w:szCs w:val="22"/>
+        </w:rPr>
+        <w:t>Intellij</w:t>
+      </w:r>
+      <w:proofErr w:type="spellEnd"/>
+      <w:r>
+        <w:rPr>
+          <w:sz w:val="22"/>
+          <w:szCs w:val="22"/>
+        </w:rPr>
+        <w:t>.</w:t>
+      </w:r>
     </w:p>
     <w:p>
       <w:pPr>
@@ -2510,7 +3578,6 @@
               <w:pStyle w:val="TabellTittel"/>
             </w:pPr>
             <w:r>
-              <w:lastRenderedPageBreak/>
               <w:t>Begrep</w:t>
             </w:r>
             <w:r>
@@ -2566,9 +3633,15 @@
           <w:p>
             <w:pPr>
               <w:pStyle w:val="Comment"/>
+              <w:rPr>
+                <w:color w:val="auto"/>
+              </w:rPr>
             </w:pPr>
             <w:r>
-              <w:t>Produkt</w:t>
+              <w:rPr>
+                <w:color w:val="auto"/>
+              </w:rPr>
+              <w:t>Vare</w:t>
             </w:r>
           </w:p>
         </w:tc>
@@ -2579,9 +3652,15 @@
           <w:p>
             <w:pPr>
               <w:pStyle w:val="Comment"/>
+              <w:rPr>
+                <w:color w:val="auto"/>
+              </w:rPr>
             </w:pPr>
             <w:r>
-              <w:t>Product</w:t>
+              <w:rPr>
+                <w:color w:val="auto"/>
+              </w:rPr>
+              <w:t>Item</w:t>
             </w:r>
           </w:p>
         </w:tc>
@@ -2594,6 +3673,9 @@
               <w:pStyle w:val="Comment"/>
             </w:pPr>
             <w:r>
+              <w:rPr>
+                <w:color w:val="auto"/>
+              </w:rPr>
               <w:t>Varehuset skal håndtere produkter inn og ut av et lager</w:t>
             </w:r>
           </w:p>
@@ -2610,9 +3692,15 @@
           <w:p>
             <w:pPr>
               <w:pStyle w:val="Comment"/>
+              <w:rPr>
+                <w:color w:val="auto"/>
+              </w:rPr>
             </w:pPr>
             <w:r>
-              <w:t>Lager</w:t>
+              <w:rPr>
+                <w:color w:val="auto"/>
+              </w:rPr>
+              <w:t>Klasse</w:t>
             </w:r>
           </w:p>
         </w:tc>
@@ -2623,9 +3711,15 @@
           <w:p>
             <w:pPr>
               <w:pStyle w:val="Comment"/>
+              <w:rPr>
+                <w:color w:val="auto"/>
+              </w:rPr>
             </w:pPr>
             <w:r>
-              <w:t>Storage</w:t>
+              <w:rPr>
+                <w:color w:val="auto"/>
+              </w:rPr>
+              <w:t>Class</w:t>
             </w:r>
           </w:p>
         </w:tc>
@@ -2638,7 +3732,10 @@
               <w:pStyle w:val="Comment"/>
             </w:pPr>
             <w:r>
-              <w:t>....</w:t>
+              <w:rPr>
+                <w:color w:val="auto"/>
+              </w:rPr>
+              <w:t>Noe som representerer ett objekt eller en gjenstand i den virkelige verden, eller har en funksjon</w:t>
             </w:r>
           </w:p>
         </w:tc>
@@ -2654,7 +3751,16 @@
           <w:p>
             <w:pPr>
               <w:pStyle w:val="Comment"/>
+              <w:rPr>
+                <w:color w:val="auto"/>
+              </w:rPr>
             </w:pPr>
+            <w:r>
+              <w:rPr>
+                <w:color w:val="auto"/>
+              </w:rPr>
+              <w:t>Felt</w:t>
+            </w:r>
           </w:p>
         </w:tc>
         <w:tc>
@@ -2664,7 +3770,16 @@
           <w:p>
             <w:pPr>
               <w:pStyle w:val="Comment"/>
+              <w:rPr>
+                <w:color w:val="auto"/>
+              </w:rPr>
             </w:pPr>
+            <w:r>
+              <w:rPr>
+                <w:color w:val="auto"/>
+              </w:rPr>
+              <w:t>Field</w:t>
+            </w:r>
           </w:p>
         </w:tc>
         <w:tc>
@@ -2674,7 +3789,28 @@
           <w:p>
             <w:pPr>
               <w:pStyle w:val="Comment"/>
+              <w:rPr>
+                <w:color w:val="auto"/>
+              </w:rPr>
             </w:pPr>
+            <w:r>
+              <w:rPr>
+                <w:color w:val="auto"/>
+              </w:rPr>
+              <w:t>En</w:t>
+            </w:r>
+            <w:r>
+              <w:rPr>
+                <w:color w:val="auto"/>
+              </w:rPr>
+              <w:t xml:space="preserve"> klasse </w:t>
+            </w:r>
+            <w:r>
+              <w:rPr>
+                <w:color w:val="auto"/>
+              </w:rPr>
+              <w:t>variabel</w:t>
+            </w:r>
           </w:p>
         </w:tc>
       </w:tr>
@@ -2689,6 +3825,133 @@
           <w:p>
             <w:pPr>
               <w:pStyle w:val="Comment"/>
+              <w:rPr>
+                <w:color w:val="auto"/>
+              </w:rPr>
+            </w:pPr>
+            <w:r>
+              <w:rPr>
+                <w:color w:val="auto"/>
+              </w:rPr>
+              <w:t>Register</w:t>
+            </w:r>
+          </w:p>
+        </w:tc>
+        <w:tc>
+          <w:tcPr>
+            <w:tcW w:w="2126" w:type="dxa"/>
+          </w:tcPr>
+          <w:p>
+            <w:pPr>
+              <w:pStyle w:val="Comment"/>
+              <w:rPr>
+                <w:color w:val="auto"/>
+              </w:rPr>
+            </w:pPr>
+            <w:r>
+              <w:rPr>
+                <w:color w:val="auto"/>
+              </w:rPr>
+              <w:t>Register</w:t>
+            </w:r>
+          </w:p>
+        </w:tc>
+        <w:tc>
+          <w:tcPr>
+            <w:tcW w:w="4954" w:type="dxa"/>
+          </w:tcPr>
+          <w:p>
+            <w:pPr>
+              <w:pStyle w:val="Comment"/>
+              <w:rPr>
+                <w:color w:val="auto"/>
+              </w:rPr>
+            </w:pPr>
+            <w:r>
+              <w:rPr>
+                <w:color w:val="auto"/>
+              </w:rPr>
+              <w:t>En liste med informasjon</w:t>
+            </w:r>
+          </w:p>
+        </w:tc>
+      </w:tr>
+      <w:tr>
+        <w:trPr>
+          <w:cantSplit/>
+        </w:trPr>
+        <w:tc>
+          <w:tcPr>
+            <w:tcW w:w="1980" w:type="dxa"/>
+          </w:tcPr>
+          <w:p>
+            <w:pPr>
+              <w:pStyle w:val="Comment"/>
+              <w:rPr>
+                <w:color w:val="auto"/>
+              </w:rPr>
+            </w:pPr>
+            <w:r>
+              <w:rPr>
+                <w:color w:val="auto"/>
+              </w:rPr>
+              <w:t>Klasse variabel</w:t>
+            </w:r>
+          </w:p>
+        </w:tc>
+        <w:tc>
+          <w:tcPr>
+            <w:tcW w:w="2126" w:type="dxa"/>
+          </w:tcPr>
+          <w:p>
+            <w:pPr>
+              <w:pStyle w:val="Comment"/>
+              <w:rPr>
+                <w:color w:val="auto"/>
+              </w:rPr>
+            </w:pPr>
+            <w:r>
+              <w:rPr>
+                <w:color w:val="auto"/>
+              </w:rPr>
+              <w:t>Field variable</w:t>
+            </w:r>
+          </w:p>
+        </w:tc>
+        <w:tc>
+          <w:tcPr>
+            <w:tcW w:w="4954" w:type="dxa"/>
+          </w:tcPr>
+          <w:p>
+            <w:pPr>
+              <w:pStyle w:val="Comment"/>
+              <w:rPr>
+                <w:color w:val="auto"/>
+              </w:rPr>
+            </w:pPr>
+            <w:r>
+              <w:rPr>
+                <w:color w:val="auto"/>
+              </w:rPr>
+              <w:t>En klasse variabel</w:t>
+            </w:r>
+          </w:p>
+        </w:tc>
+      </w:tr>
+      <w:tr>
+        <w:trPr>
+          <w:cantSplit/>
+        </w:trPr>
+        <w:tc>
+          <w:tcPr>
+            <w:tcW w:w="1980" w:type="dxa"/>
+          </w:tcPr>
+          <w:p>
+            <w:pPr>
+              <w:pStyle w:val="Comment"/>
+              <w:rPr>
+                <w:color w:val="auto"/>
+              </w:rPr>
             </w:pPr>
           </w:p>
         </w:tc>
@@ -2699,6 +3962,9 @@
           <w:p>
             <w:pPr>
               <w:pStyle w:val="Comment"/>
+              <w:rPr>
+                <w:color w:val="auto"/>
+              </w:rPr>
             </w:pPr>
           </w:p>
         </w:tc>
@@ -2709,6 +3975,9 @@
           <w:p>
             <w:pPr>
               <w:pStyle w:val="Comment"/>
+              <w:rPr>
+                <w:color w:val="auto"/>
+              </w:rPr>
             </w:pPr>
           </w:p>
         </w:tc>
@@ -2760,9 +4029,132 @@
     </w:p>
     <w:p>
       <w:pPr>
+        <w:pStyle w:val="Brdtekst"/>
+        <w:rPr>
+          <w:sz w:val="22"/>
+          <w:szCs w:val="22"/>
+        </w:rPr>
+      </w:pPr>
+      <w:r>
+        <w:rPr>
+          <w:sz w:val="22"/>
+          <w:szCs w:val="22"/>
+        </w:rPr>
+        <w:t xml:space="preserve">WMS er bygget opp med en rekke teoretiske prinsipper for å sikre ett godt slutt resultat. </w:t>
+      </w:r>
+    </w:p>
+    <w:p>
+      <w:pPr>
+        <w:pStyle w:val="Brdtekst"/>
+        <w:rPr>
+          <w:sz w:val="22"/>
+          <w:szCs w:val="22"/>
+        </w:rPr>
+      </w:pPr>
+      <w:r>
+        <w:rPr>
+          <w:sz w:val="22"/>
+          <w:szCs w:val="22"/>
+        </w:rPr>
+        <w:t>E</w:t>
+      </w:r>
+      <w:r>
+        <w:rPr>
+          <w:sz w:val="22"/>
+          <w:szCs w:val="22"/>
+        </w:rPr>
+        <w:t xml:space="preserve">n av disse prinsippene er </w:t>
+      </w:r>
+      <w:r>
+        <w:rPr>
+          <w:sz w:val="22"/>
+          <w:szCs w:val="22"/>
+        </w:rPr>
+        <w:t xml:space="preserve">sentralisert rundt klasse variablene. Alle klasser variabler skal være private. Dette gjøres primært av to grunner, for å oppnå </w:t>
+      </w:r>
+      <w:proofErr w:type="spellStart"/>
+      <w:r>
+        <w:rPr>
+          <w:i/>
+          <w:iCs/>
+          <w:sz w:val="22"/>
+          <w:szCs w:val="22"/>
+        </w:rPr>
+        <w:t>low</w:t>
+      </w:r>
+      <w:proofErr w:type="spellEnd"/>
+      <w:r>
+        <w:rPr>
+          <w:i/>
+          <w:iCs/>
+          <w:sz w:val="22"/>
+          <w:szCs w:val="22"/>
+        </w:rPr>
+        <w:t xml:space="preserve"> </w:t>
+      </w:r>
+      <w:proofErr w:type="spellStart"/>
+      <w:r>
+        <w:rPr>
+          <w:i/>
+          <w:iCs/>
+          <w:sz w:val="22"/>
+          <w:szCs w:val="22"/>
+        </w:rPr>
+        <w:t>coupling</w:t>
+      </w:r>
+      <w:proofErr w:type="spellEnd"/>
+      <w:r>
+        <w:rPr>
+          <w:sz w:val="22"/>
+          <w:szCs w:val="22"/>
+        </w:rPr>
+        <w:t xml:space="preserve"> og sikkerhet. Disse to problemene er egentlig 2 sider av samme mynt. Grunnen til at vi vil ha høy sikkerhet i identitetsklassene samtidig som vi vil ha </w:t>
+      </w:r>
+      <w:proofErr w:type="spellStart"/>
+      <w:r>
+        <w:rPr>
+          <w:i/>
+          <w:iCs/>
+          <w:sz w:val="22"/>
+          <w:szCs w:val="22"/>
+        </w:rPr>
+        <w:t>low</w:t>
+      </w:r>
+      <w:proofErr w:type="spellEnd"/>
+      <w:r>
+        <w:rPr>
+          <w:i/>
+          <w:iCs/>
+          <w:sz w:val="22"/>
+          <w:szCs w:val="22"/>
+        </w:rPr>
+        <w:t xml:space="preserve"> </w:t>
+      </w:r>
+      <w:proofErr w:type="spellStart"/>
+      <w:r>
+        <w:rPr>
+          <w:i/>
+          <w:iCs/>
+          <w:sz w:val="22"/>
+          <w:szCs w:val="22"/>
+        </w:rPr>
+        <w:t>coupling</w:t>
+      </w:r>
+      <w:proofErr w:type="spellEnd"/>
+      <w:r>
+        <w:rPr>
+          <w:sz w:val="22"/>
+          <w:szCs w:val="22"/>
+        </w:rPr>
+        <w:t xml:space="preserve"> er for å minske muligheten for feilmeldinger eller ulovlige operasjoner. Med dette menes at, de øvrige klassene ikke har mulighet til å endre på klassevariablene direkte, men er nødt til å gå gjennom klassens definerte metoder for å endre på objektet. </w:t>
+      </w:r>
+    </w:p>
+    <w:p>
+      <w:pPr>
         <w:pStyle w:val="Comment"/>
       </w:pPr>
       <w:r>
+        <w:lastRenderedPageBreak/>
         <w:t>[</w:t>
       </w:r>
       <w:r>
@@ -3005,166 +4397,166 @@
       </w:pPr>
       <w:bookmarkStart w:id="19" w:name="_Toc116650255"/>
       <w:r>
+        <w:t xml:space="preserve">METODE </w:t>
+      </w:r>
+      <w:r>
+        <w:t>–</w:t>
+      </w:r>
+      <w:r>
+        <w:t xml:space="preserve"> </w:t>
+      </w:r>
+      <w:r>
+        <w:t>DESIGN</w:t>
+      </w:r>
+      <w:bookmarkEnd w:id="19"/>
+    </w:p>
+    <w:p>
+      <w:pPr>
+        <w:pStyle w:val="Comment"/>
+      </w:pPr>
+      <w:r>
+        <w:t>[</w:t>
+      </w:r>
+      <w:r>
+        <w:t xml:space="preserve">Denne delen skal redegjøre for hvordan man planla å gå fram / har gått fram for å løse oppgaven og sannsynliggjøre framgangsmåten. Framgangsmåten kan være en utviklingsoppgave, for eksempel utvikling av et </w:t>
+      </w:r>
+      <w:r>
+        <w:t xml:space="preserve">datasystem, </w:t>
+      </w:r>
+      <w:r>
+        <w:t>databasesystem, en grafikkrutine, et kontrollprogram osv. Ta da også med valg av utviklingsmetode, framdriftsplan, organisering og rapportering, hvordan arbeidet utprøves, kontrolleres og korrigeres, om systemdokumentasjon og brukerveiledning, om overlevering til oppdragsgiver og avtalte kriterier for fullført oppgave osv.</w:t>
+      </w:r>
+      <w:r>
+        <w:t>]</w:t>
+      </w:r>
+    </w:p>
+    <w:p>
+      <w:pPr>
+        <w:pStyle w:val="Comment"/>
+      </w:pPr>
+      <w:r>
+        <w:t xml:space="preserve">[Beskriv også hvilke verktøy </w:t>
+      </w:r>
+      <w:r>
+        <w:t>du/</w:t>
+      </w:r>
+      <w:r>
+        <w:t>dere har benyttet for å løse oppgaven, hvilket utviklingsmiljø</w:t>
+      </w:r>
+      <w:r>
+        <w:t xml:space="preserve"> du/dere </w:t>
+      </w:r>
+      <w:r>
+        <w:t>har jobbet i (</w:t>
+      </w:r>
+      <w:proofErr w:type="spellStart"/>
+      <w:r>
+        <w:t>BlueJ</w:t>
+      </w:r>
+      <w:proofErr w:type="spellEnd"/>
+      <w:r>
+        <w:t xml:space="preserve">, </w:t>
+      </w:r>
+      <w:proofErr w:type="spellStart"/>
+      <w:r>
+        <w:t>Netbeans</w:t>
+      </w:r>
+      <w:proofErr w:type="spellEnd"/>
+      <w:r>
+        <w:t xml:space="preserve">, </w:t>
+      </w:r>
+      <w:proofErr w:type="spellStart"/>
+      <w:r>
+        <w:t>Eclipse</w:t>
+      </w:r>
+      <w:proofErr w:type="spellEnd"/>
+      <w:r>
+        <w:t xml:space="preserve">, </w:t>
+      </w:r>
+      <w:proofErr w:type="spellStart"/>
+      <w:r>
+        <w:t>IntelliJ</w:t>
+      </w:r>
+      <w:proofErr w:type="spellEnd"/>
+      <w:r>
+        <w:t>,</w:t>
+      </w:r>
+      <w:r>
+        <w:t xml:space="preserve"> </w:t>
+      </w:r>
+      <w:proofErr w:type="spellStart"/>
+      <w:r>
+        <w:t>CheckStyle</w:t>
+      </w:r>
+      <w:proofErr w:type="spellEnd"/>
+      <w:r>
+        <w:t xml:space="preserve">, </w:t>
+      </w:r>
+      <w:proofErr w:type="spellStart"/>
+      <w:r>
+        <w:t>SonarLint</w:t>
+      </w:r>
+      <w:proofErr w:type="spellEnd"/>
+      <w:r>
+        <w:t xml:space="preserve"> </w:t>
+      </w:r>
+      <w:proofErr w:type="spellStart"/>
+      <w:r>
+        <w:t>Bitbucket</w:t>
+      </w:r>
+      <w:proofErr w:type="spellEnd"/>
+      <w:r>
+        <w:t xml:space="preserve">, </w:t>
+      </w:r>
+      <w:proofErr w:type="spellStart"/>
+      <w:r>
+        <w:t>Git</w:t>
+      </w:r>
+      <w:proofErr w:type="spellEnd"/>
+      <w:r>
+        <w:t xml:space="preserve">, Wiki, </w:t>
+      </w:r>
+      <w:proofErr w:type="spellStart"/>
+      <w:r>
+        <w:t>Issue-tracking</w:t>
+      </w:r>
+      <w:proofErr w:type="spellEnd"/>
+      <w:r>
+        <w:t xml:space="preserve"> som JIRA </w:t>
+      </w:r>
+      <w:proofErr w:type="spellStart"/>
+      <w:r>
+        <w:t>el.l</w:t>
+      </w:r>
+      <w:proofErr w:type="spellEnd"/>
+      <w:r>
+        <w:t>. osv.]</w:t>
+      </w:r>
+    </w:p>
+    <w:p>
+      <w:pPr>
+        <w:pStyle w:val="Overskrift1"/>
+      </w:pPr>
+      <w:bookmarkStart w:id="20" w:name="_Toc116650256"/>
+      <w:r>
+        <w:t>RESULTATER</w:t>
+      </w:r>
+      <w:bookmarkEnd w:id="20"/>
+    </w:p>
+    <w:p>
+      <w:pPr>
+        <w:pStyle w:val="Comment"/>
+      </w:pPr>
+      <w:r>
+        <w:t>[Dette er rapportens største del. Ved oppgave som omfatter teorigjennomgang, analyse eller teknisk/vitenskapelig undersøkelse: resultater av undersøkelsen - uten vurdering (disse kommer under drøfting). Ved oppgave som omfatter utviklingsoppgave: beskrivelse av løsning, bruksmåte, installasjon, drift og sikkerhet.</w:t>
+      </w:r>
+    </w:p>
+    <w:p>
+      <w:pPr>
+        <w:pStyle w:val="Comment"/>
+      </w:pPr>
+      <w:r>
         <w:lastRenderedPageBreak/>
-        <w:t xml:space="preserve">METODE </w:t>
-      </w:r>
-      <w:r>
-        <w:t>–</w:t>
-      </w:r>
-      <w:r>
-        <w:t xml:space="preserve"> </w:t>
-      </w:r>
-      <w:r>
-        <w:t>DESIGN</w:t>
-      </w:r>
-      <w:bookmarkEnd w:id="19"/>
-    </w:p>
-    <w:p>
-      <w:pPr>
-        <w:pStyle w:val="Comment"/>
-      </w:pPr>
-      <w:r>
-        <w:t>[</w:t>
-      </w:r>
-      <w:r>
-        <w:t xml:space="preserve">Denne delen skal redegjøre for hvordan man planla å gå fram / har gått fram for å løse oppgaven og sannsynliggjøre framgangsmåten. Framgangsmåten kan være en utviklingsoppgave, for eksempel utvikling av et </w:t>
-      </w:r>
-      <w:r>
-        <w:t xml:space="preserve">datasystem, </w:t>
-      </w:r>
-      <w:r>
-        <w:t>databasesystem, en grafikkrutine, et kontrollprogram osv. Ta da også med valg av utviklingsmetode, framdriftsplan, organisering og rapportering, hvordan arbeidet utprøves, kontrolleres og korrigeres, om systemdokumentasjon og brukerveiledning, om overlevering til oppdragsgiver og avtalte kriterier for fullført oppgave osv.</w:t>
-      </w:r>
-      <w:r>
-        <w:t>]</w:t>
-      </w:r>
-    </w:p>
-    <w:p>
-      <w:pPr>
-        <w:pStyle w:val="Comment"/>
-      </w:pPr>
-      <w:r>
-        <w:t xml:space="preserve">[Beskriv også hvilke verktøy </w:t>
-      </w:r>
-      <w:r>
-        <w:t>du/</w:t>
-      </w:r>
-      <w:r>
-        <w:t>dere har benyttet for å løse oppgaven, hvilket utviklingsmiljø</w:t>
-      </w:r>
-      <w:r>
-        <w:t xml:space="preserve"> du/dere </w:t>
-      </w:r>
-      <w:r>
-        <w:t>har jobbet i (</w:t>
-      </w:r>
-      <w:proofErr w:type="spellStart"/>
-      <w:r>
-        <w:t>BlueJ</w:t>
-      </w:r>
-      <w:proofErr w:type="spellEnd"/>
-      <w:r>
-        <w:t xml:space="preserve">, </w:t>
-      </w:r>
-      <w:proofErr w:type="spellStart"/>
-      <w:r>
-        <w:t>Netbeans</w:t>
-      </w:r>
-      <w:proofErr w:type="spellEnd"/>
-      <w:r>
-        <w:t xml:space="preserve">, </w:t>
-      </w:r>
-      <w:proofErr w:type="spellStart"/>
-      <w:r>
-        <w:t>Eclipse</w:t>
-      </w:r>
-      <w:proofErr w:type="spellEnd"/>
-      <w:r>
-        <w:t xml:space="preserve">, </w:t>
-      </w:r>
-      <w:proofErr w:type="spellStart"/>
-      <w:r>
-        <w:t>IntelliJ</w:t>
-      </w:r>
-      <w:proofErr w:type="spellEnd"/>
-      <w:r>
-        <w:t>,</w:t>
-      </w:r>
-      <w:r>
-        <w:t xml:space="preserve"> </w:t>
-      </w:r>
-      <w:proofErr w:type="spellStart"/>
-      <w:r>
-        <w:t>CheckStyle</w:t>
-      </w:r>
-      <w:proofErr w:type="spellEnd"/>
-      <w:r>
-        <w:t xml:space="preserve">, </w:t>
-      </w:r>
-      <w:proofErr w:type="spellStart"/>
-      <w:r>
-        <w:t>SonarLint</w:t>
-      </w:r>
-      <w:proofErr w:type="spellEnd"/>
-      <w:r>
-        <w:t xml:space="preserve"> </w:t>
-      </w:r>
-      <w:proofErr w:type="spellStart"/>
-      <w:r>
-        <w:t>Bitbucket</w:t>
-      </w:r>
-      <w:proofErr w:type="spellEnd"/>
-      <w:r>
-        <w:t xml:space="preserve">, </w:t>
-      </w:r>
-      <w:proofErr w:type="spellStart"/>
-      <w:r>
-        <w:t>Git</w:t>
-      </w:r>
-      <w:proofErr w:type="spellEnd"/>
-      <w:r>
-        <w:t xml:space="preserve">, Wiki, </w:t>
-      </w:r>
-      <w:proofErr w:type="spellStart"/>
-      <w:r>
-        <w:t>Issue-tracking</w:t>
-      </w:r>
-      <w:proofErr w:type="spellEnd"/>
-      <w:r>
-        <w:t xml:space="preserve"> som JIRA </w:t>
-      </w:r>
-      <w:proofErr w:type="spellStart"/>
-      <w:r>
-        <w:t>el.l</w:t>
-      </w:r>
-      <w:proofErr w:type="spellEnd"/>
-      <w:r>
-        <w:t>. osv.]</w:t>
-      </w:r>
-    </w:p>
-    <w:p>
-      <w:pPr>
-        <w:pStyle w:val="Overskrift1"/>
-      </w:pPr>
-      <w:bookmarkStart w:id="20" w:name="_Toc116650256"/>
-      <w:r>
-        <w:t>RESULTATER</w:t>
-      </w:r>
-      <w:bookmarkEnd w:id="20"/>
-    </w:p>
-    <w:p>
-      <w:pPr>
-        <w:pStyle w:val="Comment"/>
-      </w:pPr>
-      <w:r>
-        <w:t>[Dette er rapportens største del. Ved oppgave som omfatter teorigjennomgang, analyse eller teknisk/vitenskapelig undersøkelse: resultater av undersøkelsen - uten vurdering (disse kommer under drøfting). Ved oppgave som omfatter utviklingsoppgave: beskrivelse av løsning, bruksmåte, installasjon, drift og sikkerhet.</w:t>
-      </w:r>
-    </w:p>
-    <w:p>
-      <w:pPr>
-        <w:pStyle w:val="Comment"/>
-      </w:pPr>
-      <w:r>
         <w:t xml:space="preserve">Eventuelle </w:t>
       </w:r>
       <w:r>
@@ -3480,11 +4872,7 @@
         <w:t xml:space="preserve"> og begreps-kapittelet</w:t>
       </w:r>
       <w:r>
-        <w:t xml:space="preserve">. Beskriv også hvilke funksjonalitet som det er </w:t>
-      </w:r>
-      <w:r>
-        <w:lastRenderedPageBreak/>
-        <w:t>st</w:t>
+        <w:t>. Beskriv også hvilke funksjonalitet som det er st</w:t>
       </w:r>
       <w:r>
         <w:t>i</w:t>
@@ -3679,6 +5067,7 @@
       </w:pPr>
       <w:bookmarkStart w:id="22" w:name="_Toc116650258"/>
       <w:r>
+        <w:lastRenderedPageBreak/>
         <w:t>KONKLUSJON - ERFARING</w:t>
       </w:r>
       <w:bookmarkEnd w:id="22"/>
@@ -3933,7 +5322,6 @@
       </w:pPr>
       <w:bookmarkStart w:id="24" w:name="_Toc116650260"/>
       <w:r>
-        <w:lastRenderedPageBreak/>
         <w:t>VEDLEGG</w:t>
       </w:r>
       <w:bookmarkEnd w:id="24"/>
@@ -3969,7 +5357,7 @@
       </w:r>
     </w:p>
     <w:sectPr>
-      <w:footerReference w:type="default" r:id="rId12"/>
+      <w:footerReference w:type="default" r:id="rId13"/>
       <w:pgSz w:w="11906" w:h="16838" w:code="9"/>
       <w:pgMar w:top="1418" w:right="1418" w:bottom="1418" w:left="1418" w:header="709" w:footer="454" w:gutter="0"/>
       <w:pgNumType w:start="1"/>
@@ -5933,7 +7321,6 @@
   <w:style w:type="character" w:default="1" w:styleId="Standardskriftforavsnitt">
     <w:name w:val="Default Paragraph Font"/>
     <w:uiPriority w:val="1"/>
-    <w:semiHidden/>
     <w:unhideWhenUsed/>
   </w:style>
   <w:style w:type="table" w:default="1" w:styleId="Vanligtabell">
@@ -6175,6 +7562,22 @@
       <w:spacing w:after="100"/>
       <w:ind w:left="200"/>
     </w:pPr>
+  </w:style>
+  <w:style w:type="paragraph" w:customStyle="1" w:styleId="Default">
+    <w:name w:val="Default"/>
+    <w:rsid w:val="000E5679"/>
+    <w:pPr>
+      <w:autoSpaceDE w:val="0"/>
+      <w:autoSpaceDN w:val="0"/>
+      <w:adjustRightInd w:val="0"/>
+    </w:pPr>
+    <w:rPr>
+      <w:rFonts w:ascii="Arial" w:hAnsi="Arial" w:cs="Arial"/>
+      <w:color w:val="000000"/>
+      <w:sz w:val="24"/>
+      <w:szCs w:val="24"/>
+      <w:lang w:val="nb-NO"/>
+    </w:rPr>
   </w:style>
 </w:styles>
 </file>

</xml_diff>

<commit_message>
Added the last javadoc
</commit_message>
<xml_diff>
--- a/docs/Studentrapport.docx
+++ b/docs/Studentrapport.docx
@@ -265,13 +265,8 @@
               <w:t>Faglærer</w:t>
             </w:r>
             <w:r>
-              <w:t>(e</w:t>
+              <w:t>(e) :</w:t>
             </w:r>
-            <w:proofErr w:type="gramStart"/>
-            <w:r>
-              <w:t>) :</w:t>
-            </w:r>
-            <w:proofErr w:type="gramEnd"/>
           </w:p>
         </w:tc>
       </w:tr>
@@ -1949,15 +1944,7 @@
       </w:r>
       <w:r>
         <w:tab/>
-        <w:t xml:space="preserve">Standard tekst i et avsnitt. Benytt denne for </w:t>
-      </w:r>
-      <w:proofErr w:type="gramStart"/>
-      <w:r>
-        <w:t>all ”vanlig</w:t>
-      </w:r>
-      <w:proofErr w:type="gramEnd"/>
-      <w:r>
-        <w:t>” tekst</w:t>
+        <w:t>Standard tekst i et avsnitt. Benytt denne for all ”vanlig” tekst</w:t>
       </w:r>
     </w:p>
     <w:p>
@@ -1994,11 +1981,9 @@
       <w:pPr>
         <w:pStyle w:val="Comment"/>
       </w:pPr>
-      <w:proofErr w:type="spellStart"/>
       <w:r>
         <w:t>Comment</w:t>
       </w:r>
-      <w:proofErr w:type="spellEnd"/>
       <w:r>
         <w:tab/>
         <w:t>Denne grønne teksten. Fjern all tekst av denne typen i rapporten.</w:t>
@@ -2078,15 +2063,7 @@
         <w:t>: Et sammendrag er som regel lurest å skrive til slutt.</w:t>
       </w:r>
       <w:r>
-        <w:t xml:space="preserve"> Gi her en kort oppsummering av hva rapporten inneholder. For </w:t>
-      </w:r>
-      <w:proofErr w:type="gramStart"/>
-      <w:r>
-        <w:t>eksempel :</w:t>
-      </w:r>
-      <w:proofErr w:type="gramEnd"/>
-      <w:r>
-        <w:t xml:space="preserve"> Denne rapporten er besvarelsen til obligator</w:t>
+        <w:t xml:space="preserve"> Gi her en kort oppsummering av hva rapporten inneholder. For eksempel : Denne rapporten er besvarelsen til obligator</w:t>
       </w:r>
       <w:r>
         <w:t>isk innlevering</w:t>
@@ -2148,22 +2125,7 @@
       </w:r>
       <w:r>
         <w:tab/>
-      </w:r>
-      <w:proofErr w:type="spellStart"/>
-      <w:r>
-        <w:t>Unified</w:t>
-      </w:r>
-      <w:proofErr w:type="spellEnd"/>
-      <w:r>
-        <w:t xml:space="preserve"> </w:t>
-      </w:r>
-      <w:proofErr w:type="spellStart"/>
-      <w:r>
-        <w:t>Modeling</w:t>
-      </w:r>
-      <w:proofErr w:type="spellEnd"/>
-      <w:r>
-        <w:t xml:space="preserve"> </w:t>
+        <w:t xml:space="preserve">Unified Modeling </w:t>
       </w:r>
       <w:r>
         <w:t>Language</w:t>
@@ -2207,12 +2169,8 @@
       </w:r>
       <w:r>
         <w:tab/>
-      </w:r>
-      <w:proofErr w:type="spellStart"/>
-      <w:r>
         <w:t>Integer</w:t>
       </w:r>
-      <w:proofErr w:type="spellEnd"/>
       <w:r>
         <w:tab/>
       </w:r>
@@ -2239,12 +2197,8 @@
       </w:r>
       <w:r>
         <w:tab/>
-      </w:r>
-      <w:proofErr w:type="spellStart"/>
-      <w:r>
         <w:t>Exception</w:t>
       </w:r>
-      <w:proofErr w:type="spellEnd"/>
       <w:r>
         <w:tab/>
       </w:r>
@@ -2264,6 +2218,31 @@
     </w:p>
     <w:p>
       <w:pPr>
+        <w:pStyle w:val="Definition"/>
+      </w:pPr>
+      <w:r>
+        <w:t>UI</w:t>
+      </w:r>
+      <w:r>
+        <w:tab/>
+        <w:t>UserInterface</w:t>
+      </w:r>
+      <w:r>
+        <w:tab/>
+      </w:r>
+      <w:r>
+        <w:tab/>
+      </w:r>
+      <w:r>
+        <w:tab/>
+      </w:r>
+      <w:r>
+        <w:tab/>
+        <w:t>Brukergrensesnitt</w:t>
+      </w:r>
+    </w:p>
+    <w:p>
+      <w:pPr>
         <w:pStyle w:val="Overskrift1"/>
       </w:pPr>
       <w:bookmarkStart w:id="12" w:name="_Toc116650248"/>
@@ -2309,23 +2288,7 @@
           <w:sz w:val="22"/>
           <w:szCs w:val="22"/>
         </w:rPr>
-        <w:t xml:space="preserve">Oppgaven som er gitt vil ha ett system som kan </w:t>
-      </w:r>
-      <w:proofErr w:type="gramStart"/>
-      <w:r>
-        <w:rPr>
-          <w:sz w:val="22"/>
-          <w:szCs w:val="22"/>
-        </w:rPr>
-        <w:t>implementeres</w:t>
-      </w:r>
-      <w:proofErr w:type="gramEnd"/>
-      <w:r>
-        <w:rPr>
-          <w:sz w:val="22"/>
-          <w:szCs w:val="22"/>
-        </w:rPr>
-        <w:t xml:space="preserve"> i ett varehus.</w:t>
+        <w:t>Oppgaven som er gitt vil ha ett system som kan implementeres i ett varehus.</w:t>
       </w:r>
       <w:r>
         <w:rPr>
@@ -2486,19 +2449,21 @@
           <w:szCs w:val="24"/>
           <w:lang w:eastAsia="en-US"/>
         </w:rPr>
-        <w:t xml:space="preserve">4. Merkenavn – en tekst som inneholder merke (Hunton, </w:t>
-      </w:r>
-      <w:proofErr w:type="spellStart"/>
-      <w:r>
+        <w:t>4. Merkenavn – en tekst som inneholder merke (Hunton, Pergo, Egger osv)</w:t>
+      </w:r>
+    </w:p>
+    <w:p>
+      <w:pPr>
+        <w:autoSpaceDE w:val="0"/>
+        <w:autoSpaceDN w:val="0"/>
+        <w:adjustRightInd w:val="0"/>
         <w:rPr>
           <w:rFonts w:ascii="ArialMT" w:hAnsi="ArialMT" w:cs="ArialMT"/>
           <w:sz w:val="24"/>
           <w:szCs w:val="24"/>
           <w:lang w:eastAsia="en-US"/>
         </w:rPr>
-        <w:t>Pergo</w:t>
-      </w:r>
-      <w:proofErr w:type="spellEnd"/>
+      </w:pPr>
       <w:r>
         <w:rPr>
           <w:rFonts w:ascii="ArialMT" w:hAnsi="ArialMT" w:cs="ArialMT"/>
@@ -2506,19 +2471,21 @@
           <w:szCs w:val="24"/>
           <w:lang w:eastAsia="en-US"/>
         </w:rPr>
-        <w:t xml:space="preserve">, Egger </w:t>
-      </w:r>
-      <w:proofErr w:type="spellStart"/>
-      <w:r>
+        <w:t>5. Vekt – i kilogram, som et desimaltall</w:t>
+      </w:r>
+    </w:p>
+    <w:p>
+      <w:pPr>
+        <w:autoSpaceDE w:val="0"/>
+        <w:autoSpaceDN w:val="0"/>
+        <w:adjustRightInd w:val="0"/>
         <w:rPr>
           <w:rFonts w:ascii="ArialMT" w:hAnsi="ArialMT" w:cs="ArialMT"/>
           <w:sz w:val="24"/>
           <w:szCs w:val="24"/>
           <w:lang w:eastAsia="en-US"/>
         </w:rPr>
-        <w:t>osv</w:t>
-      </w:r>
-      <w:proofErr w:type="spellEnd"/>
+      </w:pPr>
       <w:r>
         <w:rPr>
           <w:rFonts w:ascii="ArialMT" w:hAnsi="ArialMT" w:cs="ArialMT"/>
@@ -2526,7 +2493,8 @@
           <w:szCs w:val="24"/>
           <w:lang w:eastAsia="en-US"/>
         </w:rPr>
-        <w:t>)</w:t>
+        <w:lastRenderedPageBreak/>
+        <w:t>6. Lengde - som et desimaltall</w:t>
       </w:r>
     </w:p>
     <w:p>
@@ -2548,51 +2516,6 @@
           <w:szCs w:val="24"/>
           <w:lang w:eastAsia="en-US"/>
         </w:rPr>
-        <w:t>5. Vekt – i kilogram, som et desimaltall</w:t>
-      </w:r>
-    </w:p>
-    <w:p>
-      <w:pPr>
-        <w:autoSpaceDE w:val="0"/>
-        <w:autoSpaceDN w:val="0"/>
-        <w:adjustRightInd w:val="0"/>
-        <w:rPr>
-          <w:rFonts w:ascii="ArialMT" w:hAnsi="ArialMT" w:cs="ArialMT"/>
-          <w:sz w:val="24"/>
-          <w:szCs w:val="24"/>
-          <w:lang w:eastAsia="en-US"/>
-        </w:rPr>
-      </w:pPr>
-      <w:r>
-        <w:rPr>
-          <w:rFonts w:ascii="ArialMT" w:hAnsi="ArialMT" w:cs="ArialMT"/>
-          <w:sz w:val="24"/>
-          <w:szCs w:val="24"/>
-          <w:lang w:eastAsia="en-US"/>
-        </w:rPr>
-        <w:t>6. Lengde - som et desimaltall</w:t>
-      </w:r>
-    </w:p>
-    <w:p>
-      <w:pPr>
-        <w:autoSpaceDE w:val="0"/>
-        <w:autoSpaceDN w:val="0"/>
-        <w:adjustRightInd w:val="0"/>
-        <w:rPr>
-          <w:rFonts w:ascii="ArialMT" w:hAnsi="ArialMT" w:cs="ArialMT"/>
-          <w:sz w:val="24"/>
-          <w:szCs w:val="24"/>
-          <w:lang w:eastAsia="en-US"/>
-        </w:rPr>
-      </w:pPr>
-      <w:r>
-        <w:rPr>
-          <w:rFonts w:ascii="ArialMT" w:hAnsi="ArialMT" w:cs="ArialMT"/>
-          <w:sz w:val="24"/>
-          <w:szCs w:val="24"/>
-          <w:lang w:eastAsia="en-US"/>
-        </w:rPr>
-        <w:lastRenderedPageBreak/>
         <w:t>7. Høyde - som et desimaltall</w:t>
       </w:r>
     </w:p>
@@ -2681,16 +2604,7 @@
           <w:szCs w:val="24"/>
           <w:lang w:eastAsia="en-US"/>
         </w:rPr>
-        <w:t>laminater, (2) Vinduer (3) Dører og (4) Trelast</w:t>
-      </w:r>
-      <w:r>
-        <w:rPr>
-          <w:rFonts w:ascii="ArialMT" w:hAnsi="ArialMT" w:cs="ArialMT"/>
-          <w:sz w:val="24"/>
-          <w:szCs w:val="24"/>
-          <w:lang w:eastAsia="en-US"/>
-        </w:rPr>
-        <w:t>. (</w:t>
+        <w:t>laminater, (2) Vinduer (3) Dører og (4) Trelast. (</w:t>
       </w:r>
       <w:r>
         <w:rPr>
@@ -2843,88 +2757,24 @@
           <w:sz w:val="23"/>
           <w:szCs w:val="23"/>
         </w:rPr>
-        <w:t xml:space="preserve">4. Øke varebeholdningen til eksisterende vare. M.a.o. du har en vare med et gitt antall på lager (f.eks. 10 </w:t>
-      </w:r>
-      <w:proofErr w:type="spellStart"/>
-      <w:r>
+        <w:t xml:space="preserve">4. Øke varebeholdningen til eksisterende vare. M.a.o. du har en vare med et gitt antall på lager (f.eks. 10 stk laminatgulv). Du mottar så en ny forsyning av laminatgulv som så skal registreres inn på lageret (f.eks. 20 stk). </w:t>
+      </w:r>
+    </w:p>
+    <w:p>
+      <w:pPr>
+        <w:pStyle w:val="Default"/>
+        <w:spacing w:after="19"/>
         <w:rPr>
           <w:sz w:val="23"/>
           <w:szCs w:val="23"/>
         </w:rPr>
-        <w:t>stk</w:t>
-      </w:r>
-      <w:proofErr w:type="spellEnd"/>
+      </w:pPr>
       <w:r>
         <w:rPr>
           <w:sz w:val="23"/>
           <w:szCs w:val="23"/>
         </w:rPr>
-        <w:t xml:space="preserve"> laminatgulv). Du mottar så en ny forsyning av laminatgulv som så skal registreres inn på lageret (f.eks. 20 </w:t>
-      </w:r>
-      <w:proofErr w:type="spellStart"/>
-      <w:r>
-        <w:rPr>
-          <w:sz w:val="23"/>
-          <w:szCs w:val="23"/>
-        </w:rPr>
-        <w:t>stk</w:t>
-      </w:r>
-      <w:proofErr w:type="spellEnd"/>
-      <w:r>
-        <w:rPr>
-          <w:sz w:val="23"/>
-          <w:szCs w:val="23"/>
-        </w:rPr>
-        <w:t xml:space="preserve">). </w:t>
-      </w:r>
-    </w:p>
-    <w:p>
-      <w:pPr>
-        <w:pStyle w:val="Default"/>
-        <w:spacing w:after="19"/>
-        <w:rPr>
-          <w:sz w:val="23"/>
-          <w:szCs w:val="23"/>
-        </w:rPr>
-      </w:pPr>
-      <w:r>
-        <w:rPr>
-          <w:sz w:val="23"/>
-          <w:szCs w:val="23"/>
-        </w:rPr>
-        <w:t xml:space="preserve">5. Ta ut varer fra varebeholdningen (eksisterende vare). M.a.o. du har en vare med et gitt antall på lageret (f.eks. 20 </w:t>
-      </w:r>
-      <w:proofErr w:type="spellStart"/>
-      <w:r>
-        <w:rPr>
-          <w:sz w:val="23"/>
-          <w:szCs w:val="23"/>
-        </w:rPr>
-        <w:t>stk</w:t>
-      </w:r>
-      <w:proofErr w:type="spellEnd"/>
-      <w:r>
-        <w:rPr>
-          <w:sz w:val="23"/>
-          <w:szCs w:val="23"/>
-        </w:rPr>
-        <w:t xml:space="preserve"> laminatgulv). Du tar så ut 5 </w:t>
-      </w:r>
-      <w:proofErr w:type="spellStart"/>
-      <w:r>
-        <w:rPr>
-          <w:sz w:val="23"/>
-          <w:szCs w:val="23"/>
-        </w:rPr>
-        <w:t>stk</w:t>
-      </w:r>
-      <w:proofErr w:type="spellEnd"/>
-      <w:r>
-        <w:rPr>
-          <w:sz w:val="23"/>
-          <w:szCs w:val="23"/>
-        </w:rPr>
-        <w:t xml:space="preserve"> fra lageret. </w:t>
+        <w:t xml:space="preserve">5. Ta ut varer fra varebeholdningen (eksisterende vare). M.a.o. du har en vare med et gitt antall på lageret (f.eks. 20 stk laminatgulv). Du tar så ut 5 stk fra lageret. </w:t>
       </w:r>
     </w:p>
     <w:p>
@@ -2959,14 +2809,7 @@
           <w:sz w:val="23"/>
           <w:szCs w:val="23"/>
         </w:rPr>
-        <w:t>7. Endre rabatt, pris og/eller varebeskrivelse for en vare</w:t>
-      </w:r>
-      <w:r>
-        <w:rPr>
-          <w:sz w:val="23"/>
-          <w:szCs w:val="23"/>
-        </w:rPr>
-        <w:t xml:space="preserve">. </w:t>
+        <w:t xml:space="preserve">7. Endre rabatt, pris og/eller varebeskrivelse for en vare. </w:t>
       </w:r>
       <w:r>
         <w:rPr>
@@ -3022,9 +2865,8 @@
           <w:szCs w:val="22"/>
           <w:lang w:val="en-US"/>
         </w:rPr>
-        <w:t xml:space="preserve">for </w:t>
-      </w:r>
-      <w:proofErr w:type="spellStart"/>
+        <w:t>for eksempel</w:t>
+      </w:r>
       <w:r>
         <w:rPr>
           <w:rFonts w:ascii="Verdana" w:hAnsi="Verdana"/>
@@ -3032,19 +2874,8 @@
           <w:szCs w:val="22"/>
           <w:lang w:val="en-US"/>
         </w:rPr>
-        <w:t>eksempel</w:t>
-      </w:r>
-      <w:proofErr w:type="spellEnd"/>
-      <w:r>
-        <w:rPr>
-          <w:rFonts w:ascii="Verdana" w:hAnsi="Verdana"/>
-          <w:sz w:val="22"/>
-          <w:szCs w:val="22"/>
-          <w:lang w:val="en-US"/>
-        </w:rPr>
         <w:t xml:space="preserve"> </w:t>
       </w:r>
-      <w:proofErr w:type="spellStart"/>
       <w:r>
         <w:rPr>
           <w:rFonts w:ascii="Verdana" w:hAnsi="Verdana"/>
@@ -3054,9 +2885,17 @@
           <w:szCs w:val="22"/>
           <w:lang w:val="en-US"/>
         </w:rPr>
-        <w:t>cohesian</w:t>
-      </w:r>
-      <w:proofErr w:type="spellEnd"/>
+        <w:t xml:space="preserve">cohesian, coupling </w:t>
+      </w:r>
+      <w:r>
+        <w:rPr>
+          <w:rFonts w:ascii="Verdana" w:hAnsi="Verdana"/>
+          <w:sz w:val="22"/>
+          <w:szCs w:val="22"/>
+          <w:lang w:val="en-US"/>
+        </w:rPr>
+        <w:t>og</w:t>
+      </w:r>
       <w:r>
         <w:rPr>
           <w:rFonts w:ascii="Verdana" w:hAnsi="Verdana"/>
@@ -3066,53 +2905,7 @@
           <w:szCs w:val="22"/>
           <w:lang w:val="en-US"/>
         </w:rPr>
-        <w:t xml:space="preserve">, coupling </w:t>
-      </w:r>
-      <w:proofErr w:type="spellStart"/>
-      <w:r>
-        <w:rPr>
-          <w:rFonts w:ascii="Verdana" w:hAnsi="Verdana"/>
-          <w:sz w:val="22"/>
-          <w:szCs w:val="22"/>
-          <w:lang w:val="en-US"/>
-        </w:rPr>
-        <w:t>og</w:t>
-      </w:r>
-      <w:proofErr w:type="spellEnd"/>
-      <w:r>
-        <w:rPr>
-          <w:rFonts w:ascii="Verdana" w:hAnsi="Verdana"/>
-          <w:i/>
-          <w:iCs/>
-          <w:sz w:val="22"/>
-          <w:szCs w:val="22"/>
-          <w:lang w:val="en-US"/>
-        </w:rPr>
-        <w:t xml:space="preserve"> </w:t>
-      </w:r>
-      <w:proofErr w:type="spellStart"/>
-      <w:r>
-        <w:rPr>
-          <w:rFonts w:ascii="Verdana" w:hAnsi="Verdana"/>
-          <w:i/>
-          <w:iCs/>
-          <w:sz w:val="22"/>
-          <w:szCs w:val="22"/>
-          <w:lang w:val="en-US"/>
-        </w:rPr>
-        <w:t>resposibility</w:t>
-      </w:r>
-      <w:proofErr w:type="spellEnd"/>
-      <w:r>
-        <w:rPr>
-          <w:rFonts w:ascii="Verdana" w:hAnsi="Verdana"/>
-          <w:i/>
-          <w:iCs/>
-          <w:sz w:val="22"/>
-          <w:szCs w:val="22"/>
-          <w:lang w:val="en-US"/>
-        </w:rPr>
-        <w:t xml:space="preserve"> driven design. </w:t>
+        <w:t xml:space="preserve"> resposibility driven design. </w:t>
       </w:r>
     </w:p>
     <w:p>
@@ -3303,254 +3096,165 @@
       <w:r>
         <w:t xml:space="preserve"> som </w:t>
       </w:r>
-      <w:proofErr w:type="spellStart"/>
       <w:r>
         <w:rPr>
           <w:b/>
           <w:bCs/>
         </w:rPr>
-        <w:t>Use</w:t>
-      </w:r>
-      <w:proofErr w:type="spellEnd"/>
+        <w:t>Use-Case</w:t>
+      </w:r>
+      <w:r>
+        <w:t xml:space="preserve">, </w:t>
+      </w:r>
       <w:r>
         <w:rPr>
           <w:b/>
           <w:bCs/>
         </w:rPr>
-        <w:t>-Case</w:t>
-      </w:r>
-      <w:r>
-        <w:t xml:space="preserve">, </w:t>
+        <w:t>Aktivitetsdiagram</w:t>
+      </w:r>
+      <w:r>
+        <w:t xml:space="preserve"> osv for å beskrive krav til funksjonalitet (NB! Uten å dra inn hvordan </w:t>
+      </w:r>
+      <w:r>
+        <w:t>du/</w:t>
+      </w:r>
+      <w:r>
+        <w:t>dere har løst det.)</w:t>
+      </w:r>
+      <w:r>
+        <w:t>]</w:t>
+      </w:r>
+    </w:p>
+    <w:p>
+      <w:pPr>
+        <w:pStyle w:val="Overskrift2"/>
+      </w:pPr>
+      <w:bookmarkStart w:id="15" w:name="_Toc116650251"/>
+      <w:r>
+        <w:t>Avgrensninger</w:t>
+      </w:r>
+      <w:bookmarkEnd w:id="15"/>
+    </w:p>
+    <w:p>
+      <w:pPr>
+        <w:pStyle w:val="Brdtekst"/>
+        <w:rPr>
+          <w:sz w:val="22"/>
+          <w:szCs w:val="22"/>
+        </w:rPr>
+      </w:pPr>
+      <w:r>
+        <w:rPr>
+          <w:sz w:val="22"/>
+          <w:szCs w:val="22"/>
+        </w:rPr>
+        <w:t xml:space="preserve">Det er satt litt avgrensninger på de ulike feltene til identitetsklassene. For eksempel, varenummer skal være tall og bokstaver, pris skal være heltall, vekt i kg </w:t>
+      </w:r>
+      <w:r>
+        <w:rPr>
+          <w:sz w:val="22"/>
+          <w:szCs w:val="22"/>
+        </w:rPr>
+        <w:t xml:space="preserve">og </w:t>
+      </w:r>
+      <w:r>
+        <w:rPr>
+          <w:sz w:val="22"/>
+          <w:szCs w:val="22"/>
+        </w:rPr>
+        <w:t>skal være desimaltall osv.</w:t>
+      </w:r>
+    </w:p>
+    <w:p>
+      <w:pPr>
+        <w:pStyle w:val="Brdtekst"/>
+        <w:rPr>
+          <w:sz w:val="22"/>
+          <w:szCs w:val="22"/>
+        </w:rPr>
+      </w:pPr>
+      <w:r>
+        <w:rPr>
+          <w:sz w:val="22"/>
+          <w:szCs w:val="22"/>
+        </w:rPr>
+        <w:lastRenderedPageBreak/>
+        <w:t>Likevel er det ikke sagt noe i kravspesifikasjonen om at feltene til en klasse skal være private, eller om det er noen metoder som skal / burde være det.</w:t>
+      </w:r>
+    </w:p>
+    <w:p>
+      <w:pPr>
+        <w:pStyle w:val="Brdtekst"/>
+        <w:rPr>
+          <w:sz w:val="22"/>
+          <w:szCs w:val="22"/>
+        </w:rPr>
+      </w:pPr>
+    </w:p>
+    <w:p>
+      <w:pPr>
+        <w:pStyle w:val="Brdtekst"/>
+        <w:rPr>
+          <w:sz w:val="22"/>
+          <w:szCs w:val="22"/>
+        </w:rPr>
+      </w:pPr>
+      <w:r>
+        <w:rPr>
+          <w:sz w:val="22"/>
+          <w:szCs w:val="22"/>
+        </w:rPr>
+        <w:t>I oppgaven står det oppgitt at koden skal være i henhold til google sin kode stil. Dette handler om luft i kode, og hvordan javadokumentasjonen skal skrives.</w:t>
+      </w:r>
+      <w:r>
+        <w:rPr>
+          <w:sz w:val="22"/>
+          <w:szCs w:val="22"/>
+        </w:rPr>
+        <w:t xml:space="preserve"> Og at dette skal sjekkes med en checkstyle plugin til ide’en Intellij.</w:t>
+      </w:r>
+    </w:p>
+    <w:p>
+      <w:pPr>
+        <w:pStyle w:val="Comment"/>
+      </w:pPr>
+      <w:r>
+        <w:t>[Er det gi</w:t>
+      </w:r>
+      <w:r>
+        <w:t>tt noen avgrensninger/begrensninger i oppgaven? Beskriv i så fall disse her.]</w:t>
+      </w:r>
+    </w:p>
+    <w:p>
+      <w:pPr>
+        <w:pStyle w:val="Overskrift2"/>
+      </w:pPr>
+      <w:bookmarkStart w:id="16" w:name="_Toc116650252"/>
+      <w:r>
+        <w:t>Begreper/Ordliste</w:t>
+      </w:r>
+      <w:bookmarkEnd w:id="16"/>
+    </w:p>
+    <w:p>
+      <w:pPr>
+        <w:pStyle w:val="Comment"/>
+      </w:pPr>
+      <w:r>
+        <w:t xml:space="preserve">[Når man utvikler programvare for en kunde, er det viktig å etablere en felles forståelse for begreper/terminologi/ord som benyttes av/hos kunden. Det er derfor svært vanlig å </w:t>
+      </w:r>
+      <w:r>
+        <w:t xml:space="preserve">lage en "ordliste" og/eller en "Domene modell". Denne ordlisten er også et svært godt utgangspunkt for å finne frem til hvilke mulige </w:t>
       </w:r>
       <w:r>
         <w:rPr>
           <w:b/>
           <w:bCs/>
         </w:rPr>
-        <w:t>Aktivitetsdiagram</w:t>
-      </w:r>
-      <w:r>
-        <w:t xml:space="preserve"> </w:t>
-      </w:r>
-      <w:proofErr w:type="spellStart"/>
-      <w:r>
-        <w:t>osv</w:t>
-      </w:r>
-      <w:proofErr w:type="spellEnd"/>
-      <w:r>
-        <w:t xml:space="preserve"> for å beskrive krav til funksjonalitet (NB! Uten å dra inn hvordan </w:t>
-      </w:r>
-      <w:r>
-        <w:t>du/</w:t>
-      </w:r>
-      <w:r>
-        <w:t>dere har løst det.)</w:t>
-      </w:r>
-      <w:r>
-        <w:t>]</w:t>
-      </w:r>
-    </w:p>
-    <w:p>
-      <w:pPr>
-        <w:pStyle w:val="Overskrift2"/>
-      </w:pPr>
-      <w:bookmarkStart w:id="15" w:name="_Toc116650251"/>
-      <w:r>
-        <w:t>Avgrensninger</w:t>
-      </w:r>
-      <w:bookmarkEnd w:id="15"/>
-    </w:p>
-    <w:p>
-      <w:pPr>
-        <w:pStyle w:val="Brdtekst"/>
-        <w:rPr>
-          <w:sz w:val="22"/>
-          <w:szCs w:val="22"/>
-        </w:rPr>
-      </w:pPr>
-      <w:r>
-        <w:rPr>
-          <w:sz w:val="22"/>
-          <w:szCs w:val="22"/>
-        </w:rPr>
-        <w:t xml:space="preserve">Det er satt litt avgrensninger på de ulike feltene til identitetsklassene. For eksempel, varenummer skal være tall og bokstaver, pris skal være heltall, vekt i kg </w:t>
-      </w:r>
-      <w:r>
-        <w:rPr>
-          <w:sz w:val="22"/>
-          <w:szCs w:val="22"/>
-        </w:rPr>
-        <w:t xml:space="preserve">og </w:t>
-      </w:r>
-      <w:r>
-        <w:rPr>
-          <w:sz w:val="22"/>
-          <w:szCs w:val="22"/>
-        </w:rPr>
-        <w:t>skal være desimaltall osv.</w:t>
-      </w:r>
-    </w:p>
-    <w:p>
-      <w:pPr>
-        <w:pStyle w:val="Brdtekst"/>
-        <w:rPr>
-          <w:sz w:val="22"/>
-          <w:szCs w:val="22"/>
-        </w:rPr>
-      </w:pPr>
-      <w:r>
-        <w:rPr>
-          <w:sz w:val="22"/>
-          <w:szCs w:val="22"/>
-        </w:rPr>
-        <w:lastRenderedPageBreak/>
-        <w:t>Likevel er det ikke sagt noe i kravspesifikasjonen om at feltene til en klasse skal være private, eller om det er noen metoder som skal / burde være det.</w:t>
-      </w:r>
-    </w:p>
-    <w:p>
-      <w:pPr>
-        <w:pStyle w:val="Brdtekst"/>
-        <w:rPr>
-          <w:sz w:val="22"/>
-          <w:szCs w:val="22"/>
-        </w:rPr>
-      </w:pPr>
-    </w:p>
-    <w:p>
-      <w:pPr>
-        <w:pStyle w:val="Brdtekst"/>
-        <w:rPr>
-          <w:sz w:val="22"/>
-          <w:szCs w:val="22"/>
-        </w:rPr>
-      </w:pPr>
-      <w:r>
-        <w:rPr>
-          <w:sz w:val="22"/>
-          <w:szCs w:val="22"/>
-        </w:rPr>
-        <w:t>I oppgaven står det oppgitt at koden skal være i henhold til google sin kode stil. Dette handler om luft i kode, og hvordan javadokumentasjonen skal skrives.</w:t>
-      </w:r>
-      <w:r>
-        <w:rPr>
-          <w:sz w:val="22"/>
-          <w:szCs w:val="22"/>
-        </w:rPr>
-        <w:t xml:space="preserve"> Og at dette skal sjekkes med en </w:t>
-      </w:r>
-      <w:proofErr w:type="spellStart"/>
-      <w:r>
-        <w:rPr>
-          <w:sz w:val="22"/>
-          <w:szCs w:val="22"/>
-        </w:rPr>
-        <w:t>checkstyle</w:t>
-      </w:r>
-      <w:proofErr w:type="spellEnd"/>
-      <w:r>
-        <w:rPr>
-          <w:sz w:val="22"/>
-          <w:szCs w:val="22"/>
-        </w:rPr>
-        <w:t xml:space="preserve"> </w:t>
-      </w:r>
-      <w:proofErr w:type="spellStart"/>
-      <w:r>
-        <w:rPr>
-          <w:sz w:val="22"/>
-          <w:szCs w:val="22"/>
-        </w:rPr>
-        <w:t>plugin</w:t>
-      </w:r>
-      <w:proofErr w:type="spellEnd"/>
-      <w:r>
-        <w:rPr>
-          <w:sz w:val="22"/>
-          <w:szCs w:val="22"/>
-        </w:rPr>
-        <w:t xml:space="preserve"> til </w:t>
-      </w:r>
-      <w:proofErr w:type="spellStart"/>
-      <w:r>
-        <w:rPr>
-          <w:sz w:val="22"/>
-          <w:szCs w:val="22"/>
-        </w:rPr>
-        <w:t>ide’en</w:t>
-      </w:r>
-      <w:proofErr w:type="spellEnd"/>
-      <w:r>
-        <w:rPr>
-          <w:sz w:val="22"/>
-          <w:szCs w:val="22"/>
-        </w:rPr>
-        <w:t xml:space="preserve"> </w:t>
-      </w:r>
-      <w:proofErr w:type="spellStart"/>
-      <w:r>
-        <w:rPr>
-          <w:sz w:val="22"/>
-          <w:szCs w:val="22"/>
-        </w:rPr>
-        <w:t>Intellij</w:t>
-      </w:r>
-      <w:proofErr w:type="spellEnd"/>
-      <w:r>
-        <w:rPr>
-          <w:sz w:val="22"/>
-          <w:szCs w:val="22"/>
-        </w:rPr>
-        <w:t>.</w:t>
-      </w:r>
-    </w:p>
-    <w:p>
-      <w:pPr>
-        <w:pStyle w:val="Comment"/>
-      </w:pPr>
-      <w:r>
-        <w:t>[Er det gi</w:t>
-      </w:r>
-      <w:r>
-        <w:t>tt noen avgrensninger/begrensninger i oppgaven? Beskriv i så fall disse her.]</w:t>
-      </w:r>
-    </w:p>
-    <w:p>
-      <w:pPr>
-        <w:pStyle w:val="Overskrift2"/>
-      </w:pPr>
-      <w:bookmarkStart w:id="16" w:name="_Toc116650252"/>
-      <w:r>
-        <w:t>Begreper/Ordliste</w:t>
-      </w:r>
-      <w:bookmarkEnd w:id="16"/>
-    </w:p>
-    <w:p>
-      <w:pPr>
-        <w:pStyle w:val="Comment"/>
-      </w:pPr>
-      <w:r>
-        <w:t xml:space="preserve">[Når man utvikler programvare for en kunde, er det viktig å etablere en felles forståelse for begreper/terminologi/ord som benyttes av/hos kunden. Det er derfor svært vanlig å </w:t>
-      </w:r>
-      <w:r>
-        <w:t xml:space="preserve">lage en "ordliste" og/eller en "Domene modell". Denne ordlisten er også et svært godt utgangspunkt for å finne frem til hvilke mulige </w:t>
-      </w:r>
-      <w:r>
-        <w:rPr>
-          <w:b/>
-          <w:bCs/>
-        </w:rPr>
         <w:t>klasser</w:t>
       </w:r>
       <w:r>
-        <w:t xml:space="preserve"> det kan være aktuelt å </w:t>
-      </w:r>
-      <w:proofErr w:type="gramStart"/>
-      <w:r>
-        <w:t>implementere</w:t>
-      </w:r>
-      <w:proofErr w:type="gramEnd"/>
-      <w:r>
-        <w:t xml:space="preserve"> i løsningen. Bruk tid på denne slik at du har en god forståelse for begrepene.]</w:t>
+        <w:t xml:space="preserve"> det kan være aktuelt å implementere i løsningen. Bruk tid på denne slik at du har en god forståelse for begrepene.]</w:t>
       </w:r>
     </w:p>
     <w:tbl>
@@ -3611,11 +3315,9 @@
             <w:pPr>
               <w:pStyle w:val="TabellTittel"/>
             </w:pPr>
-            <w:proofErr w:type="spellStart"/>
             <w:r>
-              <w:t>Betyding</w:t>
+              <w:t>Betydning</w:t>
             </w:r>
-            <w:proofErr w:type="spellEnd"/>
             <w:r>
               <w:t>/beskrivelse</w:t>
             </w:r>
@@ -3953,6 +3655,12 @@
                 <w:color w:val="auto"/>
               </w:rPr>
             </w:pPr>
+            <w:r>
+              <w:rPr>
+                <w:color w:val="auto"/>
+              </w:rPr>
+              <w:t>kobling</w:t>
+            </w:r>
           </w:p>
         </w:tc>
         <w:tc>
@@ -3966,6 +3674,12 @@
                 <w:color w:val="auto"/>
               </w:rPr>
             </w:pPr>
+            <w:r>
+              <w:rPr>
+                <w:color w:val="auto"/>
+              </w:rPr>
+              <w:t>coupling</w:t>
+            </w:r>
           </w:p>
         </w:tc>
         <w:tc>
@@ -3979,6 +3693,272 @@
                 <w:color w:val="auto"/>
               </w:rPr>
             </w:pPr>
+            <w:r>
+              <w:rPr>
+                <w:color w:val="auto"/>
+              </w:rPr>
+              <w:t>Ett designprinsipp, handler om kodens sammensveising</w:t>
+            </w:r>
+          </w:p>
+        </w:tc>
+      </w:tr>
+      <w:tr>
+        <w:trPr>
+          <w:cantSplit/>
+        </w:trPr>
+        <w:tc>
+          <w:tcPr>
+            <w:tcW w:w="1980" w:type="dxa"/>
+          </w:tcPr>
+          <w:p>
+            <w:pPr>
+              <w:pStyle w:val="Comment"/>
+              <w:rPr>
+                <w:color w:val="auto"/>
+              </w:rPr>
+            </w:pPr>
+            <w:r>
+              <w:rPr>
+                <w:color w:val="auto"/>
+              </w:rPr>
+              <w:t>Entydige</w:t>
+            </w:r>
+            <w:r>
+              <w:rPr>
+                <w:color w:val="auto"/>
+              </w:rPr>
+              <w:t>/ samhold</w:t>
+            </w:r>
+          </w:p>
+        </w:tc>
+        <w:tc>
+          <w:tcPr>
+            <w:tcW w:w="2126" w:type="dxa"/>
+          </w:tcPr>
+          <w:p>
+            <w:pPr>
+              <w:pStyle w:val="Comment"/>
+              <w:rPr>
+                <w:color w:val="auto"/>
+              </w:rPr>
+            </w:pPr>
+            <w:r>
+              <w:rPr>
+                <w:color w:val="auto"/>
+              </w:rPr>
+              <w:t>Cohesian</w:t>
+            </w:r>
+          </w:p>
+        </w:tc>
+        <w:tc>
+          <w:tcPr>
+            <w:tcW w:w="4954" w:type="dxa"/>
+          </w:tcPr>
+          <w:p>
+            <w:pPr>
+              <w:pStyle w:val="Comment"/>
+              <w:rPr>
+                <w:color w:val="auto"/>
+              </w:rPr>
+            </w:pPr>
+            <w:r>
+              <w:rPr>
+                <w:color w:val="auto"/>
+              </w:rPr>
+              <w:t xml:space="preserve">Ett designprinsipp, handler om </w:t>
+            </w:r>
+            <w:r>
+              <w:rPr>
+                <w:color w:val="auto"/>
+              </w:rPr>
+              <w:t>kodens samhold</w:t>
+            </w:r>
+          </w:p>
+        </w:tc>
+      </w:tr>
+      <w:tr>
+        <w:trPr>
+          <w:cantSplit/>
+        </w:trPr>
+        <w:tc>
+          <w:tcPr>
+            <w:tcW w:w="1980" w:type="dxa"/>
+          </w:tcPr>
+          <w:p>
+            <w:pPr>
+              <w:pStyle w:val="Comment"/>
+              <w:rPr>
+                <w:color w:val="auto"/>
+              </w:rPr>
+            </w:pPr>
+            <w:r>
+              <w:rPr>
+                <w:color w:val="auto"/>
+              </w:rPr>
+              <w:t>Kildekode</w:t>
+            </w:r>
+          </w:p>
+        </w:tc>
+        <w:tc>
+          <w:tcPr>
+            <w:tcW w:w="2126" w:type="dxa"/>
+          </w:tcPr>
+          <w:p>
+            <w:pPr>
+              <w:pStyle w:val="Comment"/>
+              <w:rPr>
+                <w:color w:val="auto"/>
+              </w:rPr>
+            </w:pPr>
+            <w:r>
+              <w:rPr>
+                <w:color w:val="auto"/>
+              </w:rPr>
+              <w:t>Source code</w:t>
+            </w:r>
+          </w:p>
+        </w:tc>
+        <w:tc>
+          <w:tcPr>
+            <w:tcW w:w="4954" w:type="dxa"/>
+          </w:tcPr>
+          <w:p>
+            <w:pPr>
+              <w:pStyle w:val="Comment"/>
+              <w:rPr>
+                <w:color w:val="auto"/>
+              </w:rPr>
+            </w:pPr>
+            <w:r>
+              <w:rPr>
+                <w:color w:val="auto"/>
+              </w:rPr>
+              <w:t>Den faktiske koden i .java format</w:t>
+            </w:r>
+          </w:p>
+        </w:tc>
+      </w:tr>
+      <w:tr>
+        <w:trPr>
+          <w:cantSplit/>
+        </w:trPr>
+        <w:tc>
+          <w:tcPr>
+            <w:tcW w:w="1980" w:type="dxa"/>
+          </w:tcPr>
+          <w:p>
+            <w:pPr>
+              <w:pStyle w:val="Comment"/>
+              <w:rPr>
+                <w:color w:val="auto"/>
+              </w:rPr>
+            </w:pPr>
+            <w:r>
+              <w:rPr>
+                <w:color w:val="auto"/>
+              </w:rPr>
+              <w:t>Iterasjon</w:t>
+            </w:r>
+          </w:p>
+        </w:tc>
+        <w:tc>
+          <w:tcPr>
+            <w:tcW w:w="2126" w:type="dxa"/>
+          </w:tcPr>
+          <w:p>
+            <w:pPr>
+              <w:pStyle w:val="Comment"/>
+              <w:rPr>
+                <w:color w:val="auto"/>
+              </w:rPr>
+            </w:pPr>
+            <w:r>
+              <w:rPr>
+                <w:color w:val="auto"/>
+              </w:rPr>
+              <w:t>Iteration</w:t>
+            </w:r>
+          </w:p>
+        </w:tc>
+        <w:tc>
+          <w:tcPr>
+            <w:tcW w:w="4954" w:type="dxa"/>
+          </w:tcPr>
+          <w:p>
+            <w:pPr>
+              <w:pStyle w:val="Comment"/>
+              <w:rPr>
+                <w:color w:val="auto"/>
+              </w:rPr>
+            </w:pPr>
+            <w:r>
+              <w:rPr>
+                <w:color w:val="auto"/>
+              </w:rPr>
+              <w:t>En betegnelse for å utføre</w:t>
+            </w:r>
+          </w:p>
+        </w:tc>
+      </w:tr>
+      <w:tr>
+        <w:trPr>
+          <w:cantSplit/>
+        </w:trPr>
+        <w:tc>
+          <w:tcPr>
+            <w:tcW w:w="1980" w:type="dxa"/>
+          </w:tcPr>
+          <w:p>
+            <w:pPr>
+              <w:pStyle w:val="Comment"/>
+              <w:rPr>
+                <w:color w:val="auto"/>
+              </w:rPr>
+            </w:pPr>
+            <w:r>
+              <w:rPr>
+                <w:color w:val="auto"/>
+              </w:rPr>
+              <w:t>Utvidelse</w:t>
+            </w:r>
+          </w:p>
+        </w:tc>
+        <w:tc>
+          <w:tcPr>
+            <w:tcW w:w="2126" w:type="dxa"/>
+          </w:tcPr>
+          <w:p>
+            <w:pPr>
+              <w:pStyle w:val="Comment"/>
+              <w:rPr>
+                <w:color w:val="auto"/>
+              </w:rPr>
+            </w:pPr>
+            <w:r>
+              <w:rPr>
+                <w:color w:val="auto"/>
+              </w:rPr>
+              <w:t>Plugin</w:t>
+            </w:r>
+          </w:p>
+        </w:tc>
+        <w:tc>
+          <w:tcPr>
+            <w:tcW w:w="4954" w:type="dxa"/>
+          </w:tcPr>
+          <w:p>
+            <w:pPr>
+              <w:pStyle w:val="Comment"/>
+              <w:rPr>
+                <w:color w:val="auto"/>
+              </w:rPr>
+            </w:pPr>
+            <w:r>
+              <w:rPr>
+                <w:color w:val="auto"/>
+              </w:rPr>
+              <w:t>En utvidelse til ett program</w:t>
+            </w:r>
           </w:p>
         </w:tc>
       </w:tr>
@@ -4040,7 +4020,7 @@
           <w:sz w:val="22"/>
           <w:szCs w:val="22"/>
         </w:rPr>
-        <w:t xml:space="preserve">WMS er bygget opp med en rekke teoretiske prinsipper for å sikre ett godt slutt resultat. </w:t>
+        <w:t xml:space="preserve">WMS er bygget opp med en rekke teoretiske prinsipper for å sikre ett godt sluttresultat. </w:t>
       </w:r>
     </w:p>
     <w:p>
@@ -4072,7 +4052,6 @@
         </w:rPr>
         <w:t xml:space="preserve">sentralisert rundt klasse variablene. Alle klasser variabler skal være private. Dette gjøres primært av to grunner, for å oppnå </w:t>
       </w:r>
-      <w:proofErr w:type="spellStart"/>
       <w:r>
         <w:rPr>
           <w:i/>
@@ -4080,9 +4059,8 @@
           <w:sz w:val="22"/>
           <w:szCs w:val="22"/>
         </w:rPr>
-        <w:t>low</w:t>
-      </w:r>
-      <w:proofErr w:type="spellEnd"/>
+        <w:t xml:space="preserve">low </w:t>
+      </w:r>
       <w:r>
         <w:rPr>
           <w:i/>
@@ -4090,9 +4068,9 @@
           <w:sz w:val="22"/>
           <w:szCs w:val="22"/>
         </w:rPr>
-        <w:t xml:space="preserve"> </w:t>
-      </w:r>
-      <w:proofErr w:type="spellStart"/>
+        <w:lastRenderedPageBreak/>
+        <w:t>coupling</w:t>
+      </w:r>
       <w:r>
         <w:rPr>
           <w:i/>
@@ -4100,17 +4078,22 @@
           <w:sz w:val="22"/>
           <w:szCs w:val="22"/>
         </w:rPr>
-        <w:t>coupling</w:t>
-      </w:r>
-      <w:proofErr w:type="spellEnd"/>
+        <w:t xml:space="preserve">, </w:t>
+      </w:r>
       <w:r>
         <w:rPr>
           <w:sz w:val="22"/>
           <w:szCs w:val="22"/>
         </w:rPr>
+        <w:t>eller lav kobling,</w:t>
+      </w:r>
+      <w:r>
+        <w:rPr>
+          <w:sz w:val="22"/>
+          <w:szCs w:val="22"/>
+        </w:rPr>
         <w:t xml:space="preserve"> og sikkerhet. Disse to problemene er egentlig 2 sider av samme mynt. Grunnen til at vi vil ha høy sikkerhet i identitetsklassene samtidig som vi vil ha </w:t>
       </w:r>
-      <w:proofErr w:type="spellStart"/>
       <w:r>
         <w:rPr>
           <w:i/>
@@ -4118,9 +4101,22 @@
           <w:sz w:val="22"/>
           <w:szCs w:val="22"/>
         </w:rPr>
-        <w:t>low</w:t>
-      </w:r>
-      <w:proofErr w:type="spellEnd"/>
+        <w:t>low coupling</w:t>
+      </w:r>
+      <w:r>
+        <w:rPr>
+          <w:sz w:val="22"/>
+          <w:szCs w:val="22"/>
+        </w:rPr>
+        <w:t xml:space="preserve"> er for å minske muligheten for feilmeldinger eller ulovlige operasjoner. Med dette menes at, de øvrige klassene ikke har mulighet til å endre på klassevariablene direkte, men er nødt til å gå gjennom klassens definerte metoder for å endre på objektet. </w:t>
+      </w:r>
+      <w:r>
+        <w:rPr>
+          <w:sz w:val="22"/>
+          <w:szCs w:val="22"/>
+        </w:rPr>
+        <w:t xml:space="preserve">Dette er viktig for å sikre </w:t>
+      </w:r>
       <w:r>
         <w:rPr>
           <w:i/>
@@ -4128,9 +4124,15 @@
           <w:sz w:val="22"/>
           <w:szCs w:val="22"/>
         </w:rPr>
-        <w:t xml:space="preserve"> </w:t>
-      </w:r>
-      <w:proofErr w:type="spellStart"/>
+        <w:t>low coupling</w:t>
+      </w:r>
+      <w:r>
+        <w:rPr>
+          <w:sz w:val="22"/>
+          <w:szCs w:val="22"/>
+        </w:rPr>
+        <w:t xml:space="preserve"> i koden. Med </w:t>
+      </w:r>
       <w:r>
         <w:rPr>
           <w:i/>
@@ -4138,15 +4140,222 @@
           <w:sz w:val="22"/>
           <w:szCs w:val="22"/>
         </w:rPr>
-        <w:t>coupling</w:t>
-      </w:r>
-      <w:proofErr w:type="spellEnd"/>
+        <w:t xml:space="preserve">low coupling </w:t>
+      </w:r>
       <w:r>
         <w:rPr>
           <w:sz w:val="22"/>
           <w:szCs w:val="22"/>
         </w:rPr>
-        <w:t xml:space="preserve"> er for å minske muligheten for feilmeldinger eller ulovlige operasjoner. Med dette menes at, de øvrige klassene ikke har mulighet til å endre på klassevariablene direkte, men er nødt til å gå gjennom klassens definerte metoder for å endre på objektet. </w:t>
+        <w:t>menes at koden ikke er sterkt avhengig av hverandre. Selv om en klasse som bruker item har den ikke behov for å kunne vite om alle de private feltene eller metoden, adgangen til item blir redusert slik at klassen kun kan se det som er definert som synlige(</w:t>
+      </w:r>
+      <w:r>
+        <w:rPr>
+          <w:i/>
+          <w:iCs/>
+          <w:sz w:val="22"/>
+          <w:szCs w:val="22"/>
+        </w:rPr>
+        <w:t>public</w:t>
+      </w:r>
+      <w:r>
+        <w:rPr>
+          <w:sz w:val="22"/>
+          <w:szCs w:val="22"/>
+        </w:rPr>
+        <w:t xml:space="preserve">). Ved å opprettholde slikt prinsipp vil man ved ett senere tidspunkt om man skulle ønske å refaktorisere koden, vil man enkelt kunne endre på den opprinnelige klassen uten å at det oppstår mange problemer på klassene som bygges oppå denne. </w:t>
+      </w:r>
+      <w:sdt>
+        <w:sdtPr>
+          <w:rPr>
+            <w:sz w:val="22"/>
+            <w:szCs w:val="22"/>
+          </w:rPr>
+          <w:id w:val="-1660454056"/>
+          <w:citation/>
+        </w:sdtPr>
+        <w:sdtContent>
+          <w:r>
+            <w:rPr>
+              <w:sz w:val="22"/>
+              <w:szCs w:val="22"/>
+            </w:rPr>
+            <w:fldChar w:fldCharType="begin"/>
+          </w:r>
+          <w:r>
+            <w:rPr>
+              <w:sz w:val="22"/>
+              <w:szCs w:val="22"/>
+            </w:rPr>
+            <w:instrText xml:space="preserve"> CITATION Dav17 \l 1044 </w:instrText>
+          </w:r>
+          <w:r>
+            <w:rPr>
+              <w:sz w:val="22"/>
+              <w:szCs w:val="22"/>
+            </w:rPr>
+            <w:fldChar w:fldCharType="separate"/>
+          </w:r>
+          <w:r>
+            <w:rPr>
+              <w:noProof/>
+              <w:sz w:val="22"/>
+              <w:szCs w:val="22"/>
+            </w:rPr>
+            <w:t>(David J. Barnes, 2017)</w:t>
+          </w:r>
+          <w:r>
+            <w:rPr>
+              <w:sz w:val="22"/>
+              <w:szCs w:val="22"/>
+            </w:rPr>
+            <w:fldChar w:fldCharType="end"/>
+          </w:r>
+        </w:sdtContent>
+      </w:sdt>
+    </w:p>
+    <w:p>
+      <w:pPr>
+        <w:pStyle w:val="Brdtekst"/>
+        <w:rPr>
+          <w:sz w:val="22"/>
+          <w:szCs w:val="22"/>
+        </w:rPr>
+      </w:pPr>
+    </w:p>
+    <w:p>
+      <w:pPr>
+        <w:pStyle w:val="Brdtekst"/>
+        <w:rPr>
+          <w:sz w:val="22"/>
+          <w:szCs w:val="22"/>
+        </w:rPr>
+      </w:pPr>
+      <w:r>
+        <w:rPr>
+          <w:sz w:val="22"/>
+          <w:szCs w:val="22"/>
+        </w:rPr>
+        <w:t xml:space="preserve">Ett annet design prinsipp som er viktig for å få en god kildekode er </w:t>
+      </w:r>
+      <w:r>
+        <w:rPr>
+          <w:sz w:val="22"/>
+          <w:szCs w:val="22"/>
+        </w:rPr>
+        <w:t xml:space="preserve">høy cohesian, med dette menes høy entydig kode. Dette prinsippet går up på at hver klasse og eller hver metode kun har ett ansvarsområdet. Det vil si at hver metode gjør kun en oppgave og at hver klasse har kun en oppgave. Fordelen med å følge dette prinsippet er at det blir lettere å abstrahere koden, med det menes at det er lettere å gjøre spesifikke problemer til generelle problemer. Ved å generalisere problemene kan man enklere løse problemene og man kan bruke denne løsningen flere ganger. </w:t>
+      </w:r>
+      <w:r>
+        <w:rPr>
+          <w:sz w:val="22"/>
+          <w:szCs w:val="22"/>
+        </w:rPr>
+        <w:t xml:space="preserve">Entydig kode gjør også at det er lettere for leseren og eller folk som skal bruke koden videre, til å få en oversikt. Høy cohesian bidrar til god struktur og god organisering i metodene samt i klassene. Ett annet problem som minker om man, sørger for høy cohesian i koden er kodeduplikat. Ved </w:t>
+      </w:r>
+      <w:r>
+        <w:rPr>
+          <w:sz w:val="22"/>
+          <w:szCs w:val="22"/>
+        </w:rPr>
+        <w:t xml:space="preserve">å løse generalisere problemene og løse det en gang, kan man bruke det flere ganger for å løse lignende problemer. </w:t>
+      </w:r>
+      <w:sdt>
+        <w:sdtPr>
+          <w:rPr>
+            <w:sz w:val="22"/>
+            <w:szCs w:val="22"/>
+          </w:rPr>
+          <w:id w:val="-1020778045"/>
+          <w:citation/>
+        </w:sdtPr>
+        <w:sdtContent>
+          <w:r>
+            <w:rPr>
+              <w:sz w:val="22"/>
+              <w:szCs w:val="22"/>
+            </w:rPr>
+            <w:fldChar w:fldCharType="begin"/>
+          </w:r>
+          <w:r>
+            <w:rPr>
+              <w:sz w:val="22"/>
+              <w:szCs w:val="22"/>
+            </w:rPr>
+            <w:instrText xml:space="preserve"> CITATION Dav17 \l 1044 </w:instrText>
+          </w:r>
+          <w:r>
+            <w:rPr>
+              <w:sz w:val="22"/>
+              <w:szCs w:val="22"/>
+            </w:rPr>
+            <w:fldChar w:fldCharType="separate"/>
+          </w:r>
+          <w:r>
+            <w:rPr>
+              <w:noProof/>
+              <w:sz w:val="22"/>
+              <w:szCs w:val="22"/>
+            </w:rPr>
+            <w:t>(David J. Barnes, 2017)</w:t>
+          </w:r>
+          <w:r>
+            <w:rPr>
+              <w:sz w:val="22"/>
+              <w:szCs w:val="22"/>
+            </w:rPr>
+            <w:fldChar w:fldCharType="end"/>
+          </w:r>
+        </w:sdtContent>
+      </w:sdt>
+    </w:p>
+    <w:p>
+      <w:pPr>
+        <w:pStyle w:val="Brdtekst"/>
+        <w:rPr>
+          <w:sz w:val="22"/>
+          <w:szCs w:val="22"/>
+        </w:rPr>
+      </w:pPr>
+    </w:p>
+    <w:p>
+      <w:pPr>
+        <w:pStyle w:val="Brdtekst"/>
+        <w:rPr>
+          <w:sz w:val="22"/>
+          <w:szCs w:val="22"/>
+        </w:rPr>
+      </w:pPr>
+      <w:r>
+        <w:rPr>
+          <w:sz w:val="22"/>
+          <w:szCs w:val="22"/>
+        </w:rPr>
+        <w:t>Design prinsipp angående pakker er også ett godt virkemiddel om man vil ha god kilde kode. Ved å dele kilde koden inn i pakker, kan man strukturer en god lagdeling</w:t>
+      </w:r>
+      <w:r>
+        <w:rPr>
+          <w:sz w:val="22"/>
+          <w:szCs w:val="22"/>
+        </w:rPr>
+        <w:t xml:space="preserve">. Dette fører til at man kan ta i bruk </w:t>
+      </w:r>
+      <w:proofErr w:type="spellStart"/>
+      <w:r>
+        <w:rPr>
+          <w:i/>
+          <w:iCs/>
+          <w:sz w:val="22"/>
+          <w:szCs w:val="22"/>
+        </w:rPr>
+        <w:t>protected</w:t>
+      </w:r>
+      <w:proofErr w:type="spellEnd"/>
+      <w:r>
+        <w:rPr>
+          <w:sz w:val="22"/>
+          <w:szCs w:val="22"/>
+        </w:rPr>
+        <w:t xml:space="preserve"> som er en synlighet parameter for felt og metoder. Denne kan brukes for å skjule metoder for eksterne biblioteker, brukere eller andre pakker. God mappestruktur er også korrelert med leselighet, og struktur i prosjektet.</w:t>
       </w:r>
     </w:p>
     <w:p>
@@ -4154,118 +4363,118 @@
         <w:pStyle w:val="Comment"/>
       </w:pPr>
       <w:r>
+        <w:t>[</w:t>
+      </w:r>
+      <w:r>
+        <w:t>Oppgaver og problemstillinger står i en sammenheng. Denne delen skal vise at en har oversikt over denne sammenhengen, at en er eller har gjort seg kjent med tidligere resultater og andres forslag til eller forsøk på løsninger. Det er altså tale om å gi et faglig underlag for ens eget arbeid, evt. en beskrivelse av teoretiske forutsetninger, med referanse til litteratur og andre kilder en støtter seg til.</w:t>
+      </w:r>
+    </w:p>
+    <w:p>
+      <w:pPr>
+        <w:pStyle w:val="Comment"/>
+      </w:pPr>
+      <w:r>
+        <w:rPr>
+          <w:b/>
+        </w:rPr>
+        <w:t>Kommentar:</w:t>
+      </w:r>
+      <w:r>
+        <w:t xml:space="preserve"> </w:t>
+      </w:r>
+      <w:r>
+        <w:t>Presenter</w:t>
+      </w:r>
+      <w:r>
+        <w:t xml:space="preserve"> den teori</w:t>
+      </w:r>
+      <w:r>
+        <w:t>en</w:t>
+      </w:r>
+      <w:r>
+        <w:t xml:space="preserve"> som er relevant for de vurderinger som skal gi en </w:t>
+      </w:r>
+      <w:r>
+        <w:t xml:space="preserve">god </w:t>
+      </w:r>
+      <w:r>
+        <w:t xml:space="preserve">løsning på problemstillingen, </w:t>
+      </w:r>
+      <w:r>
+        <w:t>som for eksempel t</w:t>
+      </w:r>
+      <w:r>
+        <w:t xml:space="preserve">eori rundt hvilke metoder som benyttes for å analysere kravspesifikasjon og identifisere gode kandidater til klasser og objekter. Det viktige her er å få fram det teoretiske grunnlaget </w:t>
+      </w:r>
+      <w:r>
+        <w:t>du/</w:t>
+      </w:r>
+      <w:r>
+        <w:t xml:space="preserve">dere senere skal bruke til å vurdere og argumentere for </w:t>
+      </w:r>
+      <w:r>
+        <w:t>at din</w:t>
+      </w:r>
+      <w:r>
+        <w:t xml:space="preserve"> foreslått</w:t>
+      </w:r>
+      <w:r>
+        <w:t>e</w:t>
+      </w:r>
+      <w:r>
+        <w:t xml:space="preserve"> løsning</w:t>
+      </w:r>
+      <w:r>
+        <w:t xml:space="preserve"> er utviklet etter gode designprinsipper og kvalitetskriterier</w:t>
+      </w:r>
+      <w:r>
+        <w:t xml:space="preserve">. </w:t>
+      </w:r>
+    </w:p>
+    <w:p>
+      <w:pPr>
+        <w:pStyle w:val="Comment"/>
+      </w:pPr>
+      <w:r>
+        <w:t xml:space="preserve">Alle vurderinger </w:t>
+      </w:r>
+      <w:r>
+        <w:t>du/</w:t>
+      </w:r>
+      <w:r>
+        <w:t xml:space="preserve">dere gjør senere i besvarelsen skal ha referanse til dette kapittelet. Det er særdeles viktig å ha tydelige referanser til de kildene </w:t>
+      </w:r>
+      <w:r>
+        <w:t>du/</w:t>
+      </w:r>
+      <w:r>
+        <w:t xml:space="preserve">dere bruker når </w:t>
+      </w:r>
+      <w:r>
+        <w:t>du/</w:t>
+      </w:r>
+      <w:r>
+        <w:t xml:space="preserve">dere skriver dette kapittelet. All teori </w:t>
+      </w:r>
+      <w:r>
+        <w:t>du/</w:t>
+      </w:r>
+      <w:r>
+        <w:t xml:space="preserve">dere beskriver her skal altså ha en referanse, og denne skal skrives inn i teksten. </w:t>
+      </w:r>
+    </w:p>
+    <w:p>
+      <w:pPr>
+        <w:pStyle w:val="Comment"/>
+        <w:rPr>
+          <w:b/>
+        </w:rPr>
+      </w:pPr>
+      <w:r>
+        <w:rPr>
+          <w:b/>
+        </w:rPr>
         <w:lastRenderedPageBreak/>
-        <w:t>[</w:t>
-      </w:r>
-      <w:r>
-        <w:t>Oppgaver og problemstillinger står i en sammenheng. Denne delen skal vise at en har oversikt over denne sammenhengen, at en er eller har gjort seg kjent med tidligere resultater og andres forslag til eller forsøk på løsninger. Det er altså tale om å gi et faglig underlag for ens eget arbeid, evt. en beskrivelse av teoretiske forutsetninger, med referanse til litteratur og andre kilder en støtter seg til.</w:t>
-      </w:r>
-    </w:p>
-    <w:p>
-      <w:pPr>
-        <w:pStyle w:val="Comment"/>
-      </w:pPr>
-      <w:r>
-        <w:rPr>
-          <w:b/>
-        </w:rPr>
-        <w:t>Kommentar:</w:t>
-      </w:r>
-      <w:r>
-        <w:t xml:space="preserve"> </w:t>
-      </w:r>
-      <w:r>
-        <w:t>Presenter</w:t>
-      </w:r>
-      <w:r>
-        <w:t xml:space="preserve"> den teori</w:t>
-      </w:r>
-      <w:r>
-        <w:t>en</w:t>
-      </w:r>
-      <w:r>
-        <w:t xml:space="preserve"> som er relevant for de vurderinger som skal gi en </w:t>
-      </w:r>
-      <w:r>
-        <w:t xml:space="preserve">god </w:t>
-      </w:r>
-      <w:r>
-        <w:t xml:space="preserve">løsning på problemstillingen, </w:t>
-      </w:r>
-      <w:r>
-        <w:t>som for eksempel t</w:t>
-      </w:r>
-      <w:r>
-        <w:t xml:space="preserve">eori rundt hvilke metoder som benyttes for å analysere kravspesifikasjon og identifisere gode kandidater til klasser og objekter. Det viktige her er å få fram det teoretiske grunnlaget </w:t>
-      </w:r>
-      <w:r>
-        <w:t>du/</w:t>
-      </w:r>
-      <w:r>
-        <w:t xml:space="preserve">dere senere skal bruke til å vurdere og argumentere for </w:t>
-      </w:r>
-      <w:r>
-        <w:t>at din</w:t>
-      </w:r>
-      <w:r>
-        <w:t xml:space="preserve"> foreslått</w:t>
-      </w:r>
-      <w:r>
-        <w:t>e</w:t>
-      </w:r>
-      <w:r>
-        <w:t xml:space="preserve"> løsning</w:t>
-      </w:r>
-      <w:r>
-        <w:t xml:space="preserve"> er utviklet etter gode designprinsipper og kvalitetskriterier</w:t>
-      </w:r>
-      <w:r>
-        <w:t xml:space="preserve">. </w:t>
-      </w:r>
-    </w:p>
-    <w:p>
-      <w:pPr>
-        <w:pStyle w:val="Comment"/>
-      </w:pPr>
-      <w:r>
-        <w:t xml:space="preserve">Alle vurderinger </w:t>
-      </w:r>
-      <w:r>
-        <w:t>du/</w:t>
-      </w:r>
-      <w:r>
-        <w:t xml:space="preserve">dere gjør senere i besvarelsen skal ha referanse til dette kapittelet. Det er særdeles viktig å ha tydelige referanser til de kildene </w:t>
-      </w:r>
-      <w:r>
-        <w:t>du/</w:t>
-      </w:r>
-      <w:r>
-        <w:t xml:space="preserve">dere bruker når </w:t>
-      </w:r>
-      <w:r>
-        <w:t>du/</w:t>
-      </w:r>
-      <w:r>
-        <w:t xml:space="preserve">dere skriver dette kapittelet. All teori </w:t>
-      </w:r>
-      <w:r>
-        <w:t>du/</w:t>
-      </w:r>
-      <w:r>
-        <w:t xml:space="preserve">dere beskriver her skal altså ha en referanse, og denne skal skrives inn i teksten. </w:t>
-      </w:r>
-    </w:p>
-    <w:p>
-      <w:pPr>
-        <w:pStyle w:val="Comment"/>
-        <w:rPr>
-          <w:b/>
-        </w:rPr>
-      </w:pPr>
-      <w:r>
-        <w:rPr>
-          <w:b/>
-        </w:rPr>
         <w:t>Eksempel:</w:t>
       </w:r>
     </w:p>
@@ -4370,13 +4579,8 @@
           <w:numId w:val="13"/>
         </w:numPr>
       </w:pPr>
-      <w:proofErr w:type="spellStart"/>
-      <w:r>
-        <w:t>Modularisering</w:t>
-      </w:r>
-      <w:proofErr w:type="spellEnd"/>
-      <w:r>
-        <w:t xml:space="preserve"> og abstrahering</w:t>
+      <w:r>
+        <w:t>Modularisering og abstrahering</w:t>
       </w:r>
     </w:p>
     <w:p>
@@ -4447,90 +4651,13 @@
         <w:t xml:space="preserve"> du/dere </w:t>
       </w:r>
       <w:r>
-        <w:t>har jobbet i (</w:t>
-      </w:r>
-      <w:proofErr w:type="spellStart"/>
-      <w:r>
-        <w:t>BlueJ</w:t>
-      </w:r>
-      <w:proofErr w:type="spellEnd"/>
-      <w:r>
-        <w:t xml:space="preserve">, </w:t>
-      </w:r>
-      <w:proofErr w:type="spellStart"/>
-      <w:r>
-        <w:t>Netbeans</w:t>
-      </w:r>
-      <w:proofErr w:type="spellEnd"/>
-      <w:r>
-        <w:t xml:space="preserve">, </w:t>
-      </w:r>
-      <w:proofErr w:type="spellStart"/>
-      <w:r>
-        <w:t>Eclipse</w:t>
-      </w:r>
-      <w:proofErr w:type="spellEnd"/>
-      <w:r>
-        <w:t xml:space="preserve">, </w:t>
-      </w:r>
-      <w:proofErr w:type="spellStart"/>
-      <w:r>
-        <w:t>IntelliJ</w:t>
-      </w:r>
-      <w:proofErr w:type="spellEnd"/>
-      <w:r>
-        <w:t>,</w:t>
-      </w:r>
-      <w:r>
-        <w:t xml:space="preserve"> </w:t>
-      </w:r>
-      <w:proofErr w:type="spellStart"/>
-      <w:r>
-        <w:t>CheckStyle</w:t>
-      </w:r>
-      <w:proofErr w:type="spellEnd"/>
-      <w:r>
-        <w:t xml:space="preserve">, </w:t>
-      </w:r>
-      <w:proofErr w:type="spellStart"/>
-      <w:r>
-        <w:t>SonarLint</w:t>
-      </w:r>
-      <w:proofErr w:type="spellEnd"/>
-      <w:r>
-        <w:t xml:space="preserve"> </w:t>
-      </w:r>
-      <w:proofErr w:type="spellStart"/>
-      <w:r>
-        <w:t>Bitbucket</w:t>
-      </w:r>
-      <w:proofErr w:type="spellEnd"/>
-      <w:r>
-        <w:t xml:space="preserve">, </w:t>
-      </w:r>
-      <w:proofErr w:type="spellStart"/>
-      <w:r>
-        <w:t>Git</w:t>
-      </w:r>
-      <w:proofErr w:type="spellEnd"/>
-      <w:r>
-        <w:t xml:space="preserve">, Wiki, </w:t>
-      </w:r>
-      <w:proofErr w:type="spellStart"/>
-      <w:r>
-        <w:t>Issue-tracking</w:t>
-      </w:r>
-      <w:proofErr w:type="spellEnd"/>
-      <w:r>
-        <w:t xml:space="preserve"> som JIRA </w:t>
-      </w:r>
-      <w:proofErr w:type="spellStart"/>
-      <w:r>
-        <w:t>el.l</w:t>
-      </w:r>
-      <w:proofErr w:type="spellEnd"/>
-      <w:r>
-        <w:t>. osv.]</w:t>
+        <w:t>har jobbet i (BlueJ, Netbeans, Eclipse, IntelliJ,</w:t>
+      </w:r>
+      <w:r>
+        <w:t xml:space="preserve"> CheckStyle, SonarLint</w:t>
+      </w:r>
+      <w:r>
+        <w:t xml:space="preserve"> Bitbucket, Git, Wiki, Issue-tracking som JIRA el.l. osv.]</w:t>
       </w:r>
     </w:p>
     <w:p>
@@ -4556,7 +4683,6 @@
         <w:pStyle w:val="Comment"/>
       </w:pPr>
       <w:r>
-        <w:lastRenderedPageBreak/>
         <w:t xml:space="preserve">Eventuelle </w:t>
       </w:r>
       <w:r>
@@ -4566,16 +4692,11 @@
         <w:t>klassediagrammer</w:t>
       </w:r>
       <w:r>
-        <w:t xml:space="preserve">, sekvensdiagrammer </w:t>
-      </w:r>
-      <w:proofErr w:type="spellStart"/>
-      <w:r>
-        <w:t>o</w:t>
+        <w:t>, sekvensdiagrammer o</w:t>
       </w:r>
       <w:r>
         <w:t>sv</w:t>
       </w:r>
-      <w:proofErr w:type="spellEnd"/>
       <w:r>
         <w:t xml:space="preserve"> med tilhørende forklaringer/begrunnelser for valg </w:t>
       </w:r>
@@ -4618,7 +4739,6 @@
       <w:r>
         <w:t>Hva ble endret i forhold til opprinnelige design contra det siste designet som ble innlevert (</w:t>
       </w:r>
-      <w:proofErr w:type="spellStart"/>
       <w:r>
         <w:rPr>
           <w:b/>
@@ -4626,17 +4746,8 @@
         </w:rPr>
         <w:t>refaktorering</w:t>
       </w:r>
-      <w:proofErr w:type="spellEnd"/>
-      <w:r>
-        <w:t xml:space="preserve">)? Her kan dere benytte klassediagram, sekvensdiagram, </w:t>
-      </w:r>
-      <w:proofErr w:type="spellStart"/>
-      <w:r>
-        <w:t>osv</w:t>
-      </w:r>
-      <w:proofErr w:type="spellEnd"/>
-      <w:r>
-        <w:t xml:space="preserve"> for å illustrere endringer underveis.</w:t>
+      <w:r>
+        <w:t>)? Her kan dere benytte klassediagram, sekvensdiagram, osv for å illustrere endringer underveis.</w:t>
       </w:r>
     </w:p>
     <w:p>
@@ -4661,35 +4772,12 @@
           <w:numId w:val="14"/>
         </w:numPr>
       </w:pPr>
-      <w:proofErr w:type="gramStart"/>
-      <w:r>
-        <w:t>robust</w:t>
-      </w:r>
-      <w:proofErr w:type="gramEnd"/>
-      <w:r>
-        <w:t xml:space="preserve"> programvare (bruk av testing, </w:t>
-      </w:r>
-      <w:proofErr w:type="spellStart"/>
-      <w:r>
-        <w:t>debugging</w:t>
-      </w:r>
-      <w:proofErr w:type="spellEnd"/>
-      <w:r>
-        <w:t xml:space="preserve"> </w:t>
-      </w:r>
-      <w:proofErr w:type="spellStart"/>
-      <w:r>
-        <w:t>osv</w:t>
-      </w:r>
-      <w:proofErr w:type="spellEnd"/>
-      <w:r>
-        <w:t xml:space="preserve">, </w:t>
-      </w:r>
-      <w:proofErr w:type="spellStart"/>
-      <w:r>
-        <w:t>SonarLint</w:t>
-      </w:r>
-      <w:proofErr w:type="spellEnd"/>
+      <w:r>
+        <w:t>robust programvare (bruk av testing, debugging osv</w:t>
+      </w:r>
+      <w:r>
+        <w:t>, SonarLint</w:t>
+      </w:r>
       <w:r>
         <w:t>)</w:t>
       </w:r>
@@ -4703,15 +4791,7 @@
         </w:numPr>
       </w:pPr>
       <w:r>
-        <w:t>godt dokumentert kode (</w:t>
-      </w:r>
-      <w:proofErr w:type="spellStart"/>
-      <w:r>
-        <w:t>CheckStyle</w:t>
-      </w:r>
-      <w:proofErr w:type="spellEnd"/>
-      <w:r>
-        <w:t>)</w:t>
+        <w:t>godt dokumentert kode (CheckStyle)</w:t>
       </w:r>
     </w:p>
     <w:p>
@@ -4723,6 +4803,7 @@
         </w:numPr>
       </w:pPr>
       <w:r>
+        <w:lastRenderedPageBreak/>
         <w:t>«</w:t>
       </w:r>
       <w:r>
@@ -4732,15 +4813,7 @@
         <w:t>»</w:t>
       </w:r>
       <w:r>
-        <w:t xml:space="preserve"> programvare (</w:t>
-      </w:r>
-      <w:proofErr w:type="spellStart"/>
-      <w:r>
-        <w:t>fail</w:t>
-      </w:r>
-      <w:proofErr w:type="spellEnd"/>
-      <w:r>
-        <w:t>-safe)</w:t>
+        <w:t xml:space="preserve"> programvare (fail-safe)</w:t>
       </w:r>
     </w:p>
     <w:p>
@@ -4752,23 +4825,7 @@
         </w:numPr>
       </w:pPr>
       <w:r>
-        <w:t xml:space="preserve">bruker-vennlig design og </w:t>
-      </w:r>
-      <w:proofErr w:type="spellStart"/>
-      <w:r>
-        <w:t>graceful</w:t>
-      </w:r>
-      <w:proofErr w:type="spellEnd"/>
-      <w:r>
-        <w:t xml:space="preserve"> </w:t>
-      </w:r>
-      <w:proofErr w:type="spellStart"/>
-      <w:r>
-        <w:t>termination</w:t>
-      </w:r>
-      <w:proofErr w:type="spellEnd"/>
-      <w:r>
-        <w:t xml:space="preserve"> for å ikke krasje program tilfeldig</w:t>
+        <w:t>bruker-vennlig design og graceful termination for å ikke krasje program tilfeldig</w:t>
       </w:r>
     </w:p>
     <w:p>
@@ -4997,32 +5054,16 @@
         <w:t>du/</w:t>
       </w:r>
       <w:r>
-        <w:t xml:space="preserve">dere ikke gjort i forhold til </w:t>
-      </w:r>
-      <w:proofErr w:type="gramStart"/>
-      <w:r>
-        <w:t>oppgaveteksten ?</w:t>
-      </w:r>
-      <w:proofErr w:type="gramEnd"/>
-      <w:r>
-        <w:t xml:space="preserve"> Hva var de store utfordringene/problemene </w:t>
+        <w:t xml:space="preserve">dere ikke gjort i forhold til oppgaveteksten ? Hva var de store utfordringene/problemene </w:t>
       </w:r>
       <w:r>
         <w:t>du/</w:t>
       </w:r>
       <w:r>
-        <w:t xml:space="preserve">dere møtte, </w:t>
-      </w:r>
-      <w:proofErr w:type="gramStart"/>
-      <w:r>
-        <w:t>etc.</w:t>
-      </w:r>
-      <w:r>
-        <w:t>.</w:t>
-      </w:r>
-      <w:proofErr w:type="gramEnd"/>
-      <w:r>
-        <w:t xml:space="preserve"> </w:t>
+        <w:t>dere møtte, etc.</w:t>
+      </w:r>
+      <w:r>
+        <w:t xml:space="preserve">. </w:t>
       </w:r>
     </w:p>
     <w:p>
@@ -5039,23 +5080,7 @@
         <w:t>e</w:t>
       </w:r>
       <w:r>
-        <w:t xml:space="preserve"> din egen løsning i forhold til det du har lært om gode prinsipper for programmering (</w:t>
-      </w:r>
-      <w:proofErr w:type="gramStart"/>
-      <w:r>
-        <w:t>robust</w:t>
-      </w:r>
-      <w:proofErr w:type="gramEnd"/>
-      <w:r>
-        <w:t xml:space="preserve"> kode, kodestil, designprinsipper </w:t>
-      </w:r>
-      <w:proofErr w:type="spellStart"/>
-      <w:r>
-        <w:t>osv</w:t>
-      </w:r>
-      <w:proofErr w:type="spellEnd"/>
-      <w:r>
-        <w:t>) som beskrevet i teori-kapittelet</w:t>
+        <w:t xml:space="preserve"> din egen løsning i forhold til det du har lært om gode prinsipper for programmering (robust kode, kodestil, designprinsipper osv) som beskrevet i teori-kapittelet</w:t>
       </w:r>
       <w:r>
         <w:t>]</w:t>
@@ -5067,7 +5092,6 @@
       </w:pPr>
       <w:bookmarkStart w:id="22" w:name="_Toc116650258"/>
       <w:r>
-        <w:lastRenderedPageBreak/>
         <w:t>KONKLUSJON - ERFARING</w:t>
       </w:r>
       <w:bookmarkEnd w:id="22"/>
@@ -5160,6 +5184,7 @@
       </w:pPr>
       <w:bookmarkStart w:id="23" w:name="_Toc116650259"/>
       <w:r>
+        <w:lastRenderedPageBreak/>
         <w:t>REFERANSER</w:t>
       </w:r>
       <w:bookmarkEnd w:id="23"/>
@@ -5219,15 +5244,7 @@
         <w:t>du/</w:t>
       </w:r>
       <w:r>
-        <w:t xml:space="preserve">dere i tillegg benytter internett, så list </w:t>
-      </w:r>
-      <w:proofErr w:type="spellStart"/>
-      <w:r>
-        <w:t>URL’er</w:t>
-      </w:r>
-      <w:proofErr w:type="spellEnd"/>
-      <w:r>
-        <w:t xml:space="preserve"> til sidene</w:t>
+        <w:t>dere i tillegg benytter internett, så list URL’er til sidene</w:t>
       </w:r>
       <w:r>
         <w:t xml:space="preserve"> du/dere </w:t>
@@ -5261,35 +5278,7 @@
         <w:rPr>
           <w:lang w:val="en-US"/>
         </w:rPr>
-        <w:t xml:space="preserve"> edition, av Barnes </w:t>
-      </w:r>
-      <w:proofErr w:type="spellStart"/>
-      <w:r>
-        <w:rPr>
-          <w:lang w:val="en-US"/>
-        </w:rPr>
-        <w:t>og</w:t>
-      </w:r>
-      <w:proofErr w:type="spellEnd"/>
-      <w:r>
-        <w:rPr>
-          <w:lang w:val="en-US"/>
-        </w:rPr>
-        <w:t xml:space="preserve"> </w:t>
-      </w:r>
-      <w:proofErr w:type="spellStart"/>
-      <w:r>
-        <w:rPr>
-          <w:lang w:val="en-US"/>
-        </w:rPr>
-        <w:t>Kölling</w:t>
-      </w:r>
-      <w:proofErr w:type="spellEnd"/>
-      <w:r>
-        <w:rPr>
-          <w:lang w:val="en-US"/>
-        </w:rPr>
-        <w:t xml:space="preserve">. </w:t>
+        <w:t xml:space="preserve"> edition, av Barnes og Kölling. </w:t>
       </w:r>
       <w:r>
         <w:t>ISBN ….</w:t>
@@ -5401,9 +5390,9 @@
       <w:tblLook w:val="0000" w:firstRow="0" w:lastRow="0" w:firstColumn="0" w:lastColumn="0" w:noHBand="0" w:noVBand="0"/>
     </w:tblPr>
     <w:tblGrid>
-      <w:gridCol w:w="4110"/>
-      <w:gridCol w:w="2662"/>
-      <w:gridCol w:w="2298"/>
+      <w:gridCol w:w="4181"/>
+      <w:gridCol w:w="2693"/>
+      <w:gridCol w:w="2336"/>
     </w:tblGrid>
     <w:tr>
       <w:tc>
@@ -5484,9 +5473,9 @@
       <w:tblLook w:val="0000" w:firstRow="0" w:lastRow="0" w:firstColumn="0" w:lastColumn="0" w:noHBand="0" w:noVBand="0"/>
     </w:tblPr>
     <w:tblGrid>
-      <w:gridCol w:w="4117"/>
-      <w:gridCol w:w="2652"/>
-      <w:gridCol w:w="2301"/>
+      <w:gridCol w:w="4181"/>
+      <w:gridCol w:w="2693"/>
+      <w:gridCol w:w="2336"/>
     </w:tblGrid>
     <w:tr>
       <w:tc>
@@ -5556,9 +5545,9 @@
       <w:tblLook w:val="0000" w:firstRow="0" w:lastRow="0" w:firstColumn="0" w:lastColumn="0" w:noHBand="0" w:noVBand="0"/>
     </w:tblPr>
     <w:tblGrid>
-      <w:gridCol w:w="4114"/>
-      <w:gridCol w:w="2656"/>
-      <w:gridCol w:w="2300"/>
+      <w:gridCol w:w="4181"/>
+      <w:gridCol w:w="2693"/>
+      <w:gridCol w:w="2336"/>
     </w:tblGrid>
     <w:tr>
       <w:tc>
@@ -5692,8 +5681,8 @@
       <w:tblLook w:val="0000" w:firstRow="0" w:lastRow="0" w:firstColumn="0" w:lastColumn="0" w:noHBand="0" w:noVBand="0"/>
     </w:tblPr>
     <w:tblGrid>
-      <w:gridCol w:w="4572"/>
-      <w:gridCol w:w="4498"/>
+      <w:gridCol w:w="4605"/>
+      <w:gridCol w:w="4605"/>
     </w:tblGrid>
     <w:tr>
       <w:tc>
@@ -5815,8 +5804,8 @@
       <w:tblLook w:val="0000" w:firstRow="0" w:lastRow="0" w:firstColumn="0" w:lastColumn="0" w:noHBand="0" w:noVBand="0"/>
     </w:tblPr>
     <w:tblGrid>
-      <w:gridCol w:w="4572"/>
-      <w:gridCol w:w="4498"/>
+      <w:gridCol w:w="4605"/>
+      <w:gridCol w:w="4605"/>
     </w:tblGrid>
     <w:tr>
       <w:tc>
@@ -7903,11 +7892,33 @@
 </file>
 
 <file path=customXml/item1.xml><?xml version="1.0" encoding="utf-8"?>
-<b:Sources xmlns:b="http://schemas.openxmlformats.org/officeDocument/2006/bibliography" xmlns="http://schemas.openxmlformats.org/officeDocument/2006/bibliography" SelectedStyle="/APASixthEditionOfficeOnline.xsl" StyleName="APA" Version="6"/>
+<b:Sources xmlns:b="http://schemas.openxmlformats.org/officeDocument/2006/bibliography" xmlns="http://schemas.openxmlformats.org/officeDocument/2006/bibliography" SelectedStyle="/APASixthEditionOfficeOnline.xsl" StyleName="APA" Version="6">
+  <b:Source>
+    <b:Tag>Dav17</b:Tag>
+    <b:SourceType>Book</b:SourceType>
+    <b:Guid>{029619C9-E33E-4FB9-A0D3-C3D44FDE21B1}</b:Guid>
+    <b:Title>Objects First with Java</b:Title>
+    <b:Year>2017</b:Year>
+    <b:City>Harlow</b:City>
+    <b:Publisher>Pearson</b:Publisher>
+    <b:Author>
+      <b:Author>
+        <b:NameList>
+          <b:Person>
+            <b:Last>David J. Barnes</b:Last>
+            <b:First>Michael</b:First>
+            <b:Middle>Kölling</b:Middle>
+          </b:Person>
+        </b:NameList>
+      </b:Author>
+    </b:Author>
+    <b:RefOrder>1</b:RefOrder>
+  </b:Source>
+</b:Sources>
 </file>
 
 <file path=customXml/itemProps1.xml><?xml version="1.0" encoding="utf-8"?>
-<ds:datastoreItem xmlns:ds="http://schemas.openxmlformats.org/officeDocument/2006/customXml" ds:itemID="{3FF91D6D-BC62-ED47-9031-2194236716E2}">
+<ds:datastoreItem xmlns:ds="http://schemas.openxmlformats.org/officeDocument/2006/customXml" ds:itemID="{D4A2B4D9-CC18-4706-9124-A499D2DEEBE7}">
   <ds:schemaRefs>
     <ds:schemaRef ds:uri="http://schemas.openxmlformats.org/officeDocument/2006/bibliography"/>
   </ds:schemaRefs>

</xml_diff>

<commit_message>
Fixing missing javadoc and added the maven javadoc plugin. Some progress on the project report aswell
</commit_message>
<xml_diff>
--- a/docs/Studentrapport.docx
+++ b/docs/Studentrapport.docx
@@ -42,6 +42,7 @@
           <w:p>
             <w:pPr>
               <w:pStyle w:val="Tabellovsk"/>
+              <w:spacing w:line="360" w:lineRule="auto"/>
             </w:pPr>
             <w:r>
               <w:t>Kandidatnummer(e)</w:t>
@@ -83,6 +84,9 @@
             </w:tcBorders>
           </w:tcPr>
           <w:p>
+            <w:pPr>
+              <w:spacing w:line="360" w:lineRule="auto"/>
+            </w:pPr>
             <w:bookmarkStart w:id="0" w:name="Forfatter2"/>
             <w:bookmarkEnd w:id="0"/>
           </w:p>
@@ -99,6 +103,7 @@
           <w:p>
             <w:pPr>
               <w:pStyle w:val="Tabellovsk"/>
+              <w:spacing w:line="360" w:lineRule="auto"/>
             </w:pPr>
             <w:bookmarkStart w:id="1" w:name="Veileder"/>
             <w:bookmarkEnd w:id="1"/>
@@ -114,6 +119,7 @@
           <w:p>
             <w:pPr>
               <w:pStyle w:val="Tabellovsk"/>
+              <w:spacing w:line="360" w:lineRule="auto"/>
             </w:pPr>
             <w:r>
               <w:t>Fagkode:</w:t>
@@ -127,6 +133,7 @@
           <w:p>
             <w:pPr>
               <w:pStyle w:val="Tabellovsk"/>
+              <w:spacing w:line="360" w:lineRule="auto"/>
             </w:pPr>
             <w:r>
               <w:t>Studium:</w:t>
@@ -140,6 +147,7 @@
           <w:p>
             <w:pPr>
               <w:pStyle w:val="Tabellovsk"/>
+              <w:spacing w:line="360" w:lineRule="auto"/>
             </w:pPr>
             <w:r>
               <w:t>Ant sider/bilag:</w:t>
@@ -156,6 +164,9 @@
             <w:tcW w:w="993" w:type="dxa"/>
           </w:tcPr>
           <w:p>
+            <w:pPr>
+              <w:spacing w:line="360" w:lineRule="auto"/>
+            </w:pPr>
             <w:bookmarkStart w:id="2" w:name="Oppgavenr2"/>
             <w:bookmarkEnd w:id="2"/>
           </w:p>
@@ -165,6 +176,9 @@
             <w:tcW w:w="1559" w:type="dxa"/>
           </w:tcPr>
           <w:p>
+            <w:pPr>
+              <w:spacing w:line="360" w:lineRule="auto"/>
+            </w:pPr>
             <w:r>
               <w:t>IDAT</w:t>
             </w:r>
@@ -179,6 +193,7 @@
           </w:tcPr>
           <w:p>
             <w:pPr>
+              <w:spacing w:line="360" w:lineRule="auto"/>
               <w:jc w:val="center"/>
             </w:pPr>
             <w:bookmarkStart w:id="3" w:name="Versjonsnr"/>
@@ -198,6 +213,7 @@
           </w:tcPr>
           <w:p>
             <w:pPr>
+              <w:spacing w:line="360" w:lineRule="auto"/>
               <w:jc w:val="center"/>
             </w:pPr>
             <w:r>
@@ -229,7 +245,11 @@
         </w:tc>
       </w:tr>
     </w:tbl>
-    <w:p/>
+    <w:p>
+      <w:pPr>
+        <w:spacing w:line="360" w:lineRule="auto"/>
+      </w:pPr>
+    </w:p>
     <w:tbl>
       <w:tblPr>
         <w:tblW w:w="0" w:type="auto"/>
@@ -260,6 +280,7 @@
           <w:p>
             <w:pPr>
               <w:pStyle w:val="Tabellovsk"/>
+              <w:spacing w:line="360" w:lineRule="auto"/>
             </w:pPr>
             <w:r>
               <w:t>Faglærer</w:t>
@@ -284,6 +305,9 @@
             </w:tcBorders>
           </w:tcPr>
           <w:p>
+            <w:pPr>
+              <w:spacing w:line="360" w:lineRule="auto"/>
+            </w:pPr>
             <w:r>
               <w:t>Arne Gerhard Styve</w:t>
             </w:r>
@@ -291,8 +315,16 @@
         </w:tc>
       </w:tr>
     </w:tbl>
-    <w:p/>
-    <w:p/>
+    <w:p>
+      <w:pPr>
+        <w:spacing w:line="360" w:lineRule="auto"/>
+      </w:pPr>
+    </w:p>
+    <w:p>
+      <w:pPr>
+        <w:spacing w:line="360" w:lineRule="auto"/>
+      </w:pPr>
+    </w:p>
     <w:tbl>
       <w:tblPr>
         <w:tblW w:w="0" w:type="auto"/>
@@ -323,6 +355,7 @@
           <w:p>
             <w:pPr>
               <w:pStyle w:val="Tabellovsk"/>
+              <w:spacing w:line="360" w:lineRule="auto"/>
             </w:pPr>
             <w:r>
               <w:t>Tittel :</w:t>
@@ -344,6 +377,9 @@
             </w:tcBorders>
           </w:tcPr>
           <w:p>
+            <w:pPr>
+              <w:spacing w:line="360" w:lineRule="auto"/>
+            </w:pPr>
             <w:bookmarkStart w:id="8" w:name="Tittel2"/>
             <w:bookmarkEnd w:id="8"/>
             <w:r>
@@ -353,8 +389,16 @@
         </w:tc>
       </w:tr>
     </w:tbl>
-    <w:p/>
-    <w:p/>
+    <w:p>
+      <w:pPr>
+        <w:spacing w:line="360" w:lineRule="auto"/>
+      </w:pPr>
+    </w:p>
+    <w:p>
+      <w:pPr>
+        <w:spacing w:line="360" w:lineRule="auto"/>
+      </w:pPr>
+    </w:p>
     <w:tbl>
       <w:tblPr>
         <w:tblW w:w="0" w:type="auto"/>
@@ -385,6 +429,7 @@
           <w:p>
             <w:pPr>
               <w:pStyle w:val="Tabellovsk"/>
+              <w:spacing w:line="360" w:lineRule="auto"/>
             </w:pPr>
             <w:r>
               <w:t>Sammendrag:</w:t>
@@ -406,6 +451,9 @@
             </w:tcBorders>
           </w:tcPr>
           <w:p>
+            <w:pPr>
+              <w:spacing w:line="360" w:lineRule="auto"/>
+            </w:pPr>
             <w:bookmarkStart w:id="9" w:name="Sammendrag"/>
             <w:bookmarkEnd w:id="9"/>
             <w:r>
@@ -421,14 +469,28 @@
               <w:t xml:space="preserve"> som symboliserer en vare i lagerhuset. Denne varen har en rekke felt som beskriver varen. Varene er lagret i ett register som brukes for å oppnå ulike mål med varene.</w:t>
             </w:r>
           </w:p>
-          <w:p/>
           <w:p>
+            <w:pPr>
+              <w:spacing w:line="360" w:lineRule="auto"/>
+            </w:pPr>
+          </w:p>
+          <w:p>
+            <w:pPr>
+              <w:spacing w:line="360" w:lineRule="auto"/>
+            </w:pPr>
             <w:r>
               <w:t>Systemet er to delt, da jeg har delt det opp i logikken bak applikasjonen, og ett brukergrensesnitt som snakker med den bakenforliggende. Disse lagene er delt inn i pakker, for å organisere og å sikre pakkene.</w:t>
             </w:r>
           </w:p>
-          <w:p/>
           <w:p>
+            <w:pPr>
+              <w:spacing w:line="360" w:lineRule="auto"/>
+            </w:pPr>
+          </w:p>
+          <w:p>
+            <w:pPr>
+              <w:spacing w:line="360" w:lineRule="auto"/>
+            </w:pPr>
             <w:r>
               <w:t>Videre i rapporten skal det forklares nærmere på hva slags fremgangsmåte er brukt, og mer i dybden på hvorfor det er valgt å gjøre det slikt.</w:t>
             </w:r>
@@ -436,6 +498,7 @@
           <w:p>
             <w:pPr>
               <w:pStyle w:val="Comment"/>
+              <w:spacing w:line="360" w:lineRule="auto"/>
             </w:pPr>
             <w:r>
               <w:t xml:space="preserve">Skriv et kort sammendrag av </w:t>
@@ -456,9 +519,14 @@
         </w:tc>
       </w:tr>
     </w:tbl>
-    <w:p/>
-    <w:p>
-      <w:pPr>
+    <w:p>
+      <w:pPr>
+        <w:spacing w:line="360" w:lineRule="auto"/>
+      </w:pPr>
+    </w:p>
+    <w:p>
+      <w:pPr>
+        <w:spacing w:line="360" w:lineRule="auto"/>
         <w:rPr>
           <w:lang w:val="de-DE"/>
         </w:rPr>
@@ -466,6 +534,7 @@
     </w:p>
     <w:p>
       <w:pPr>
+        <w:spacing w:line="360" w:lineRule="auto"/>
         <w:rPr>
           <w:lang w:val="de-DE"/>
         </w:rPr>
@@ -473,6 +542,7 @@
     </w:p>
     <w:p>
       <w:pPr>
+        <w:spacing w:line="360" w:lineRule="auto"/>
         <w:jc w:val="center"/>
         <w:rPr>
           <w:i/>
@@ -524,6 +594,7 @@
     <w:p>
       <w:pPr>
         <w:pStyle w:val="Tittel"/>
+        <w:spacing w:line="360" w:lineRule="auto"/>
       </w:pPr>
       <w:r>
         <w:br w:type="page"/>
@@ -536,6 +607,7 @@
     <w:p>
       <w:pPr>
         <w:pStyle w:val="Tittel"/>
+        <w:spacing w:line="360" w:lineRule="auto"/>
       </w:pPr>
     </w:p>
     <w:p>
@@ -545,6 +617,7 @@
           <w:tab w:val="left" w:pos="400"/>
           <w:tab w:val="right" w:leader="dot" w:pos="9060"/>
         </w:tabs>
+        <w:spacing w:line="360" w:lineRule="auto"/>
         <w:rPr>
           <w:rFonts w:asciiTheme="minorHAnsi" w:eastAsiaTheme="minorEastAsia" w:hAnsiTheme="minorHAnsi" w:cstheme="minorBidi"/>
           <w:noProof/>
@@ -642,6 +715,7 @@
           <w:tab w:val="left" w:pos="400"/>
           <w:tab w:val="right" w:leader="dot" w:pos="9060"/>
         </w:tabs>
+        <w:spacing w:line="360" w:lineRule="auto"/>
         <w:rPr>
           <w:rFonts w:asciiTheme="minorHAnsi" w:eastAsiaTheme="minorEastAsia" w:hAnsiTheme="minorHAnsi" w:cstheme="minorBidi"/>
           <w:noProof/>
@@ -730,6 +804,7 @@
           <w:tab w:val="left" w:pos="400"/>
           <w:tab w:val="right" w:leader="dot" w:pos="9060"/>
         </w:tabs>
+        <w:spacing w:line="360" w:lineRule="auto"/>
         <w:rPr>
           <w:rFonts w:asciiTheme="minorHAnsi" w:eastAsiaTheme="minorEastAsia" w:hAnsiTheme="minorHAnsi" w:cstheme="minorBidi"/>
           <w:noProof/>
@@ -818,6 +893,7 @@
           <w:tab w:val="left" w:pos="960"/>
           <w:tab w:val="right" w:leader="dot" w:pos="9060"/>
         </w:tabs>
+        <w:spacing w:line="360" w:lineRule="auto"/>
         <w:rPr>
           <w:rFonts w:asciiTheme="minorHAnsi" w:eastAsiaTheme="minorEastAsia" w:hAnsiTheme="minorHAnsi" w:cstheme="minorBidi"/>
           <w:noProof/>
@@ -906,6 +982,7 @@
           <w:tab w:val="left" w:pos="960"/>
           <w:tab w:val="right" w:leader="dot" w:pos="9060"/>
         </w:tabs>
+        <w:spacing w:line="360" w:lineRule="auto"/>
         <w:rPr>
           <w:rFonts w:asciiTheme="minorHAnsi" w:eastAsiaTheme="minorEastAsia" w:hAnsiTheme="minorHAnsi" w:cstheme="minorBidi"/>
           <w:noProof/>
@@ -994,6 +1071,7 @@
           <w:tab w:val="left" w:pos="960"/>
           <w:tab w:val="right" w:leader="dot" w:pos="9060"/>
         </w:tabs>
+        <w:spacing w:line="360" w:lineRule="auto"/>
         <w:rPr>
           <w:rFonts w:asciiTheme="minorHAnsi" w:eastAsiaTheme="minorEastAsia" w:hAnsiTheme="minorHAnsi" w:cstheme="minorBidi"/>
           <w:noProof/>
@@ -1082,6 +1160,7 @@
           <w:tab w:val="left" w:pos="960"/>
           <w:tab w:val="right" w:leader="dot" w:pos="9060"/>
         </w:tabs>
+        <w:spacing w:line="360" w:lineRule="auto"/>
         <w:rPr>
           <w:rFonts w:asciiTheme="minorHAnsi" w:eastAsiaTheme="minorEastAsia" w:hAnsiTheme="minorHAnsi" w:cstheme="minorBidi"/>
           <w:noProof/>
@@ -1170,6 +1249,7 @@
           <w:tab w:val="left" w:pos="960"/>
           <w:tab w:val="right" w:leader="dot" w:pos="9060"/>
         </w:tabs>
+        <w:spacing w:line="360" w:lineRule="auto"/>
         <w:rPr>
           <w:rFonts w:asciiTheme="minorHAnsi" w:eastAsiaTheme="minorEastAsia" w:hAnsiTheme="minorHAnsi" w:cstheme="minorBidi"/>
           <w:noProof/>
@@ -1258,6 +1338,7 @@
           <w:tab w:val="left" w:pos="400"/>
           <w:tab w:val="right" w:leader="dot" w:pos="9060"/>
         </w:tabs>
+        <w:spacing w:line="360" w:lineRule="auto"/>
         <w:rPr>
           <w:rFonts w:asciiTheme="minorHAnsi" w:eastAsiaTheme="minorEastAsia" w:hAnsiTheme="minorHAnsi" w:cstheme="minorBidi"/>
           <w:noProof/>
@@ -1346,6 +1427,7 @@
           <w:tab w:val="left" w:pos="400"/>
           <w:tab w:val="right" w:leader="dot" w:pos="9060"/>
         </w:tabs>
+        <w:spacing w:line="360" w:lineRule="auto"/>
         <w:rPr>
           <w:rFonts w:asciiTheme="minorHAnsi" w:eastAsiaTheme="minorEastAsia" w:hAnsiTheme="minorHAnsi" w:cstheme="minorBidi"/>
           <w:noProof/>
@@ -1434,6 +1516,7 @@
           <w:tab w:val="left" w:pos="400"/>
           <w:tab w:val="right" w:leader="dot" w:pos="9060"/>
         </w:tabs>
+        <w:spacing w:line="360" w:lineRule="auto"/>
         <w:rPr>
           <w:rFonts w:asciiTheme="minorHAnsi" w:eastAsiaTheme="minorEastAsia" w:hAnsiTheme="minorHAnsi" w:cstheme="minorBidi"/>
           <w:noProof/>
@@ -1522,6 +1605,7 @@
           <w:tab w:val="left" w:pos="400"/>
           <w:tab w:val="right" w:leader="dot" w:pos="9060"/>
         </w:tabs>
+        <w:spacing w:line="360" w:lineRule="auto"/>
         <w:rPr>
           <w:rFonts w:asciiTheme="minorHAnsi" w:eastAsiaTheme="minorEastAsia" w:hAnsiTheme="minorHAnsi" w:cstheme="minorBidi"/>
           <w:noProof/>
@@ -1610,6 +1694,7 @@
           <w:tab w:val="left" w:pos="400"/>
           <w:tab w:val="right" w:leader="dot" w:pos="9060"/>
         </w:tabs>
+        <w:spacing w:line="360" w:lineRule="auto"/>
         <w:rPr>
           <w:rFonts w:asciiTheme="minorHAnsi" w:eastAsiaTheme="minorEastAsia" w:hAnsiTheme="minorHAnsi" w:cstheme="minorBidi"/>
           <w:noProof/>
@@ -1698,6 +1783,7 @@
           <w:tab w:val="left" w:pos="400"/>
           <w:tab w:val="right" w:leader="dot" w:pos="9060"/>
         </w:tabs>
+        <w:spacing w:line="360" w:lineRule="auto"/>
         <w:rPr>
           <w:rFonts w:asciiTheme="minorHAnsi" w:eastAsiaTheme="minorEastAsia" w:hAnsiTheme="minorHAnsi" w:cstheme="minorBidi"/>
           <w:noProof/>
@@ -1786,6 +1872,7 @@
           <w:tab w:val="left" w:pos="720"/>
           <w:tab w:val="right" w:leader="dot" w:pos="9060"/>
         </w:tabs>
+        <w:spacing w:line="360" w:lineRule="auto"/>
         <w:rPr>
           <w:rFonts w:asciiTheme="minorHAnsi" w:eastAsiaTheme="minorEastAsia" w:hAnsiTheme="minorHAnsi" w:cstheme="minorBidi"/>
           <w:noProof/>
@@ -1870,6 +1957,7 @@
     <w:p>
       <w:pPr>
         <w:pStyle w:val="Tittel"/>
+        <w:spacing w:line="360" w:lineRule="auto"/>
       </w:pPr>
       <w:r>
         <w:fldChar w:fldCharType="end"/>
@@ -1878,6 +1966,7 @@
     <w:p>
       <w:pPr>
         <w:pStyle w:val="Comment"/>
+        <w:spacing w:line="360" w:lineRule="auto"/>
       </w:pPr>
       <w:r>
         <w:t xml:space="preserve">[Denne rapporten inneholder ferdigdefinerte </w:t>
@@ -1902,6 +1991,7 @@
     <w:p>
       <w:pPr>
         <w:pStyle w:val="Comment"/>
+        <w:spacing w:line="360" w:lineRule="auto"/>
       </w:pPr>
       <w:r>
         <w:t>Heading 1</w:t>
@@ -1914,6 +2004,7 @@
     <w:p>
       <w:pPr>
         <w:pStyle w:val="Comment"/>
+        <w:spacing w:line="360" w:lineRule="auto"/>
       </w:pPr>
       <w:r>
         <w:t>Heading 2</w:t>
@@ -1926,6 +2017,7 @@
     <w:p>
       <w:pPr>
         <w:pStyle w:val="Comment"/>
+        <w:spacing w:line="360" w:lineRule="auto"/>
       </w:pPr>
       <w:r>
         <w:t>Heading 3</w:t>
@@ -1938,6 +2030,7 @@
     <w:p>
       <w:pPr>
         <w:pStyle w:val="Comment"/>
+        <w:spacing w:line="360" w:lineRule="auto"/>
       </w:pPr>
       <w:r>
         <w:t>Brødtekst</w:t>
@@ -1950,6 +2043,7 @@
     <w:p>
       <w:pPr>
         <w:pStyle w:val="Comment"/>
+        <w:spacing w:line="360" w:lineRule="auto"/>
       </w:pPr>
       <w:r>
         <w:t>Definition</w:t>
@@ -1968,6 +2062,7 @@
     <w:p>
       <w:pPr>
         <w:pStyle w:val="Comment"/>
+        <w:spacing w:line="360" w:lineRule="auto"/>
       </w:pPr>
       <w:r>
         <w:t>References</w:t>
@@ -1980,6 +2075,7 @@
     <w:p>
       <w:pPr>
         <w:pStyle w:val="Comment"/>
+        <w:spacing w:line="360" w:lineRule="auto"/>
       </w:pPr>
       <w:r>
         <w:t>Comment</w:t>
@@ -1995,21 +2091,19 @@
     <w:p>
       <w:pPr>
         <w:pStyle w:val="Brdtekst"/>
+        <w:spacing w:line="360" w:lineRule="auto"/>
       </w:pPr>
     </w:p>
     <w:p>
       <w:pPr>
         <w:pStyle w:val="Brdtekst"/>
+        <w:spacing w:line="360" w:lineRule="auto"/>
       </w:pPr>
     </w:p>
     <w:p>
       <w:pPr>
         <w:pStyle w:val="Brdtekst"/>
-      </w:pPr>
-    </w:p>
-    <w:p>
-      <w:pPr>
-        <w:pStyle w:val="Brdtekst"/>
+        <w:spacing w:line="360" w:lineRule="auto"/>
         <w:sectPr>
           <w:headerReference w:type="default" r:id="rId8"/>
           <w:footerReference w:type="default" r:id="rId9"/>
@@ -2025,6 +2119,7 @@
     <w:p>
       <w:pPr>
         <w:pStyle w:val="Overskrift1"/>
+        <w:spacing w:line="360" w:lineRule="auto"/>
       </w:pPr>
       <w:bookmarkStart w:id="10" w:name="_Toc116650246"/>
       <w:r>
@@ -2036,11 +2131,13 @@
     <w:p>
       <w:pPr>
         <w:pStyle w:val="Brdtekst"/>
+        <w:spacing w:line="360" w:lineRule="auto"/>
       </w:pPr>
     </w:p>
     <w:p>
       <w:pPr>
         <w:pStyle w:val="Comment"/>
+        <w:spacing w:line="360" w:lineRule="auto"/>
       </w:pPr>
       <w:r>
         <w:t>[</w:t>
@@ -2052,6 +2149,7 @@
     <w:p>
       <w:pPr>
         <w:pStyle w:val="Comment"/>
+        <w:spacing w:line="360" w:lineRule="auto"/>
       </w:pPr>
       <w:r>
         <w:rPr>
@@ -2084,6 +2182,7 @@
     <w:p>
       <w:pPr>
         <w:pStyle w:val="Overskrift1"/>
+        <w:spacing w:line="360" w:lineRule="auto"/>
       </w:pPr>
       <w:bookmarkStart w:id="11" w:name="_Toc116650247"/>
       <w:r>
@@ -2094,11 +2193,13 @@
     <w:p>
       <w:pPr>
         <w:pStyle w:val="Brdtekst"/>
+        <w:spacing w:line="360" w:lineRule="auto"/>
       </w:pPr>
     </w:p>
     <w:p>
       <w:pPr>
         <w:pStyle w:val="Comment"/>
+        <w:spacing w:line="360" w:lineRule="auto"/>
       </w:pPr>
       <w:r>
         <w:t>[</w:t>
@@ -2119,6 +2220,7 @@
     <w:p>
       <w:pPr>
         <w:pStyle w:val="Definition"/>
+        <w:spacing w:line="360" w:lineRule="auto"/>
       </w:pPr>
       <w:r>
         <w:t>UML</w:t>
@@ -2144,6 +2246,7 @@
     <w:p>
       <w:pPr>
         <w:pStyle w:val="Definition"/>
+        <w:spacing w:line="360" w:lineRule="auto"/>
       </w:pPr>
       <w:r>
         <w:t>WMS</w:t>
@@ -2163,6 +2266,7 @@
     <w:p>
       <w:pPr>
         <w:pStyle w:val="Definition"/>
+        <w:spacing w:line="360" w:lineRule="auto"/>
       </w:pPr>
       <w:r>
         <w:t>Int</w:t>
@@ -2191,6 +2295,7 @@
     <w:p>
       <w:pPr>
         <w:pStyle w:val="Definition"/>
+        <w:spacing w:line="360" w:lineRule="auto"/>
       </w:pPr>
       <w:r>
         <w:t>E</w:t>
@@ -2219,6 +2324,7 @@
     <w:p>
       <w:pPr>
         <w:pStyle w:val="Definition"/>
+        <w:spacing w:line="360" w:lineRule="auto"/>
       </w:pPr>
       <w:r>
         <w:t>UI</w:t>
@@ -2244,6 +2350,7 @@
     <w:p>
       <w:pPr>
         <w:pStyle w:val="Overskrift1"/>
+        <w:spacing w:line="360" w:lineRule="auto"/>
       </w:pPr>
       <w:bookmarkStart w:id="12" w:name="_Toc116650248"/>
       <w:r>
@@ -2260,6 +2367,7 @@
     <w:p>
       <w:pPr>
         <w:pStyle w:val="Overskrift2"/>
+        <w:spacing w:line="360" w:lineRule="auto"/>
       </w:pPr>
       <w:bookmarkStart w:id="13" w:name="_Toc116650249"/>
       <w:r>
@@ -2278,6 +2386,7 @@
     <w:p>
       <w:pPr>
         <w:pStyle w:val="Brdtekst"/>
+        <w:spacing w:line="360" w:lineRule="auto"/>
         <w:rPr>
           <w:sz w:val="22"/>
           <w:szCs w:val="22"/>
@@ -2301,6 +2410,7 @@
     <w:p>
       <w:pPr>
         <w:pStyle w:val="Brdtekst"/>
+        <w:spacing w:line="360" w:lineRule="auto"/>
         <w:rPr>
           <w:sz w:val="22"/>
           <w:szCs w:val="22"/>
@@ -2310,6 +2420,7 @@
     <w:p>
       <w:pPr>
         <w:pStyle w:val="Brdtekst"/>
+        <w:spacing w:line="360" w:lineRule="auto"/>
         <w:rPr>
           <w:sz w:val="22"/>
           <w:szCs w:val="22"/>
@@ -2327,7 +2438,15 @@
           <w:sz w:val="22"/>
           <w:szCs w:val="22"/>
         </w:rPr>
-        <w:t xml:space="preserve">systemet. Denne klassen er selve grunnlaget for resten av applikasjonen, og hva som er nødvendig å legge til av utvidelser av applikasjonen. Iterasjon 2 handlet om registeret, selve klassen som representerer varehuset, og brukergrensesnittet. Her ble det gitt en del krav om hva som var nødvendig for en bruker å ha muligheten til. Iterasjon 3 handlet om </w:t>
+        <w:t xml:space="preserve">systemet. Denne klassen er </w:t>
+      </w:r>
+      <w:r>
+        <w:rPr>
+          <w:sz w:val="22"/>
+          <w:szCs w:val="22"/>
+        </w:rPr>
+        <w:lastRenderedPageBreak/>
+        <w:t xml:space="preserve">selve grunnlaget for resten av applikasjonen, og hva som er nødvendig å legge til av utvidelser av applikasjonen. Iterasjon 2 handlet om registeret, selve klassen som representerer varehuset, og brukergrensesnittet. Her ble det gitt en del krav om hva som var nødvendig for en bruker å ha muligheten til. Iterasjon 3 handlet om </w:t>
       </w:r>
       <w:r>
         <w:rPr>
@@ -2340,6 +2459,7 @@
     <w:p>
       <w:pPr>
         <w:pStyle w:val="Brdtekst"/>
+        <w:spacing w:line="360" w:lineRule="auto"/>
         <w:rPr>
           <w:sz w:val="22"/>
           <w:szCs w:val="22"/>
@@ -2351,6 +2471,7 @@
         <w:autoSpaceDE w:val="0"/>
         <w:autoSpaceDN w:val="0"/>
         <w:adjustRightInd w:val="0"/>
+        <w:spacing w:line="360" w:lineRule="auto"/>
         <w:rPr>
           <w:sz w:val="22"/>
           <w:szCs w:val="22"/>
@@ -2369,6 +2490,7 @@
         <w:autoSpaceDE w:val="0"/>
         <w:autoSpaceDN w:val="0"/>
         <w:adjustRightInd w:val="0"/>
+        <w:spacing w:line="360" w:lineRule="auto"/>
         <w:rPr>
           <w:rFonts w:ascii="ArialMT" w:hAnsi="ArialMT" w:cs="ArialMT"/>
           <w:sz w:val="24"/>
@@ -2391,6 +2513,7 @@
         <w:autoSpaceDE w:val="0"/>
         <w:autoSpaceDN w:val="0"/>
         <w:adjustRightInd w:val="0"/>
+        <w:spacing w:line="360" w:lineRule="auto"/>
         <w:rPr>
           <w:rFonts w:ascii="ArialMT" w:hAnsi="ArialMT" w:cs="ArialMT"/>
           <w:sz w:val="24"/>
@@ -2413,6 +2536,7 @@
         <w:autoSpaceDE w:val="0"/>
         <w:autoSpaceDN w:val="0"/>
         <w:adjustRightInd w:val="0"/>
+        <w:spacing w:line="360" w:lineRule="auto"/>
         <w:rPr>
           <w:rFonts w:ascii="ArialMT" w:hAnsi="ArialMT" w:cs="ArialMT"/>
           <w:sz w:val="24"/>
@@ -2435,6 +2559,7 @@
         <w:autoSpaceDE w:val="0"/>
         <w:autoSpaceDN w:val="0"/>
         <w:adjustRightInd w:val="0"/>
+        <w:spacing w:line="360" w:lineRule="auto"/>
         <w:rPr>
           <w:rFonts w:ascii="ArialMT" w:hAnsi="ArialMT" w:cs="ArialMT"/>
           <w:sz w:val="24"/>
@@ -2457,6 +2582,7 @@
         <w:autoSpaceDE w:val="0"/>
         <w:autoSpaceDN w:val="0"/>
         <w:adjustRightInd w:val="0"/>
+        <w:spacing w:line="360" w:lineRule="auto"/>
         <w:rPr>
           <w:rFonts w:ascii="ArialMT" w:hAnsi="ArialMT" w:cs="ArialMT"/>
           <w:sz w:val="24"/>
@@ -2479,6 +2605,7 @@
         <w:autoSpaceDE w:val="0"/>
         <w:autoSpaceDN w:val="0"/>
         <w:adjustRightInd w:val="0"/>
+        <w:spacing w:line="360" w:lineRule="auto"/>
         <w:rPr>
           <w:rFonts w:ascii="ArialMT" w:hAnsi="ArialMT" w:cs="ArialMT"/>
           <w:sz w:val="24"/>
@@ -2493,7 +2620,6 @@
           <w:szCs w:val="24"/>
           <w:lang w:eastAsia="en-US"/>
         </w:rPr>
-        <w:lastRenderedPageBreak/>
         <w:t>6. Lengde - som et desimaltall</w:t>
       </w:r>
     </w:p>
@@ -2502,6 +2628,7 @@
         <w:autoSpaceDE w:val="0"/>
         <w:autoSpaceDN w:val="0"/>
         <w:adjustRightInd w:val="0"/>
+        <w:spacing w:line="360" w:lineRule="auto"/>
         <w:rPr>
           <w:rFonts w:ascii="ArialMT" w:hAnsi="ArialMT" w:cs="ArialMT"/>
           <w:sz w:val="24"/>
@@ -2524,6 +2651,7 @@
         <w:autoSpaceDE w:val="0"/>
         <w:autoSpaceDN w:val="0"/>
         <w:adjustRightInd w:val="0"/>
+        <w:spacing w:line="360" w:lineRule="auto"/>
         <w:rPr>
           <w:rFonts w:ascii="ArialMT" w:hAnsi="ArialMT" w:cs="ArialMT"/>
           <w:sz w:val="24"/>
@@ -2546,6 +2674,7 @@
         <w:autoSpaceDE w:val="0"/>
         <w:autoSpaceDN w:val="0"/>
         <w:adjustRightInd w:val="0"/>
+        <w:spacing w:line="360" w:lineRule="auto"/>
         <w:rPr>
           <w:rFonts w:ascii="ArialMT" w:hAnsi="ArialMT" w:cs="ArialMT"/>
           <w:sz w:val="24"/>
@@ -2568,6 +2697,7 @@
         <w:autoSpaceDE w:val="0"/>
         <w:autoSpaceDN w:val="0"/>
         <w:adjustRightInd w:val="0"/>
+        <w:spacing w:line="360" w:lineRule="auto"/>
         <w:rPr>
           <w:rFonts w:ascii="ArialMT" w:hAnsi="ArialMT" w:cs="ArialMT"/>
           <w:sz w:val="24"/>
@@ -2588,6 +2718,7 @@
     <w:p>
       <w:pPr>
         <w:pStyle w:val="Brdtekst"/>
+        <w:spacing w:line="360" w:lineRule="auto"/>
         <w:rPr>
           <w:rFonts w:ascii="ArialMT" w:hAnsi="ArialMT" w:cs="ArialMT"/>
           <w:i/>
@@ -2621,6 +2752,7 @@
     <w:p>
       <w:pPr>
         <w:pStyle w:val="Brdtekst"/>
+        <w:spacing w:line="360" w:lineRule="auto"/>
         <w:rPr>
           <w:rFonts w:ascii="ArialMT" w:hAnsi="ArialMT" w:cs="ArialMT"/>
           <w:sz w:val="24"/>
@@ -2632,6 +2764,7 @@
     <w:p>
       <w:pPr>
         <w:pStyle w:val="Brdtekst"/>
+        <w:spacing w:line="360" w:lineRule="auto"/>
         <w:rPr>
           <w:rFonts w:ascii="ArialMT" w:hAnsi="ArialMT" w:cs="ArialMT"/>
           <w:sz w:val="24"/>
@@ -2652,6 +2785,7 @@
     <w:p>
       <w:pPr>
         <w:pStyle w:val="Default"/>
+        <w:spacing w:line="360" w:lineRule="auto"/>
         <w:rPr>
           <w:color w:val="C45811"/>
           <w:sz w:val="28"/>
@@ -2670,6 +2804,7 @@
     <w:p>
       <w:pPr>
         <w:pStyle w:val="Default"/>
+        <w:spacing w:line="360" w:lineRule="auto"/>
         <w:rPr>
           <w:sz w:val="23"/>
           <w:szCs w:val="23"/>
@@ -2695,7 +2830,7 @@
     <w:p>
       <w:pPr>
         <w:pStyle w:val="Default"/>
-        <w:spacing w:after="19"/>
+        <w:spacing w:after="19" w:line="360" w:lineRule="auto"/>
         <w:rPr>
           <w:sz w:val="23"/>
           <w:szCs w:val="23"/>
@@ -2712,7 +2847,7 @@
     <w:p>
       <w:pPr>
         <w:pStyle w:val="Default"/>
-        <w:spacing w:after="19"/>
+        <w:spacing w:after="19" w:line="360" w:lineRule="auto"/>
         <w:rPr>
           <w:sz w:val="23"/>
           <w:szCs w:val="23"/>
@@ -2729,7 +2864,7 @@
     <w:p>
       <w:pPr>
         <w:pStyle w:val="Default"/>
-        <w:spacing w:after="19"/>
+        <w:spacing w:after="19" w:line="360" w:lineRule="auto"/>
         <w:rPr>
           <w:sz w:val="23"/>
           <w:szCs w:val="23"/>
@@ -2746,7 +2881,7 @@
     <w:p>
       <w:pPr>
         <w:pStyle w:val="Default"/>
-        <w:spacing w:after="19"/>
+        <w:spacing w:after="19" w:line="360" w:lineRule="auto"/>
         <w:rPr>
           <w:sz w:val="23"/>
           <w:szCs w:val="23"/>
@@ -2763,7 +2898,7 @@
     <w:p>
       <w:pPr>
         <w:pStyle w:val="Default"/>
-        <w:spacing w:after="19"/>
+        <w:spacing w:after="19" w:line="360" w:lineRule="auto"/>
         <w:rPr>
           <w:sz w:val="23"/>
           <w:szCs w:val="23"/>
@@ -2774,13 +2909,14 @@
           <w:sz w:val="23"/>
           <w:szCs w:val="23"/>
         </w:rPr>
+        <w:lastRenderedPageBreak/>
         <w:t xml:space="preserve">5. Ta ut varer fra varebeholdningen (eksisterende vare). M.a.o. du har en vare med et gitt antall på lageret (f.eks. 20 stk laminatgulv). Du tar så ut 5 stk fra lageret. </w:t>
       </w:r>
     </w:p>
     <w:p>
       <w:pPr>
         <w:pStyle w:val="Default"/>
-        <w:spacing w:after="19"/>
+        <w:spacing w:after="19" w:line="360" w:lineRule="auto"/>
         <w:rPr>
           <w:sz w:val="23"/>
           <w:szCs w:val="23"/>
@@ -2797,6 +2933,7 @@
     <w:p>
       <w:pPr>
         <w:pStyle w:val="Default"/>
+        <w:spacing w:line="360" w:lineRule="auto"/>
         <w:rPr>
           <w:i/>
           <w:iCs/>
@@ -2824,6 +2961,7 @@
     <w:p>
       <w:pPr>
         <w:pStyle w:val="Default"/>
+        <w:spacing w:line="360" w:lineRule="auto"/>
         <w:rPr>
           <w:rFonts w:ascii="Verdana" w:hAnsi="Verdana"/>
           <w:sz w:val="22"/>
@@ -2834,6 +2972,7 @@
     <w:p>
       <w:pPr>
         <w:pStyle w:val="Default"/>
+        <w:spacing w:line="360" w:lineRule="auto"/>
         <w:rPr>
           <w:rFonts w:ascii="Verdana" w:hAnsi="Verdana"/>
           <w:sz w:val="22"/>
@@ -2911,6 +3050,7 @@
     <w:p>
       <w:pPr>
         <w:pStyle w:val="Default"/>
+        <w:spacing w:line="360" w:lineRule="auto"/>
         <w:rPr>
           <w:rFonts w:ascii="Verdana" w:hAnsi="Verdana"/>
           <w:sz w:val="22"/>
@@ -2922,6 +3062,7 @@
     <w:p>
       <w:pPr>
         <w:pStyle w:val="Default"/>
+        <w:spacing w:line="360" w:lineRule="auto"/>
         <w:rPr>
           <w:rFonts w:ascii="Verdana" w:hAnsi="Verdana"/>
           <w:sz w:val="22"/>
@@ -2948,6 +3089,7 @@
     <w:p>
       <w:pPr>
         <w:pStyle w:val="Default"/>
+        <w:spacing w:line="360" w:lineRule="auto"/>
         <w:rPr>
           <w:noProof/>
         </w:rPr>
@@ -2956,6 +3098,7 @@
     <w:p>
       <w:pPr>
         <w:pStyle w:val="Default"/>
+        <w:spacing w:line="360" w:lineRule="auto"/>
         <w:rPr>
           <w:noProof/>
         </w:rPr>
@@ -2964,6 +3107,7 @@
     <w:p>
       <w:pPr>
         <w:pStyle w:val="Default"/>
+        <w:spacing w:line="360" w:lineRule="auto"/>
       </w:pPr>
       <w:r>
         <w:rPr>
@@ -3017,6 +3161,7 @@
     <w:p>
       <w:pPr>
         <w:pStyle w:val="Comment"/>
+        <w:spacing w:line="360" w:lineRule="auto"/>
       </w:pPr>
       <w:r>
         <w:t>[</w:t>
@@ -3034,6 +3179,7 @@
     <w:p>
       <w:pPr>
         <w:pStyle w:val="Comment"/>
+        <w:spacing w:line="360" w:lineRule="auto"/>
       </w:pPr>
       <w:r>
         <w:rPr>
@@ -3082,6 +3228,7 @@
     <w:p>
       <w:pPr>
         <w:pStyle w:val="Comment"/>
+        <w:spacing w:line="360" w:lineRule="auto"/>
       </w:pPr>
       <w:r>
         <w:t xml:space="preserve">Bruk her gjerne </w:t>
@@ -3129,9 +3276,11 @@
     <w:p>
       <w:pPr>
         <w:pStyle w:val="Overskrift2"/>
+        <w:spacing w:line="360" w:lineRule="auto"/>
       </w:pPr>
       <w:bookmarkStart w:id="15" w:name="_Toc116650251"/>
       <w:r>
+        <w:lastRenderedPageBreak/>
         <w:t>Avgrensninger</w:t>
       </w:r>
       <w:bookmarkEnd w:id="15"/>
@@ -3139,6 +3288,7 @@
     <w:p>
       <w:pPr>
         <w:pStyle w:val="Brdtekst"/>
+        <w:spacing w:line="360" w:lineRule="auto"/>
         <w:rPr>
           <w:sz w:val="22"/>
           <w:szCs w:val="22"/>
@@ -3169,23 +3319,24 @@
     <w:p>
       <w:pPr>
         <w:pStyle w:val="Brdtekst"/>
-        <w:rPr>
-          <w:sz w:val="22"/>
-          <w:szCs w:val="22"/>
-        </w:rPr>
-      </w:pPr>
-      <w:r>
-        <w:rPr>
-          <w:sz w:val="22"/>
-          <w:szCs w:val="22"/>
-        </w:rPr>
-        <w:lastRenderedPageBreak/>
+        <w:spacing w:line="360" w:lineRule="auto"/>
+        <w:rPr>
+          <w:sz w:val="22"/>
+          <w:szCs w:val="22"/>
+        </w:rPr>
+      </w:pPr>
+      <w:r>
+        <w:rPr>
+          <w:sz w:val="22"/>
+          <w:szCs w:val="22"/>
+        </w:rPr>
         <w:t>Likevel er det ikke sagt noe i kravspesifikasjonen om at feltene til en klasse skal være private, eller om det er noen metoder som skal / burde være det.</w:t>
       </w:r>
     </w:p>
     <w:p>
       <w:pPr>
         <w:pStyle w:val="Brdtekst"/>
+        <w:spacing w:line="360" w:lineRule="auto"/>
         <w:rPr>
           <w:sz w:val="22"/>
           <w:szCs w:val="22"/>
@@ -3195,6 +3346,7 @@
     <w:p>
       <w:pPr>
         <w:pStyle w:val="Brdtekst"/>
+        <w:spacing w:line="360" w:lineRule="auto"/>
         <w:rPr>
           <w:sz w:val="22"/>
           <w:szCs w:val="22"/>
@@ -3218,6 +3370,7 @@
     <w:p>
       <w:pPr>
         <w:pStyle w:val="Comment"/>
+        <w:spacing w:line="360" w:lineRule="auto"/>
       </w:pPr>
       <w:r>
         <w:t>[Er det gi</w:t>
@@ -3229,6 +3382,7 @@
     <w:p>
       <w:pPr>
         <w:pStyle w:val="Overskrift2"/>
+        <w:spacing w:line="360" w:lineRule="auto"/>
       </w:pPr>
       <w:bookmarkStart w:id="16" w:name="_Toc116650252"/>
       <w:r>
@@ -3239,6 +3393,7 @@
     <w:p>
       <w:pPr>
         <w:pStyle w:val="Comment"/>
+        <w:spacing w:line="360" w:lineRule="auto"/>
       </w:pPr>
       <w:r>
         <w:t xml:space="preserve">[Når man utvikler programvare for en kunde, er det viktig å etablere en felles forståelse for begreper/terminologi/ord som benyttes av/hos kunden. Det er derfor svært vanlig å </w:t>
@@ -3264,7 +3419,7 @@
         <w:tblLook w:val="04A0" w:firstRow="1" w:lastRow="0" w:firstColumn="1" w:lastColumn="0" w:noHBand="0" w:noVBand="1"/>
       </w:tblPr>
       <w:tblGrid>
-        <w:gridCol w:w="1980"/>
+        <w:gridCol w:w="2027"/>
         <w:gridCol w:w="2126"/>
         <w:gridCol w:w="4954"/>
       </w:tblGrid>
@@ -3280,6 +3435,7 @@
           <w:p>
             <w:pPr>
               <w:pStyle w:val="TabellTittel"/>
+              <w:spacing w:line="360" w:lineRule="auto"/>
             </w:pPr>
             <w:r>
               <w:t>Begrep</w:t>
@@ -3297,6 +3453,7 @@
           <w:p>
             <w:pPr>
               <w:pStyle w:val="TabellTittel"/>
+              <w:spacing w:line="360" w:lineRule="auto"/>
             </w:pPr>
             <w:r>
               <w:t>Begrep</w:t>
@@ -3314,6 +3471,7 @@
           <w:p>
             <w:pPr>
               <w:pStyle w:val="TabellTittel"/>
+              <w:spacing w:line="360" w:lineRule="auto"/>
             </w:pPr>
             <w:r>
               <w:t>Betydning</w:t>
@@ -3335,6 +3493,7 @@
           <w:p>
             <w:pPr>
               <w:pStyle w:val="Comment"/>
+              <w:spacing w:line="360" w:lineRule="auto"/>
               <w:rPr>
                 <w:color w:val="auto"/>
               </w:rPr>
@@ -3354,6 +3513,7 @@
           <w:p>
             <w:pPr>
               <w:pStyle w:val="Comment"/>
+              <w:spacing w:line="360" w:lineRule="auto"/>
               <w:rPr>
                 <w:color w:val="auto"/>
               </w:rPr>
@@ -3373,6 +3533,7 @@
           <w:p>
             <w:pPr>
               <w:pStyle w:val="Comment"/>
+              <w:spacing w:line="360" w:lineRule="auto"/>
             </w:pPr>
             <w:r>
               <w:rPr>
@@ -3394,6 +3555,7 @@
           <w:p>
             <w:pPr>
               <w:pStyle w:val="Comment"/>
+              <w:spacing w:line="360" w:lineRule="auto"/>
               <w:rPr>
                 <w:color w:val="auto"/>
               </w:rPr>
@@ -3413,6 +3575,7 @@
           <w:p>
             <w:pPr>
               <w:pStyle w:val="Comment"/>
+              <w:spacing w:line="360" w:lineRule="auto"/>
               <w:rPr>
                 <w:color w:val="auto"/>
               </w:rPr>
@@ -3432,6 +3595,7 @@
           <w:p>
             <w:pPr>
               <w:pStyle w:val="Comment"/>
+              <w:spacing w:line="360" w:lineRule="auto"/>
             </w:pPr>
             <w:r>
               <w:rPr>
@@ -3453,6 +3617,7 @@
           <w:p>
             <w:pPr>
               <w:pStyle w:val="Comment"/>
+              <w:spacing w:line="360" w:lineRule="auto"/>
               <w:rPr>
                 <w:color w:val="auto"/>
               </w:rPr>
@@ -3472,6 +3637,7 @@
           <w:p>
             <w:pPr>
               <w:pStyle w:val="Comment"/>
+              <w:spacing w:line="360" w:lineRule="auto"/>
               <w:rPr>
                 <w:color w:val="auto"/>
               </w:rPr>
@@ -3491,6 +3657,7 @@
           <w:p>
             <w:pPr>
               <w:pStyle w:val="Comment"/>
+              <w:spacing w:line="360" w:lineRule="auto"/>
               <w:rPr>
                 <w:color w:val="auto"/>
               </w:rPr>
@@ -3527,6 +3694,7 @@
           <w:p>
             <w:pPr>
               <w:pStyle w:val="Comment"/>
+              <w:spacing w:line="360" w:lineRule="auto"/>
               <w:rPr>
                 <w:color w:val="auto"/>
               </w:rPr>
@@ -3546,6 +3714,7 @@
           <w:p>
             <w:pPr>
               <w:pStyle w:val="Comment"/>
+              <w:spacing w:line="360" w:lineRule="auto"/>
               <w:rPr>
                 <w:color w:val="auto"/>
               </w:rPr>
@@ -3565,6 +3734,7 @@
           <w:p>
             <w:pPr>
               <w:pStyle w:val="Comment"/>
+              <w:spacing w:line="360" w:lineRule="auto"/>
               <w:rPr>
                 <w:color w:val="auto"/>
               </w:rPr>
@@ -3589,6 +3759,7 @@
           <w:p>
             <w:pPr>
               <w:pStyle w:val="Comment"/>
+              <w:spacing w:line="360" w:lineRule="auto"/>
               <w:rPr>
                 <w:color w:val="auto"/>
               </w:rPr>
@@ -3608,6 +3779,7 @@
           <w:p>
             <w:pPr>
               <w:pStyle w:val="Comment"/>
+              <w:spacing w:line="360" w:lineRule="auto"/>
               <w:rPr>
                 <w:color w:val="auto"/>
               </w:rPr>
@@ -3627,6 +3799,7 @@
           <w:p>
             <w:pPr>
               <w:pStyle w:val="Comment"/>
+              <w:spacing w:line="360" w:lineRule="auto"/>
               <w:rPr>
                 <w:color w:val="auto"/>
               </w:rPr>
@@ -3651,6 +3824,7 @@
           <w:p>
             <w:pPr>
               <w:pStyle w:val="Comment"/>
+              <w:spacing w:line="360" w:lineRule="auto"/>
               <w:rPr>
                 <w:color w:val="auto"/>
               </w:rPr>
@@ -3670,6 +3844,7 @@
           <w:p>
             <w:pPr>
               <w:pStyle w:val="Comment"/>
+              <w:spacing w:line="360" w:lineRule="auto"/>
               <w:rPr>
                 <w:color w:val="auto"/>
               </w:rPr>
@@ -3689,6 +3864,7 @@
           <w:p>
             <w:pPr>
               <w:pStyle w:val="Comment"/>
+              <w:spacing w:line="360" w:lineRule="auto"/>
               <w:rPr>
                 <w:color w:val="auto"/>
               </w:rPr>
@@ -3713,6 +3889,7 @@
           <w:p>
             <w:pPr>
               <w:pStyle w:val="Comment"/>
+              <w:spacing w:line="360" w:lineRule="auto"/>
               <w:rPr>
                 <w:color w:val="auto"/>
               </w:rPr>
@@ -3721,6 +3898,7 @@
               <w:rPr>
                 <w:color w:val="auto"/>
               </w:rPr>
+              <w:lastRenderedPageBreak/>
               <w:t>Entydige</w:t>
             </w:r>
             <w:r>
@@ -3738,6 +3916,7 @@
           <w:p>
             <w:pPr>
               <w:pStyle w:val="Comment"/>
+              <w:spacing w:line="360" w:lineRule="auto"/>
               <w:rPr>
                 <w:color w:val="auto"/>
               </w:rPr>
@@ -3757,6 +3936,7 @@
           <w:p>
             <w:pPr>
               <w:pStyle w:val="Comment"/>
+              <w:spacing w:line="360" w:lineRule="auto"/>
               <w:rPr>
                 <w:color w:val="auto"/>
               </w:rPr>
@@ -3787,6 +3967,7 @@
           <w:p>
             <w:pPr>
               <w:pStyle w:val="Comment"/>
+              <w:spacing w:line="360" w:lineRule="auto"/>
               <w:rPr>
                 <w:color w:val="auto"/>
               </w:rPr>
@@ -3806,6 +3987,7 @@
           <w:p>
             <w:pPr>
               <w:pStyle w:val="Comment"/>
+              <w:spacing w:line="360" w:lineRule="auto"/>
               <w:rPr>
                 <w:color w:val="auto"/>
               </w:rPr>
@@ -3825,6 +4007,7 @@
           <w:p>
             <w:pPr>
               <w:pStyle w:val="Comment"/>
+              <w:spacing w:line="360" w:lineRule="auto"/>
               <w:rPr>
                 <w:color w:val="auto"/>
               </w:rPr>
@@ -3849,6 +4032,7 @@
           <w:p>
             <w:pPr>
               <w:pStyle w:val="Comment"/>
+              <w:spacing w:line="360" w:lineRule="auto"/>
               <w:rPr>
                 <w:color w:val="auto"/>
               </w:rPr>
@@ -3868,6 +4052,7 @@
           <w:p>
             <w:pPr>
               <w:pStyle w:val="Comment"/>
+              <w:spacing w:line="360" w:lineRule="auto"/>
               <w:rPr>
                 <w:color w:val="auto"/>
               </w:rPr>
@@ -3887,6 +4072,7 @@
           <w:p>
             <w:pPr>
               <w:pStyle w:val="Comment"/>
+              <w:spacing w:line="360" w:lineRule="auto"/>
               <w:rPr>
                 <w:color w:val="auto"/>
               </w:rPr>
@@ -3911,6 +4097,7 @@
           <w:p>
             <w:pPr>
               <w:pStyle w:val="Comment"/>
+              <w:spacing w:line="360" w:lineRule="auto"/>
               <w:rPr>
                 <w:color w:val="auto"/>
               </w:rPr>
@@ -3930,6 +4117,7 @@
           <w:p>
             <w:pPr>
               <w:pStyle w:val="Comment"/>
+              <w:spacing w:line="360" w:lineRule="auto"/>
               <w:rPr>
                 <w:color w:val="auto"/>
               </w:rPr>
@@ -3949,6 +4137,7 @@
           <w:p>
             <w:pPr>
               <w:pStyle w:val="Comment"/>
+              <w:spacing w:line="360" w:lineRule="auto"/>
               <w:rPr>
                 <w:color w:val="auto"/>
               </w:rPr>
@@ -3962,15 +4151,348 @@
           </w:p>
         </w:tc>
       </w:tr>
+      <w:tr>
+        <w:trPr>
+          <w:cantSplit/>
+        </w:trPr>
+        <w:tc>
+          <w:tcPr>
+            <w:tcW w:w="1980" w:type="dxa"/>
+          </w:tcPr>
+          <w:p>
+            <w:pPr>
+              <w:pStyle w:val="Comment"/>
+              <w:spacing w:line="360" w:lineRule="auto"/>
+              <w:rPr>
+                <w:color w:val="auto"/>
+              </w:rPr>
+            </w:pPr>
+            <w:r>
+              <w:rPr>
+                <w:color w:val="auto"/>
+              </w:rPr>
+              <w:t>Modul</w:t>
+            </w:r>
+          </w:p>
+        </w:tc>
+        <w:tc>
+          <w:tcPr>
+            <w:tcW w:w="2126" w:type="dxa"/>
+          </w:tcPr>
+          <w:p>
+            <w:pPr>
+              <w:pStyle w:val="Comment"/>
+              <w:spacing w:line="360" w:lineRule="auto"/>
+              <w:rPr>
+                <w:color w:val="auto"/>
+              </w:rPr>
+            </w:pPr>
+            <w:r>
+              <w:rPr>
+                <w:color w:val="auto"/>
+              </w:rPr>
+              <w:t>Module</w:t>
+            </w:r>
+          </w:p>
+        </w:tc>
+        <w:tc>
+          <w:tcPr>
+            <w:tcW w:w="4954" w:type="dxa"/>
+          </w:tcPr>
+          <w:p>
+            <w:pPr>
+              <w:pStyle w:val="Comment"/>
+              <w:spacing w:line="360" w:lineRule="auto"/>
+              <w:rPr>
+                <w:color w:val="auto"/>
+              </w:rPr>
+            </w:pPr>
+            <w:r>
+              <w:rPr>
+                <w:color w:val="auto"/>
+              </w:rPr>
+              <w:t>En pakke som inneholder klasser som henger sammen</w:t>
+            </w:r>
+          </w:p>
+        </w:tc>
+      </w:tr>
+      <w:tr>
+        <w:trPr>
+          <w:cantSplit/>
+        </w:trPr>
+        <w:tc>
+          <w:tcPr>
+            <w:tcW w:w="1980" w:type="dxa"/>
+          </w:tcPr>
+          <w:p>
+            <w:pPr>
+              <w:pStyle w:val="Comment"/>
+              <w:spacing w:line="360" w:lineRule="auto"/>
+              <w:rPr>
+                <w:color w:val="auto"/>
+              </w:rPr>
+            </w:pPr>
+            <w:r>
+              <w:rPr>
+                <w:color w:val="auto"/>
+              </w:rPr>
+              <w:t>Metode</w:t>
+            </w:r>
+          </w:p>
+        </w:tc>
+        <w:tc>
+          <w:tcPr>
+            <w:tcW w:w="2126" w:type="dxa"/>
+          </w:tcPr>
+          <w:p>
+            <w:pPr>
+              <w:pStyle w:val="Comment"/>
+              <w:spacing w:line="360" w:lineRule="auto"/>
+              <w:rPr>
+                <w:color w:val="auto"/>
+              </w:rPr>
+            </w:pPr>
+            <w:r>
+              <w:rPr>
+                <w:color w:val="auto"/>
+              </w:rPr>
+              <w:t>Method</w:t>
+            </w:r>
+          </w:p>
+        </w:tc>
+        <w:tc>
+          <w:tcPr>
+            <w:tcW w:w="4954" w:type="dxa"/>
+          </w:tcPr>
+          <w:p>
+            <w:pPr>
+              <w:pStyle w:val="Comment"/>
+              <w:spacing w:line="360" w:lineRule="auto"/>
+              <w:rPr>
+                <w:color w:val="auto"/>
+              </w:rPr>
+            </w:pPr>
+            <w:r>
+              <w:rPr>
+                <w:color w:val="auto"/>
+              </w:rPr>
+              <w:t>En java «funksjon»</w:t>
+            </w:r>
+          </w:p>
+        </w:tc>
+      </w:tr>
+      <w:tr>
+        <w:trPr>
+          <w:cantSplit/>
+        </w:trPr>
+        <w:tc>
+          <w:tcPr>
+            <w:tcW w:w="1980" w:type="dxa"/>
+          </w:tcPr>
+          <w:p>
+            <w:pPr>
+              <w:pStyle w:val="Comment"/>
+              <w:spacing w:line="360" w:lineRule="auto"/>
+              <w:rPr>
+                <w:color w:val="auto"/>
+              </w:rPr>
+            </w:pPr>
+            <w:r>
+              <w:rPr>
+                <w:color w:val="auto"/>
+              </w:rPr>
+              <w:t>Oppbevaringssted</w:t>
+            </w:r>
+          </w:p>
+        </w:tc>
+        <w:tc>
+          <w:tcPr>
+            <w:tcW w:w="2126" w:type="dxa"/>
+          </w:tcPr>
+          <w:p>
+            <w:pPr>
+              <w:pStyle w:val="Comment"/>
+              <w:spacing w:line="360" w:lineRule="auto"/>
+              <w:rPr>
+                <w:color w:val="auto"/>
+              </w:rPr>
+            </w:pPr>
+            <w:r>
+              <w:rPr>
+                <w:color w:val="auto"/>
+              </w:rPr>
+              <w:t>Repository/ Repo</w:t>
+            </w:r>
+          </w:p>
+        </w:tc>
+        <w:tc>
+          <w:tcPr>
+            <w:tcW w:w="4954" w:type="dxa"/>
+          </w:tcPr>
+          <w:p>
+            <w:pPr>
+              <w:pStyle w:val="Comment"/>
+              <w:spacing w:line="360" w:lineRule="auto"/>
+              <w:rPr>
+                <w:color w:val="auto"/>
+              </w:rPr>
+            </w:pPr>
+            <w:r>
+              <w:rPr>
+                <w:color w:val="auto"/>
+              </w:rPr>
+              <w:t>Et sted for å oppbevare noe, her; kode</w:t>
+            </w:r>
+          </w:p>
+        </w:tc>
+      </w:tr>
+      <w:tr>
+        <w:trPr>
+          <w:cantSplit/>
+        </w:trPr>
+        <w:tc>
+          <w:tcPr>
+            <w:tcW w:w="1980" w:type="dxa"/>
+          </w:tcPr>
+          <w:p>
+            <w:pPr>
+              <w:pStyle w:val="Comment"/>
+              <w:spacing w:line="360" w:lineRule="auto"/>
+              <w:rPr>
+                <w:color w:val="auto"/>
+              </w:rPr>
+            </w:pPr>
+            <w:r>
+              <w:rPr>
+                <w:color w:val="auto"/>
+              </w:rPr>
+              <w:t>Refaktorisere</w:t>
+            </w:r>
+          </w:p>
+        </w:tc>
+        <w:tc>
+          <w:tcPr>
+            <w:tcW w:w="2126" w:type="dxa"/>
+          </w:tcPr>
+          <w:p>
+            <w:pPr>
+              <w:pStyle w:val="Comment"/>
+              <w:spacing w:line="360" w:lineRule="auto"/>
+              <w:rPr>
+                <w:color w:val="auto"/>
+              </w:rPr>
+            </w:pPr>
+            <w:r>
+              <w:rPr>
+                <w:color w:val="auto"/>
+              </w:rPr>
+              <w:t>Refactor</w:t>
+            </w:r>
+          </w:p>
+        </w:tc>
+        <w:tc>
+          <w:tcPr>
+            <w:tcW w:w="4954" w:type="dxa"/>
+          </w:tcPr>
+          <w:p>
+            <w:pPr>
+              <w:pStyle w:val="Comment"/>
+              <w:spacing w:line="360" w:lineRule="auto"/>
+              <w:rPr>
+                <w:color w:val="auto"/>
+              </w:rPr>
+            </w:pPr>
+            <w:r>
+              <w:rPr>
+                <w:color w:val="auto"/>
+              </w:rPr>
+              <w:t>Gjøre om igjen, eller endre på tidligere kode</w:t>
+            </w:r>
+          </w:p>
+        </w:tc>
+      </w:tr>
+      <w:tr>
+        <w:trPr>
+          <w:cantSplit/>
+        </w:trPr>
+        <w:tc>
+          <w:tcPr>
+            <w:tcW w:w="1980" w:type="dxa"/>
+          </w:tcPr>
+          <w:p>
+            <w:pPr>
+              <w:pStyle w:val="Comment"/>
+              <w:spacing w:line="360" w:lineRule="auto"/>
+              <w:rPr>
+                <w:color w:val="auto"/>
+              </w:rPr>
+            </w:pPr>
+            <w:r>
+              <w:rPr>
+                <w:color w:val="auto"/>
+              </w:rPr>
+              <w:t>Begå</w:t>
+            </w:r>
+          </w:p>
+        </w:tc>
+        <w:tc>
+          <w:tcPr>
+            <w:tcW w:w="2126" w:type="dxa"/>
+          </w:tcPr>
+          <w:p>
+            <w:pPr>
+              <w:pStyle w:val="Comment"/>
+              <w:spacing w:line="360" w:lineRule="auto"/>
+              <w:rPr>
+                <w:color w:val="auto"/>
+              </w:rPr>
+            </w:pPr>
+            <w:r>
+              <w:rPr>
+                <w:color w:val="auto"/>
+              </w:rPr>
+              <w:t>Commit</w:t>
+            </w:r>
+          </w:p>
+        </w:tc>
+        <w:tc>
+          <w:tcPr>
+            <w:tcW w:w="4954" w:type="dxa"/>
+          </w:tcPr>
+          <w:p>
+            <w:pPr>
+              <w:pStyle w:val="Comment"/>
+              <w:spacing w:line="360" w:lineRule="auto"/>
+              <w:rPr>
+                <w:color w:val="auto"/>
+              </w:rPr>
+            </w:pPr>
+            <w:r>
+              <w:rPr>
+                <w:color w:val="auto"/>
+              </w:rPr>
+              <w:t xml:space="preserve">Her; brukes om endringer som skal tas i betraktning av eksternt </w:t>
+            </w:r>
+            <w:r>
+              <w:rPr>
+                <w:color w:val="auto"/>
+              </w:rPr>
+              <w:t>repo</w:t>
+            </w:r>
+          </w:p>
+        </w:tc>
+      </w:tr>
     </w:tbl>
     <w:p>
       <w:pPr>
         <w:pStyle w:val="Comment"/>
+        <w:spacing w:line="360" w:lineRule="auto"/>
       </w:pPr>
     </w:p>
     <w:p>
       <w:pPr>
         <w:pStyle w:val="Overskrift2"/>
+        <w:spacing w:line="360" w:lineRule="auto"/>
       </w:pPr>
       <w:bookmarkStart w:id="17" w:name="_Toc116650253"/>
       <w:r>
@@ -3984,6 +4506,7 @@
     <w:p>
       <w:pPr>
         <w:pStyle w:val="Comment"/>
+        <w:spacing w:line="360" w:lineRule="auto"/>
       </w:pPr>
       <w:r>
         <w:t>[I vitenskapelige rapporter er det svært vanlig å gi et sammendrag her om hvordan rapporten er bygget opp. Typisk "</w:t>
@@ -3995,11 +4518,19 @@
     <w:p>
       <w:pPr>
         <w:pStyle w:val="Brdtekst"/>
+        <w:spacing w:line="360" w:lineRule="auto"/>
+      </w:pPr>
+    </w:p>
+    <w:p>
+      <w:pPr>
+        <w:pStyle w:val="Brdtekst"/>
+        <w:spacing w:line="360" w:lineRule="auto"/>
       </w:pPr>
     </w:p>
     <w:p>
       <w:pPr>
         <w:pStyle w:val="Overskrift1"/>
+        <w:spacing w:line="360" w:lineRule="auto"/>
       </w:pPr>
       <w:bookmarkStart w:id="18" w:name="_Toc116650254"/>
       <w:r>
@@ -4010,6 +4541,7 @@
     <w:p>
       <w:pPr>
         <w:pStyle w:val="Brdtekst"/>
+        <w:spacing w:line="360" w:lineRule="auto"/>
         <w:rPr>
           <w:sz w:val="22"/>
           <w:szCs w:val="22"/>
@@ -4026,6 +4558,7 @@
     <w:p>
       <w:pPr>
         <w:pStyle w:val="Brdtekst"/>
+        <w:spacing w:line="360" w:lineRule="auto"/>
         <w:rPr>
           <w:sz w:val="22"/>
           <w:szCs w:val="22"/>
@@ -4059,7 +4592,7 @@
           <w:sz w:val="22"/>
           <w:szCs w:val="22"/>
         </w:rPr>
-        <w:t xml:space="preserve">low </w:t>
+        <w:t>low coupling</w:t>
       </w:r>
       <w:r>
         <w:rPr>
@@ -4068,8 +4601,21 @@
           <w:sz w:val="22"/>
           <w:szCs w:val="22"/>
         </w:rPr>
-        <w:lastRenderedPageBreak/>
-        <w:t>coupling</w:t>
+        <w:t xml:space="preserve">, </w:t>
+      </w:r>
+      <w:r>
+        <w:rPr>
+          <w:sz w:val="22"/>
+          <w:szCs w:val="22"/>
+        </w:rPr>
+        <w:t>eller lav kobling,</w:t>
+      </w:r>
+      <w:r>
+        <w:rPr>
+          <w:sz w:val="22"/>
+          <w:szCs w:val="22"/>
+        </w:rPr>
+        <w:t xml:space="preserve"> og sikkerhet. Disse to problemene er egentlig 2 sider av samme mynt. Grunnen til at vi vil ha høy sikkerhet i identitetsklassene samtidig som vi vil ha </w:t>
       </w:r>
       <w:r>
         <w:rPr>
@@ -4078,21 +4624,29 @@
           <w:sz w:val="22"/>
           <w:szCs w:val="22"/>
         </w:rPr>
-        <w:t xml:space="preserve">, </w:t>
-      </w:r>
-      <w:r>
-        <w:rPr>
-          <w:sz w:val="22"/>
-          <w:szCs w:val="22"/>
-        </w:rPr>
-        <w:t>eller lav kobling,</w:t>
-      </w:r>
-      <w:r>
-        <w:rPr>
-          <w:sz w:val="22"/>
-          <w:szCs w:val="22"/>
-        </w:rPr>
-        <w:t xml:space="preserve"> og sikkerhet. Disse to problemene er egentlig 2 sider av samme mynt. Grunnen til at vi vil ha høy sikkerhet i identitetsklassene samtidig som vi vil ha </w:t>
+        <w:t>low coupling</w:t>
+      </w:r>
+      <w:r>
+        <w:rPr>
+          <w:sz w:val="22"/>
+          <w:szCs w:val="22"/>
+        </w:rPr>
+        <w:t xml:space="preserve"> er for å minske muligheten for feilmeldinger eller ulovlige operasjoner. Med dette menes at, de øvrige klassene ikke har </w:t>
+      </w:r>
+      <w:r>
+        <w:rPr>
+          <w:sz w:val="22"/>
+          <w:szCs w:val="22"/>
+        </w:rPr>
+        <w:lastRenderedPageBreak/>
+        <w:t xml:space="preserve">mulighet til å endre på klassevariablene direkte, men er nødt til å gå gjennom klassens definerte metoder for å endre på objektet. </w:t>
+      </w:r>
+      <w:r>
+        <w:rPr>
+          <w:sz w:val="22"/>
+          <w:szCs w:val="22"/>
+        </w:rPr>
+        <w:t xml:space="preserve">Dette er viktig for å sikre </w:t>
       </w:r>
       <w:r>
         <w:rPr>
@@ -4108,14 +4662,7 @@
           <w:sz w:val="22"/>
           <w:szCs w:val="22"/>
         </w:rPr>
-        <w:t xml:space="preserve"> er for å minske muligheten for feilmeldinger eller ulovlige operasjoner. Med dette menes at, de øvrige klassene ikke har mulighet til å endre på klassevariablene direkte, men er nødt til å gå gjennom klassens definerte metoder for å endre på objektet. </w:t>
-      </w:r>
-      <w:r>
-        <w:rPr>
-          <w:sz w:val="22"/>
-          <w:szCs w:val="22"/>
-        </w:rPr>
-        <w:t xml:space="preserve">Dette er viktig for å sikre </w:t>
+        <w:t xml:space="preserve"> i koden. Med </w:t>
       </w:r>
       <w:r>
         <w:rPr>
@@ -4124,14 +4671,28 @@
           <w:sz w:val="22"/>
           <w:szCs w:val="22"/>
         </w:rPr>
-        <w:t>low coupling</w:t>
-      </w:r>
-      <w:r>
-        <w:rPr>
-          <w:sz w:val="22"/>
-          <w:szCs w:val="22"/>
-        </w:rPr>
-        <w:t xml:space="preserve"> i koden. Med </w:t>
+        <w:t xml:space="preserve">low coupling </w:t>
+      </w:r>
+      <w:r>
+        <w:rPr>
+          <w:sz w:val="22"/>
+          <w:szCs w:val="22"/>
+        </w:rPr>
+        <w:t>menes at koden ikke er sterkt avhengig av hverandre.</w:t>
+      </w:r>
+      <w:r>
+        <w:rPr>
+          <w:sz w:val="22"/>
+          <w:szCs w:val="22"/>
+        </w:rPr>
+        <w:t xml:space="preserve"> Det er ett abstrakt konsept om hvordan koden henger sammen. Man kan beskrive det som graden av det som må endres for å få implementert nye eller refaktorisere gamle funksjoner.</w:t>
+      </w:r>
+      <w:r>
+        <w:rPr>
+          <w:sz w:val="22"/>
+          <w:szCs w:val="22"/>
+        </w:rPr>
+        <w:t xml:space="preserve"> Selv om en klasse som bruker item har den ikke behov for å kunne vite om alle de private feltene eller metoden, adgangen til item blir redusert slik at klassen kun kan se det som er definert som synlige(</w:t>
       </w:r>
       <w:r>
         <w:rPr>
@@ -4140,14 +4701,192 @@
           <w:sz w:val="22"/>
           <w:szCs w:val="22"/>
         </w:rPr>
-        <w:t xml:space="preserve">low coupling </w:t>
-      </w:r>
-      <w:r>
-        <w:rPr>
-          <w:sz w:val="22"/>
-          <w:szCs w:val="22"/>
-        </w:rPr>
-        <w:t>menes at koden ikke er sterkt avhengig av hverandre. Selv om en klasse som bruker item har den ikke behov for å kunne vite om alle de private feltene eller metoden, adgangen til item blir redusert slik at klassen kun kan se det som er definert som synlige(</w:t>
+        <w:t>public</w:t>
+      </w:r>
+      <w:r>
+        <w:rPr>
+          <w:sz w:val="22"/>
+          <w:szCs w:val="22"/>
+        </w:rPr>
+        <w:t xml:space="preserve">). Ved å opprettholde slikt prinsipp vil man ved ett senere tidspunkt om man skulle ønske å refaktorisere koden, vil man enkelt kunne endre på den opprinnelige klassen uten å at det oppstår mange problemer på klassene som bygges oppå denne. </w:t>
+      </w:r>
+      <w:sdt>
+        <w:sdtPr>
+          <w:rPr>
+            <w:sz w:val="22"/>
+            <w:szCs w:val="22"/>
+          </w:rPr>
+          <w:id w:val="-1660454056"/>
+          <w:citation/>
+        </w:sdtPr>
+        <w:sdtContent>
+          <w:r>
+            <w:rPr>
+              <w:sz w:val="22"/>
+              <w:szCs w:val="22"/>
+            </w:rPr>
+            <w:fldChar w:fldCharType="begin"/>
+          </w:r>
+          <w:r>
+            <w:rPr>
+              <w:sz w:val="22"/>
+              <w:szCs w:val="22"/>
+            </w:rPr>
+            <w:instrText xml:space="preserve">CITATION Dav17 \l 1044 </w:instrText>
+          </w:r>
+          <w:r>
+            <w:rPr>
+              <w:sz w:val="22"/>
+              <w:szCs w:val="22"/>
+            </w:rPr>
+            <w:fldChar w:fldCharType="separate"/>
+          </w:r>
+          <w:r>
+            <w:rPr>
+              <w:noProof/>
+              <w:sz w:val="22"/>
+              <w:szCs w:val="22"/>
+            </w:rPr>
+            <w:t>(Barnes &amp; Kölling, 2017)</w:t>
+          </w:r>
+          <w:r>
+            <w:rPr>
+              <w:sz w:val="22"/>
+              <w:szCs w:val="22"/>
+            </w:rPr>
+            <w:fldChar w:fldCharType="end"/>
+          </w:r>
+        </w:sdtContent>
+      </w:sdt>
+    </w:p>
+    <w:p>
+      <w:pPr>
+        <w:pStyle w:val="Brdtekst"/>
+        <w:spacing w:line="360" w:lineRule="auto"/>
+        <w:rPr>
+          <w:sz w:val="22"/>
+          <w:szCs w:val="22"/>
+        </w:rPr>
+      </w:pPr>
+    </w:p>
+    <w:p>
+      <w:pPr>
+        <w:pStyle w:val="Brdtekst"/>
+        <w:spacing w:line="360" w:lineRule="auto"/>
+        <w:rPr>
+          <w:sz w:val="22"/>
+          <w:szCs w:val="22"/>
+        </w:rPr>
+      </w:pPr>
+      <w:r>
+        <w:rPr>
+          <w:sz w:val="22"/>
+          <w:szCs w:val="22"/>
+        </w:rPr>
+        <w:t xml:space="preserve">Ett annet design prinsipp som er viktig for å få en god kildekode er </w:t>
+      </w:r>
+      <w:r>
+        <w:rPr>
+          <w:sz w:val="22"/>
+          <w:szCs w:val="22"/>
+        </w:rPr>
+        <w:t xml:space="preserve">høy cohesian, med dette menes høy entydig kode. Dette prinsippet går up på at hver klasse og eller hver metode kun har ett ansvarsområdet. Det vil si at hver metode gjør kun en oppgave og at hver klasse har kun en oppgave. Fordelen med å følge dette prinsippet er at det blir lettere å abstrahere koden, med det menes at det er lettere å gjøre spesifikke problemer til generelle problemer. Ved å generalisere problemene kan man enklere løse problemene og man kan bruke denne løsningen flere ganger. </w:t>
+      </w:r>
+      <w:r>
+        <w:rPr>
+          <w:sz w:val="22"/>
+          <w:szCs w:val="22"/>
+        </w:rPr>
+        <w:t xml:space="preserve">Entydig kode gjør også at det er lettere for leseren og eller folk som skal bruke koden videre, til å få en oversikt. Høy cohesian bidrar til god struktur og god organisering i metodene samt i klassene. Ett annet problem som minker om man, sørger for høy cohesian i koden er kodeduplikat. Ved </w:t>
+      </w:r>
+      <w:r>
+        <w:rPr>
+          <w:sz w:val="22"/>
+          <w:szCs w:val="22"/>
+        </w:rPr>
+        <w:t xml:space="preserve">å løse generalisere problemene og løse det en gang, kan man bruke det flere ganger for å løse lignende problemer. </w:t>
+      </w:r>
+      <w:sdt>
+        <w:sdtPr>
+          <w:rPr>
+            <w:sz w:val="22"/>
+            <w:szCs w:val="22"/>
+          </w:rPr>
+          <w:id w:val="-1020778045"/>
+          <w:citation/>
+        </w:sdtPr>
+        <w:sdtContent>
+          <w:r>
+            <w:rPr>
+              <w:sz w:val="22"/>
+              <w:szCs w:val="22"/>
+            </w:rPr>
+            <w:fldChar w:fldCharType="begin"/>
+          </w:r>
+          <w:r>
+            <w:rPr>
+              <w:sz w:val="22"/>
+              <w:szCs w:val="22"/>
+            </w:rPr>
+            <w:instrText xml:space="preserve">CITATION Dav17 \l 1044 </w:instrText>
+          </w:r>
+          <w:r>
+            <w:rPr>
+              <w:sz w:val="22"/>
+              <w:szCs w:val="22"/>
+            </w:rPr>
+            <w:fldChar w:fldCharType="separate"/>
+          </w:r>
+          <w:r>
+            <w:rPr>
+              <w:noProof/>
+              <w:sz w:val="22"/>
+              <w:szCs w:val="22"/>
+            </w:rPr>
+            <w:t>(Barnes &amp; Kölling, 2017)</w:t>
+          </w:r>
+          <w:r>
+            <w:rPr>
+              <w:sz w:val="22"/>
+              <w:szCs w:val="22"/>
+            </w:rPr>
+            <w:fldChar w:fldCharType="end"/>
+          </w:r>
+        </w:sdtContent>
+      </w:sdt>
+    </w:p>
+    <w:p>
+      <w:pPr>
+        <w:pStyle w:val="Brdtekst"/>
+        <w:spacing w:line="360" w:lineRule="auto"/>
+        <w:rPr>
+          <w:sz w:val="22"/>
+          <w:szCs w:val="22"/>
+        </w:rPr>
+      </w:pPr>
+    </w:p>
+    <w:p>
+      <w:pPr>
+        <w:pStyle w:val="Brdtekst"/>
+        <w:spacing w:line="360" w:lineRule="auto"/>
+        <w:rPr>
+          <w:sz w:val="22"/>
+          <w:szCs w:val="22"/>
+        </w:rPr>
+      </w:pPr>
+      <w:r>
+        <w:rPr>
+          <w:sz w:val="22"/>
+          <w:szCs w:val="22"/>
+        </w:rPr>
+        <w:t>Design prinsipp angående pakker er også ett godt virkemiddel om man vil ha god kilde kode. Ved å dele kilde koden inn i pakker, kan man strukturer en god lagdeling</w:t>
+      </w:r>
+      <w:r>
+        <w:rPr>
+          <w:sz w:val="22"/>
+          <w:szCs w:val="22"/>
+        </w:rPr>
+        <w:t xml:space="preserve">. Dette fører til at man kan ta i bruk </w:t>
       </w:r>
       <w:r>
         <w:rPr>
@@ -4156,14 +4895,29 @@
           <w:sz w:val="22"/>
           <w:szCs w:val="22"/>
         </w:rPr>
-        <w:t>public</w:t>
-      </w:r>
-      <w:r>
-        <w:rPr>
-          <w:sz w:val="22"/>
-          <w:szCs w:val="22"/>
-        </w:rPr>
-        <w:t xml:space="preserve">). Ved å opprettholde slikt prinsipp vil man ved ett senere tidspunkt om man skulle ønske å refaktorisere koden, vil man enkelt kunne endre på den opprinnelige klassen uten å at det oppstår mange problemer på klassene som bygges oppå denne. </w:t>
+        <w:t>protected</w:t>
+      </w:r>
+      <w:r>
+        <w:rPr>
+          <w:sz w:val="22"/>
+          <w:szCs w:val="22"/>
+        </w:rPr>
+        <w:t xml:space="preserve"> som er en synlighet parameter for felt og metoder. Denne kan brukes for å skjule metoder for eksterne biblioteker, brukere eller andre pakker. God mappestruktur er også </w:t>
+      </w:r>
+      <w:r>
+        <w:rPr>
+          <w:sz w:val="22"/>
+          <w:szCs w:val="22"/>
+        </w:rPr>
+        <w:lastRenderedPageBreak/>
+        <w:t>korrelert med leselighet, og struktur i prosjektet.</w:t>
+      </w:r>
+      <w:r>
+        <w:rPr>
+          <w:sz w:val="22"/>
+          <w:szCs w:val="22"/>
+        </w:rPr>
+        <w:t xml:space="preserve"> Pakkestruktur faller under også under modulisering prinsippet.</w:t>
       </w:r>
       <w:sdt>
         <w:sdtPr>
@@ -4171,7 +4925,157 @@
             <w:sz w:val="22"/>
             <w:szCs w:val="22"/>
           </w:rPr>
-          <w:id w:val="-1660454056"/>
+          <w:id w:val="977958289"/>
+          <w:citation/>
+        </w:sdtPr>
+        <w:sdtContent>
+          <w:r>
+            <w:rPr>
+              <w:sz w:val="22"/>
+              <w:szCs w:val="22"/>
+            </w:rPr>
+            <w:fldChar w:fldCharType="begin"/>
+          </w:r>
+          <w:r>
+            <w:rPr>
+              <w:sz w:val="22"/>
+              <w:szCs w:val="22"/>
+            </w:rPr>
+            <w:instrText xml:space="preserve">CITATION Dav17 \l 1044 </w:instrText>
+          </w:r>
+          <w:r>
+            <w:rPr>
+              <w:sz w:val="22"/>
+              <w:szCs w:val="22"/>
+            </w:rPr>
+            <w:fldChar w:fldCharType="separate"/>
+          </w:r>
+          <w:r>
+            <w:rPr>
+              <w:noProof/>
+              <w:sz w:val="22"/>
+              <w:szCs w:val="22"/>
+            </w:rPr>
+            <w:t xml:space="preserve"> </w:t>
+          </w:r>
+          <w:r>
+            <w:rPr>
+              <w:noProof/>
+              <w:sz w:val="22"/>
+              <w:szCs w:val="22"/>
+            </w:rPr>
+            <w:t>(Barnes &amp; Kölling, 2017)</w:t>
+          </w:r>
+          <w:r>
+            <w:rPr>
+              <w:sz w:val="22"/>
+              <w:szCs w:val="22"/>
+            </w:rPr>
+            <w:fldChar w:fldCharType="end"/>
+          </w:r>
+        </w:sdtContent>
+      </w:sdt>
+    </w:p>
+    <w:p>
+      <w:pPr>
+        <w:pStyle w:val="Brdtekst"/>
+        <w:spacing w:line="360" w:lineRule="auto"/>
+        <w:rPr>
+          <w:sz w:val="22"/>
+          <w:szCs w:val="22"/>
+        </w:rPr>
+      </w:pPr>
+    </w:p>
+    <w:p>
+      <w:pPr>
+        <w:pStyle w:val="Brdtekst"/>
+        <w:spacing w:line="360" w:lineRule="auto"/>
+        <w:rPr>
+          <w:sz w:val="22"/>
+          <w:szCs w:val="22"/>
+        </w:rPr>
+      </w:pPr>
+      <w:r>
+        <w:rPr>
+          <w:sz w:val="22"/>
+          <w:szCs w:val="22"/>
+        </w:rPr>
+        <w:t xml:space="preserve">For at brukeren ikke skal få en feilkode eller at programmet terminerer uforventet er det viktig å tenke på en </w:t>
+      </w:r>
+      <w:r>
+        <w:rPr>
+          <w:i/>
+          <w:iCs/>
+          <w:sz w:val="22"/>
+          <w:szCs w:val="22"/>
+        </w:rPr>
+        <w:t xml:space="preserve">failsafe </w:t>
+      </w:r>
+      <w:r>
+        <w:rPr>
+          <w:sz w:val="22"/>
+          <w:szCs w:val="22"/>
+        </w:rPr>
+        <w:t>kode.</w:t>
+      </w:r>
+      <w:r>
+        <w:rPr>
+          <w:sz w:val="22"/>
+          <w:szCs w:val="22"/>
+        </w:rPr>
+        <w:t xml:space="preserve"> I dette legges at man skal skrive kode som håndterer feil mens den kjører, og gir bruker en sjanse til å rette opp feilen, uten at koden terminerer. Dette gjøres på litt forskjellige måter, en av måtene som ofte brukes er med </w:t>
+      </w:r>
+      <w:r>
+        <w:rPr>
+          <w:i/>
+          <w:iCs/>
+          <w:sz w:val="22"/>
+          <w:szCs w:val="22"/>
+        </w:rPr>
+        <w:t xml:space="preserve">exceptions. </w:t>
+      </w:r>
+      <w:r>
+        <w:rPr>
+          <w:sz w:val="22"/>
+          <w:szCs w:val="22"/>
+        </w:rPr>
+        <w:t xml:space="preserve">Ved å kaste ett unntak i de lavere nivåene ungår man at feil oppstår. Disse unntakene må tas imot senere i programmet for å unngå brå slutt på programmet. Java har allerede en del </w:t>
+      </w:r>
+      <w:r>
+        <w:rPr>
+          <w:sz w:val="22"/>
+          <w:szCs w:val="22"/>
+        </w:rPr>
+        <w:t>innebygde unntak, som er lett å ta i bruk, men om man trenger flere unntak er dette mulig å opprette. Ved å kaste disse unntakene åpner man for at feil i koden kan løses på ett høyere nivå. For eksempel om man skal opprette et objekt med definerte felt gitt av brukeren, men brukeren har skrevet inn argumenter som ikke er godkjente, kan man ta imot ett unntak og gi brukeren muligheten til å skrive inn et nytt argument som er godkjent.</w:t>
+      </w:r>
+      <w:r>
+        <w:rPr>
+          <w:sz w:val="22"/>
+          <w:szCs w:val="22"/>
+        </w:rPr>
+        <w:t xml:space="preserve"> </w:t>
+      </w:r>
+      <w:r>
+        <w:rPr>
+          <w:sz w:val="22"/>
+          <w:szCs w:val="22"/>
+        </w:rPr>
+        <w:t>En måte på å sjekke om objektene og metodene opererer riktig, kan man ta i bruk testklasser. Med testklasser tester man de ulike oppgavene til metodene og klassene, for å forsikre seg om at objektene og metodene håndterer unntak på riktig måte. Tester kan gjøres automatiske og kjøres hver gang man pakker programmet.</w:t>
+      </w:r>
+      <w:r>
+        <w:rPr>
+          <w:sz w:val="22"/>
+          <w:szCs w:val="22"/>
+        </w:rPr>
+        <w:t xml:space="preserve"> Det som er viktig med tanke på testing er at man både tester for argumenter som er gyldige og ugyldige. På denne måten kan man få en idé om hvor godt logikklaget jobber og om det er noe som trengs å forbedres eller gjøres annerledes.</w:t>
+      </w:r>
+      <w:sdt>
+        <w:sdtPr>
+          <w:rPr>
+            <w:sz w:val="22"/>
+            <w:szCs w:val="22"/>
+          </w:rPr>
+          <w:id w:val="-1217504951"/>
           <w:citation/>
         </w:sdtPr>
         <w:sdtContent>
@@ -4202,7 +5106,15 @@
               <w:sz w:val="22"/>
               <w:szCs w:val="22"/>
             </w:rPr>
-            <w:t>(David J. Barnes, 2017)</w:t>
+            <w:t xml:space="preserve"> </w:t>
+          </w:r>
+          <w:r>
+            <w:rPr>
+              <w:noProof/>
+              <w:sz w:val="22"/>
+              <w:szCs w:val="22"/>
+            </w:rPr>
+            <w:t>(Barnes &amp; Kölling, 2017)</w:t>
           </w:r>
           <w:r>
             <w:rPr>
@@ -4216,151 +5128,8 @@
     </w:p>
     <w:p>
       <w:pPr>
-        <w:pStyle w:val="Brdtekst"/>
-        <w:rPr>
-          <w:sz w:val="22"/>
-          <w:szCs w:val="22"/>
-        </w:rPr>
-      </w:pPr>
-    </w:p>
-    <w:p>
-      <w:pPr>
-        <w:pStyle w:val="Brdtekst"/>
-        <w:rPr>
-          <w:sz w:val="22"/>
-          <w:szCs w:val="22"/>
-        </w:rPr>
-      </w:pPr>
-      <w:r>
-        <w:rPr>
-          <w:sz w:val="22"/>
-          <w:szCs w:val="22"/>
-        </w:rPr>
-        <w:t xml:space="preserve">Ett annet design prinsipp som er viktig for å få en god kildekode er </w:t>
-      </w:r>
-      <w:r>
-        <w:rPr>
-          <w:sz w:val="22"/>
-          <w:szCs w:val="22"/>
-        </w:rPr>
-        <w:t xml:space="preserve">høy cohesian, med dette menes høy entydig kode. Dette prinsippet går up på at hver klasse og eller hver metode kun har ett ansvarsområdet. Det vil si at hver metode gjør kun en oppgave og at hver klasse har kun en oppgave. Fordelen med å følge dette prinsippet er at det blir lettere å abstrahere koden, med det menes at det er lettere å gjøre spesifikke problemer til generelle problemer. Ved å generalisere problemene kan man enklere løse problemene og man kan bruke denne løsningen flere ganger. </w:t>
-      </w:r>
-      <w:r>
-        <w:rPr>
-          <w:sz w:val="22"/>
-          <w:szCs w:val="22"/>
-        </w:rPr>
-        <w:t xml:space="preserve">Entydig kode gjør også at det er lettere for leseren og eller folk som skal bruke koden videre, til å få en oversikt. Høy cohesian bidrar til god struktur og god organisering i metodene samt i klassene. Ett annet problem som minker om man, sørger for høy cohesian i koden er kodeduplikat. Ved </w:t>
-      </w:r>
-      <w:r>
-        <w:rPr>
-          <w:sz w:val="22"/>
-          <w:szCs w:val="22"/>
-        </w:rPr>
-        <w:t xml:space="preserve">å løse generalisere problemene og løse det en gang, kan man bruke det flere ganger for å løse lignende problemer. </w:t>
-      </w:r>
-      <w:sdt>
-        <w:sdtPr>
-          <w:rPr>
-            <w:sz w:val="22"/>
-            <w:szCs w:val="22"/>
-          </w:rPr>
-          <w:id w:val="-1020778045"/>
-          <w:citation/>
-        </w:sdtPr>
-        <w:sdtContent>
-          <w:r>
-            <w:rPr>
-              <w:sz w:val="22"/>
-              <w:szCs w:val="22"/>
-            </w:rPr>
-            <w:fldChar w:fldCharType="begin"/>
-          </w:r>
-          <w:r>
-            <w:rPr>
-              <w:sz w:val="22"/>
-              <w:szCs w:val="22"/>
-            </w:rPr>
-            <w:instrText xml:space="preserve"> CITATION Dav17 \l 1044 </w:instrText>
-          </w:r>
-          <w:r>
-            <w:rPr>
-              <w:sz w:val="22"/>
-              <w:szCs w:val="22"/>
-            </w:rPr>
-            <w:fldChar w:fldCharType="separate"/>
-          </w:r>
-          <w:r>
-            <w:rPr>
-              <w:noProof/>
-              <w:sz w:val="22"/>
-              <w:szCs w:val="22"/>
-            </w:rPr>
-            <w:t>(David J. Barnes, 2017)</w:t>
-          </w:r>
-          <w:r>
-            <w:rPr>
-              <w:sz w:val="22"/>
-              <w:szCs w:val="22"/>
-            </w:rPr>
-            <w:fldChar w:fldCharType="end"/>
-          </w:r>
-        </w:sdtContent>
-      </w:sdt>
-    </w:p>
-    <w:p>
-      <w:pPr>
-        <w:pStyle w:val="Brdtekst"/>
-        <w:rPr>
-          <w:sz w:val="22"/>
-          <w:szCs w:val="22"/>
-        </w:rPr>
-      </w:pPr>
-    </w:p>
-    <w:p>
-      <w:pPr>
-        <w:pStyle w:val="Brdtekst"/>
-        <w:rPr>
-          <w:sz w:val="22"/>
-          <w:szCs w:val="22"/>
-        </w:rPr>
-      </w:pPr>
-      <w:r>
-        <w:rPr>
-          <w:sz w:val="22"/>
-          <w:szCs w:val="22"/>
-        </w:rPr>
-        <w:t>Design prinsipp angående pakker er også ett godt virkemiddel om man vil ha god kilde kode. Ved å dele kilde koden inn i pakker, kan man strukturer en god lagdeling</w:t>
-      </w:r>
-      <w:r>
-        <w:rPr>
-          <w:sz w:val="22"/>
-          <w:szCs w:val="22"/>
-        </w:rPr>
-        <w:t xml:space="preserve">. Dette fører til at man kan ta i bruk </w:t>
-      </w:r>
-      <w:proofErr w:type="spellStart"/>
-      <w:r>
-        <w:rPr>
-          <w:i/>
-          <w:iCs/>
-          <w:sz w:val="22"/>
-          <w:szCs w:val="22"/>
-        </w:rPr>
-        <w:t>protected</w:t>
-      </w:r>
-      <w:proofErr w:type="spellEnd"/>
-      <w:r>
-        <w:rPr>
-          <w:sz w:val="22"/>
-          <w:szCs w:val="22"/>
-        </w:rPr>
-        <w:t xml:space="preserve"> som er en synlighet parameter for felt og metoder. Denne kan brukes for å skjule metoder for eksterne biblioteker, brukere eller andre pakker. God mappestruktur er også korrelert med leselighet, og struktur i prosjektet.</w:t>
-      </w:r>
-    </w:p>
-    <w:p>
-      <w:pPr>
         <w:pStyle w:val="Comment"/>
+        <w:spacing w:line="360" w:lineRule="auto"/>
       </w:pPr>
       <w:r>
         <w:t>[</w:t>
@@ -4372,6 +5141,7 @@
     <w:p>
       <w:pPr>
         <w:pStyle w:val="Comment"/>
+        <w:spacing w:line="360" w:lineRule="auto"/>
       </w:pPr>
       <w:r>
         <w:rPr>
@@ -4410,7 +5180,11 @@
         <w:t>du/</w:t>
       </w:r>
       <w:r>
-        <w:t xml:space="preserve">dere senere skal bruke til å vurdere og argumentere for </w:t>
+        <w:t xml:space="preserve">dere senere skal bruke </w:t>
+      </w:r>
+      <w:r>
+        <w:lastRenderedPageBreak/>
+        <w:t xml:space="preserve">til å vurdere og argumentere for </w:t>
       </w:r>
       <w:r>
         <w:t>at din</w:t>
@@ -4434,6 +5208,7 @@
     <w:p>
       <w:pPr>
         <w:pStyle w:val="Comment"/>
+        <w:spacing w:line="360" w:lineRule="auto"/>
       </w:pPr>
       <w:r>
         <w:t xml:space="preserve">Alle vurderinger </w:t>
@@ -4466,6 +5241,7 @@
     <w:p>
       <w:pPr>
         <w:pStyle w:val="Comment"/>
+        <w:spacing w:line="360" w:lineRule="auto"/>
         <w:rPr>
           <w:b/>
         </w:rPr>
@@ -4474,13 +5250,13 @@
         <w:rPr>
           <w:b/>
         </w:rPr>
-        <w:lastRenderedPageBreak/>
         <w:t>Eksempel:</w:t>
       </w:r>
     </w:p>
     <w:p>
       <w:pPr>
         <w:pStyle w:val="Comment"/>
+        <w:spacing w:line="360" w:lineRule="auto"/>
       </w:pPr>
       <w:r>
         <w:t>”…</w:t>
@@ -4492,6 +5268,7 @@
     <w:p>
       <w:pPr>
         <w:pStyle w:val="Comment"/>
+        <w:spacing w:line="360" w:lineRule="auto"/>
       </w:pPr>
       <w:r>
         <w:t>Tilsvarende skal det under referanser være et tall som ramser opp forfatter, årstall, tittel på bok eller artikkel osv. (se punktet om referanser).</w:t>
@@ -4503,6 +5280,7 @@
     <w:p>
       <w:pPr>
         <w:pStyle w:val="Comment"/>
+        <w:spacing w:line="360" w:lineRule="auto"/>
       </w:pPr>
       <w:r>
         <w:t>Typiske teorier i programmering:</w:t>
@@ -4515,6 +5293,7 @@
           <w:ilvl w:val="0"/>
           <w:numId w:val="13"/>
         </w:numPr>
+        <w:spacing w:line="360" w:lineRule="auto"/>
       </w:pPr>
       <w:r>
         <w:t xml:space="preserve">Hver klasse, </w:t>
@@ -4536,6 +5315,7 @@
           <w:ilvl w:val="0"/>
           <w:numId w:val="13"/>
         </w:numPr>
+        <w:spacing w:line="360" w:lineRule="auto"/>
       </w:pPr>
       <w:r>
         <w:t xml:space="preserve">Hver metode kun </w:t>
@@ -4557,6 +5337,7 @@
           <w:ilvl w:val="0"/>
           <w:numId w:val="13"/>
         </w:numPr>
+        <w:spacing w:line="360" w:lineRule="auto"/>
       </w:pPr>
       <w:r>
         <w:t xml:space="preserve">Felt i klasser </w:t>
@@ -4578,6 +5359,7 @@
           <w:ilvl w:val="0"/>
           <w:numId w:val="13"/>
         </w:numPr>
+        <w:spacing w:line="360" w:lineRule="auto"/>
       </w:pPr>
       <w:r>
         <w:t>Modularisering og abstrahering</w:t>
@@ -4590,6 +5372,7 @@
           <w:ilvl w:val="0"/>
           <w:numId w:val="13"/>
         </w:numPr>
+        <w:spacing w:line="360" w:lineRule="auto"/>
       </w:pPr>
       <w:r>
         <w:t>Osv.</w:t>
@@ -4598,6 +5381,7 @@
     <w:p>
       <w:pPr>
         <w:pStyle w:val="Overskrift1"/>
+        <w:spacing w:line="360" w:lineRule="auto"/>
       </w:pPr>
       <w:bookmarkStart w:id="19" w:name="_Toc116650255"/>
       <w:r>
@@ -4616,7 +5400,264 @@
     </w:p>
     <w:p>
       <w:pPr>
+        <w:pStyle w:val="Brdtekst"/>
+        <w:spacing w:line="360" w:lineRule="auto"/>
+        <w:rPr>
+          <w:sz w:val="22"/>
+          <w:szCs w:val="22"/>
+        </w:rPr>
+      </w:pPr>
+      <w:r>
+        <w:rPr>
+          <w:sz w:val="22"/>
+          <w:szCs w:val="22"/>
+        </w:rPr>
+        <w:t xml:space="preserve">Koden som er blitt skrevet, er utviklet i Intellij. </w:t>
+      </w:r>
+      <w:r>
+        <w:rPr>
+          <w:sz w:val="22"/>
+          <w:szCs w:val="22"/>
+        </w:rPr>
+        <w:t xml:space="preserve">Dette er en IDE som er lagd for Java og den er utviklet av JetBrains. Ved hjelp av Intellij </w:t>
+      </w:r>
+      <w:r>
+        <w:rPr>
+          <w:sz w:val="22"/>
+          <w:szCs w:val="22"/>
+        </w:rPr>
+        <w:t xml:space="preserve">ble et maven prosjekt opprettet. Det ble planlagt mapper hvor filene skulle ligge med en gruppe id relatert til faget. </w:t>
+      </w:r>
+      <w:r>
+        <w:rPr>
+          <w:sz w:val="22"/>
+          <w:szCs w:val="22"/>
+        </w:rPr>
+        <w:t>Prosjektet er lagret i pakker i henhold til maven sine forhåndsdefinerte protokoller.</w:t>
+      </w:r>
+      <w:r>
+        <w:rPr>
+          <w:sz w:val="22"/>
+          <w:szCs w:val="22"/>
+        </w:rPr>
+        <w:t xml:space="preserve"> Det er også brukt en Intellij plugin som het </w:t>
+      </w:r>
+      <w:r>
+        <w:rPr>
+          <w:i/>
+          <w:iCs/>
+          <w:sz w:val="22"/>
+          <w:szCs w:val="22"/>
+        </w:rPr>
+        <w:t>check-style</w:t>
+      </w:r>
+      <w:r>
+        <w:rPr>
+          <w:sz w:val="22"/>
+          <w:szCs w:val="22"/>
+        </w:rPr>
+        <w:t xml:space="preserve"> som er brukt for å kontrollere at koden er skrevet i henhold til angitt kodestil. Denne plugin’en sjekker blant annet luften i koden er der hvor den skal være, at det ikke er mer luft en det nødvendige, alt av dokumentasjon av koden er skrevet i henhold til stilen osv.</w:t>
+      </w:r>
+      <w:r>
+        <w:rPr>
+          <w:sz w:val="22"/>
+          <w:szCs w:val="22"/>
+        </w:rPr>
+        <w:t xml:space="preserve"> Javadokumentasjon er skrevet etter hvert som koden utviklet seg, og det oppstår nye metoder og eller klasser.</w:t>
+      </w:r>
+    </w:p>
+    <w:p>
+      <w:pPr>
+        <w:pStyle w:val="Brdtekst"/>
+        <w:spacing w:line="360" w:lineRule="auto"/>
+        <w:rPr>
+          <w:sz w:val="22"/>
+          <w:szCs w:val="22"/>
+        </w:rPr>
+      </w:pPr>
+    </w:p>
+    <w:p>
+      <w:pPr>
+        <w:pStyle w:val="Brdtekst"/>
+        <w:spacing w:line="360" w:lineRule="auto"/>
+        <w:rPr>
+          <w:sz w:val="22"/>
+          <w:szCs w:val="22"/>
+        </w:rPr>
+      </w:pPr>
+      <w:r>
+        <w:rPr>
+          <w:sz w:val="22"/>
+          <w:szCs w:val="22"/>
+        </w:rPr>
+        <w:lastRenderedPageBreak/>
+        <w:t>Selve koden er utviklet utefra agil metode, i dette ligger det at prosjektet er utviklet under flere iterasjoner.</w:t>
+      </w:r>
+      <w:r>
+        <w:rPr>
+          <w:sz w:val="22"/>
+          <w:szCs w:val="22"/>
+        </w:rPr>
+        <w:t xml:space="preserve"> Den agile utviklingsmodellen er en modell som er basert rundt iterasjoner eller sprinter, som er ulike gjøremål eller ferdigfremstillinger av delprosjekter som skal være fastsatte til en frist.</w:t>
+      </w:r>
+      <w:r>
+        <w:rPr>
+          <w:sz w:val="22"/>
+          <w:szCs w:val="22"/>
+        </w:rPr>
+        <w:t xml:space="preserve"> Som overnevnt har dette prosjektet foregått i 3 iterasjoner, da den første iterasjonen var kun en start fase for prosjektet og de 2 neste var mer utfyllende iterasjoner. Grunnen til dette er fordi at vi som studenter får ikke tilgang til hele prosjektet med en gang. Med tanke på det passer den agile fremgangsmetoden bedre enn </w:t>
+      </w:r>
+      <w:r>
+        <w:rPr>
+          <w:sz w:val="22"/>
+          <w:szCs w:val="22"/>
+        </w:rPr>
+        <w:t>fossefallsmetoden</w:t>
+      </w:r>
+      <w:r>
+        <w:rPr>
+          <w:sz w:val="22"/>
+          <w:szCs w:val="22"/>
+        </w:rPr>
+        <w:t>, fordi den agile metoden er mer agil og fleksibelt, og kan fort endre visjonen om iterasjonene om det trengs.</w:t>
+      </w:r>
+      <w:r>
+        <w:rPr>
+          <w:sz w:val="22"/>
+          <w:szCs w:val="22"/>
+        </w:rPr>
+        <w:t xml:space="preserve"> </w:t>
+      </w:r>
+      <w:r>
+        <w:rPr>
+          <w:sz w:val="22"/>
+          <w:szCs w:val="22"/>
+        </w:rPr>
+        <w:t xml:space="preserve"> Iterasjon 1 handlet mye om fundamentet i prosjektet, sette opp ett repo, sette opp filstruktur, </w:t>
+      </w:r>
+      <w:r>
+        <w:rPr>
+          <w:sz w:val="22"/>
+          <w:szCs w:val="22"/>
+        </w:rPr>
+        <w:t xml:space="preserve">koble prosjektet opp med skyen, lage første identitetsklasse. Iterasjon 2 gikk ut på å ferdigstille logikken bak applikasjonen og ferdigstille brukergrensesnittet, samt lage ett første utkast av den endelige rapporten. Den tredje iterasjonen handlet om </w:t>
+      </w:r>
+      <w:r>
+        <w:rPr>
+          <w:sz w:val="22"/>
+          <w:szCs w:val="22"/>
+        </w:rPr>
+        <w:t>refaktoriser</w:t>
+      </w:r>
+      <w:r>
+        <w:rPr>
+          <w:sz w:val="22"/>
+          <w:szCs w:val="22"/>
+        </w:rPr>
+        <w:t>ing</w:t>
+      </w:r>
+      <w:r>
+        <w:rPr>
+          <w:sz w:val="22"/>
+          <w:szCs w:val="22"/>
+        </w:rPr>
+        <w:t xml:space="preserve"> </w:t>
+      </w:r>
+      <w:r>
+        <w:rPr>
+          <w:sz w:val="22"/>
+          <w:szCs w:val="22"/>
+        </w:rPr>
+        <w:t>av koden, sette sitt eget preg på koden og ferdigstille rapporten.</w:t>
+      </w:r>
+    </w:p>
+    <w:p>
+      <w:pPr>
+        <w:pStyle w:val="Brdtekst"/>
+        <w:spacing w:line="360" w:lineRule="auto"/>
+        <w:rPr>
+          <w:sz w:val="22"/>
+          <w:szCs w:val="22"/>
+        </w:rPr>
+      </w:pPr>
+    </w:p>
+    <w:p>
+      <w:pPr>
+        <w:pStyle w:val="Brdtekst"/>
+        <w:spacing w:line="360" w:lineRule="auto"/>
+        <w:rPr>
+          <w:sz w:val="22"/>
+          <w:szCs w:val="22"/>
+        </w:rPr>
+      </w:pPr>
+      <w:r>
+        <w:rPr>
+          <w:sz w:val="22"/>
+          <w:szCs w:val="22"/>
+        </w:rPr>
+        <w:t xml:space="preserve">Under prosjektet er det gjort en rekke endringer på koden. Det er gjort mange refaktoriseringer, derfor er det viktig med god plan for å opprettholde versjons kontroll. For å løse dette er det brukt ett eksternt oppbevaringssted, GitHub. For hver gang det er gjort noen endringer på prosjektet, er dette blitt lagt inn som en endring i formen </w:t>
+      </w:r>
+      <w:r>
+        <w:rPr>
+          <w:i/>
+          <w:iCs/>
+          <w:sz w:val="22"/>
+          <w:szCs w:val="22"/>
+        </w:rPr>
+        <w:t>commit</w:t>
+      </w:r>
+      <w:r>
+        <w:rPr>
+          <w:sz w:val="22"/>
+          <w:szCs w:val="22"/>
+        </w:rPr>
+        <w:t xml:space="preserve"> </w:t>
+      </w:r>
+      <w:r>
+        <w:rPr>
+          <w:sz w:val="22"/>
+          <w:szCs w:val="22"/>
+        </w:rPr>
+        <w:t>og lastet opp på nette. Dette er en god praksis da det gjør at man kan både være sikker på at kildekoden holdes trygg, og man kan nå koden fra flere lokasjoner om det skulle være nødvendig.</w:t>
+      </w:r>
+      <w:r>
+        <w:rPr>
+          <w:sz w:val="22"/>
+          <w:szCs w:val="22"/>
+        </w:rPr>
+        <w:t xml:space="preserve"> Med disse </w:t>
+      </w:r>
+      <w:r>
+        <w:rPr>
+          <w:i/>
+          <w:iCs/>
+          <w:sz w:val="22"/>
+          <w:szCs w:val="22"/>
+        </w:rPr>
+        <w:t>commit</w:t>
+      </w:r>
+      <w:r>
+        <w:rPr>
+          <w:i/>
+          <w:iCs/>
+          <w:sz w:val="22"/>
+          <w:szCs w:val="22"/>
+        </w:rPr>
+        <w:softHyphen/>
+        <w:t xml:space="preserve">- </w:t>
+      </w:r>
+      <w:r>
+        <w:rPr>
+          <w:sz w:val="22"/>
+          <w:szCs w:val="22"/>
+        </w:rPr>
+        <w:t>ene som er lagt inn ligger det også med en kort melding som skal beskrive hva som er gjort i de ulike arbeidsøktene.</w:t>
+      </w:r>
+    </w:p>
+    <w:p>
+      <w:pPr>
         <w:pStyle w:val="Comment"/>
+        <w:spacing w:line="360" w:lineRule="auto"/>
       </w:pPr>
       <w:r>
         <w:t>[</w:t>
@@ -4637,8 +5678,10 @@
     <w:p>
       <w:pPr>
         <w:pStyle w:val="Comment"/>
-      </w:pPr>
-      <w:r>
+        <w:spacing w:line="360" w:lineRule="auto"/>
+      </w:pPr>
+      <w:r>
+        <w:lastRenderedPageBreak/>
         <w:t xml:space="preserve">[Beskriv også hvilke verktøy </w:t>
       </w:r>
       <w:r>
@@ -4663,6 +5706,7 @@
     <w:p>
       <w:pPr>
         <w:pStyle w:val="Overskrift1"/>
+        <w:spacing w:line="360" w:lineRule="auto"/>
       </w:pPr>
       <w:bookmarkStart w:id="20" w:name="_Toc116650256"/>
       <w:r>
@@ -4673,6 +5717,7 @@
     <w:p>
       <w:pPr>
         <w:pStyle w:val="Comment"/>
+        <w:spacing w:line="360" w:lineRule="auto"/>
       </w:pPr>
       <w:r>
         <w:t>[Dette er rapportens største del. Ved oppgave som omfatter teorigjennomgang, analyse eller teknisk/vitenskapelig undersøkelse: resultater av undersøkelsen - uten vurdering (disse kommer under drøfting). Ved oppgave som omfatter utviklingsoppgave: beskrivelse av løsning, bruksmåte, installasjon, drift og sikkerhet.</w:t>
@@ -4681,6 +5726,7 @@
     <w:p>
       <w:pPr>
         <w:pStyle w:val="Comment"/>
+        <w:spacing w:line="360" w:lineRule="auto"/>
       </w:pPr>
       <w:r>
         <w:t xml:space="preserve">Eventuelle </w:t>
@@ -4710,6 +5756,7 @@
     <w:p>
       <w:pPr>
         <w:pStyle w:val="Comment"/>
+        <w:spacing w:line="360" w:lineRule="auto"/>
       </w:pPr>
       <w:r>
         <w:t>Det er også her vik</w:t>
@@ -4724,6 +5771,7 @@
     <w:p>
       <w:pPr>
         <w:pStyle w:val="Comment"/>
+        <w:spacing w:line="360" w:lineRule="auto"/>
       </w:pPr>
       <w:r>
         <w:t>Beskriv også det endelige resultatet; hva ble til slutt produsert/utviklet i prosjektet? En kort brukerveiledning kan også være på sin plass. Er løsningen stor, kan brukerveiledningen legges ved som et vedlegg og henvises til fra dette kapittelet.</w:t>
@@ -4735,6 +5783,7 @@
     <w:p>
       <w:pPr>
         <w:pStyle w:val="Comment"/>
+        <w:spacing w:line="360" w:lineRule="auto"/>
       </w:pPr>
       <w:r>
         <w:t>Hva ble endret i forhold til opprinnelige design contra det siste designet som ble innlevert (</w:t>
@@ -4753,6 +5802,7 @@
     <w:p>
       <w:pPr>
         <w:pStyle w:val="Comment"/>
+        <w:spacing w:line="360" w:lineRule="auto"/>
       </w:pPr>
       <w:r>
         <w:t xml:space="preserve">Hva som ble gjort for å </w:t>
@@ -4771,6 +5821,7 @@
           <w:ilvl w:val="0"/>
           <w:numId w:val="14"/>
         </w:numPr>
+        <w:spacing w:line="360" w:lineRule="auto"/>
       </w:pPr>
       <w:r>
         <w:t>robust programvare (bruk av testing, debugging osv</w:t>
@@ -4789,6 +5840,7 @@
           <w:ilvl w:val="0"/>
           <w:numId w:val="14"/>
         </w:numPr>
+        <w:spacing w:line="360" w:lineRule="auto"/>
       </w:pPr>
       <w:r>
         <w:t>godt dokumentert kode (CheckStyle)</w:t>
@@ -4801,9 +5853,9 @@
           <w:ilvl w:val="0"/>
           <w:numId w:val="14"/>
         </w:numPr>
-      </w:pPr>
-      <w:r>
-        <w:lastRenderedPageBreak/>
+        <w:spacing w:line="360" w:lineRule="auto"/>
+      </w:pPr>
+      <w:r>
         <w:t>«</w:t>
       </w:r>
       <w:r>
@@ -4823,6 +5875,7 @@
           <w:ilvl w:val="0"/>
           <w:numId w:val="14"/>
         </w:numPr>
+        <w:spacing w:line="360" w:lineRule="auto"/>
       </w:pPr>
       <w:r>
         <w:t>bruker-vennlig design og graceful termination for å ikke krasje program tilfeldig</w:t>
@@ -4831,6 +5884,7 @@
     <w:p>
       <w:pPr>
         <w:pStyle w:val="Comment"/>
+        <w:spacing w:line="360" w:lineRule="auto"/>
       </w:pPr>
       <w:r>
         <w:rPr>
@@ -4863,7 +5917,11 @@
         <w:t xml:space="preserve"> du/dere </w:t>
       </w:r>
       <w:r>
-        <w:t>være flinke til å formulere de tanker og vurderinger som gjøres i selve argumenteringen, altså beskrive både prosess og løsning. Som en huskeregel kan</w:t>
+        <w:t xml:space="preserve">være flinke til å formulere de tanker og vurderinger som gjøres i </w:t>
+      </w:r>
+      <w:r>
+        <w:lastRenderedPageBreak/>
+        <w:t>selve argumenteringen, altså beskrive både prosess og løsning. Som en huskeregel kan</w:t>
       </w:r>
       <w:r>
         <w:t xml:space="preserve"> du/dere </w:t>
@@ -4878,6 +5936,7 @@
     <w:p>
       <w:pPr>
         <w:pStyle w:val="Comment"/>
+        <w:spacing w:line="360" w:lineRule="auto"/>
       </w:pPr>
       <w:r>
         <w:t>[</w:t>
@@ -4903,6 +5962,7 @@
     <w:p>
       <w:pPr>
         <w:pStyle w:val="Comment"/>
+        <w:spacing w:line="360" w:lineRule="auto"/>
       </w:pPr>
       <w:r>
         <w:t>Her beskriver</w:t>
@@ -4962,6 +6022,7 @@
     <w:p>
       <w:pPr>
         <w:pStyle w:val="Overskrift1"/>
+        <w:spacing w:line="360" w:lineRule="auto"/>
       </w:pPr>
       <w:bookmarkStart w:id="21" w:name="_Toc116650257"/>
       <w:r>
@@ -4972,6 +6033,7 @@
     <w:p>
       <w:pPr>
         <w:pStyle w:val="Comment"/>
+        <w:spacing w:line="360" w:lineRule="auto"/>
       </w:pPr>
       <w:r>
         <w:t>[</w:t>
@@ -4983,6 +6045,7 @@
     <w:p>
       <w:pPr>
         <w:pStyle w:val="Comment"/>
+        <w:spacing w:line="360" w:lineRule="auto"/>
       </w:pPr>
       <w:r>
         <w:rPr>
@@ -5013,6 +6076,7 @@
     <w:p>
       <w:pPr>
         <w:pStyle w:val="Comment"/>
+        <w:spacing w:line="360" w:lineRule="auto"/>
       </w:pPr>
       <w:r>
         <w:t>[</w:t>
@@ -5069,6 +6133,7 @@
     <w:p>
       <w:pPr>
         <w:pStyle w:val="Comment"/>
+        <w:spacing w:line="360" w:lineRule="auto"/>
       </w:pPr>
       <w:r>
         <w:t>Spesielt viktig er det å d</w:t>
@@ -5089,6 +6154,7 @@
     <w:p>
       <w:pPr>
         <w:pStyle w:val="Overskrift1"/>
+        <w:spacing w:line="360" w:lineRule="auto"/>
       </w:pPr>
       <w:bookmarkStart w:id="22" w:name="_Toc116650258"/>
       <w:r>
@@ -5099,6 +6165,7 @@
     <w:p>
       <w:pPr>
         <w:pStyle w:val="Comment"/>
+        <w:spacing w:line="360" w:lineRule="auto"/>
       </w:pPr>
       <w:r>
         <w:t>[</w:t>
@@ -5114,6 +6181,7 @@
           <w:ilvl w:val="0"/>
           <w:numId w:val="15"/>
         </w:numPr>
+        <w:spacing w:line="360" w:lineRule="auto"/>
       </w:pPr>
       <w:r>
         <w:t xml:space="preserve">Hva ville du ha gjort annerledes dersom du kunne begynn på nytt? </w:t>
@@ -5126,6 +6194,7 @@
           <w:ilvl w:val="0"/>
           <w:numId w:val="15"/>
         </w:numPr>
+        <w:spacing w:line="360" w:lineRule="auto"/>
       </w:pPr>
       <w:r>
         <w:t>Hva slags begrensninger kan en forvente når en bruker løsningen?</w:t>
@@ -5138,6 +6207,7 @@
           <w:ilvl w:val="0"/>
           <w:numId w:val="15"/>
         </w:numPr>
+        <w:spacing w:line="360" w:lineRule="auto"/>
       </w:pPr>
       <w:r>
         <w:t>Hva skal tas opp i fremtidige arbeid dersom du eller noen andre ville ha tatt utvikling videre?</w:t>
@@ -5146,17 +6216,20 @@
     <w:p>
       <w:pPr>
         <w:pStyle w:val="Comment"/>
+        <w:spacing w:line="360" w:lineRule="auto"/>
       </w:pPr>
     </w:p>
     <w:p>
       <w:pPr>
         <w:pStyle w:val="Comment"/>
+        <w:spacing w:line="360" w:lineRule="auto"/>
       </w:pPr>
       <w:r>
         <w:rPr>
           <w:b/>
           <w:i w:val="0"/>
         </w:rPr>
+        <w:lastRenderedPageBreak/>
         <w:t>Kommentar</w:t>
       </w:r>
       <w:r>
@@ -5178,20 +6251,104 @@
         <w:t>]</w:t>
       </w:r>
     </w:p>
-    <w:p>
-      <w:pPr>
-        <w:pStyle w:val="Overskrift1"/>
-      </w:pPr>
-      <w:bookmarkStart w:id="23" w:name="_Toc116650259"/>
-      <w:r>
-        <w:lastRenderedPageBreak/>
-        <w:t>REFERANSER</w:t>
-      </w:r>
-      <w:bookmarkEnd w:id="23"/>
-    </w:p>
+    <w:sdt>
+      <w:sdtPr>
+        <w:id w:val="911051642"/>
+        <w:docPartObj>
+          <w:docPartGallery w:val="Bibliographies"/>
+          <w:docPartUnique/>
+        </w:docPartObj>
+      </w:sdtPr>
+      <w:sdtEndPr>
+        <w:rPr>
+          <w:rFonts w:ascii="Verdana" w:hAnsi="Verdana" w:cs="Times New Roman"/>
+          <w:b w:val="0"/>
+          <w:bCs w:val="0"/>
+          <w:kern w:val="0"/>
+          <w:sz w:val="20"/>
+          <w:szCs w:val="20"/>
+        </w:rPr>
+      </w:sdtEndPr>
+      <w:sdtContent>
+        <w:p>
+          <w:pPr>
+            <w:pStyle w:val="Overskrift1"/>
+            <w:spacing w:line="360" w:lineRule="auto"/>
+          </w:pPr>
+          <w:r>
+            <w:t>Bibliografi</w:t>
+          </w:r>
+        </w:p>
+        <w:sdt>
+          <w:sdtPr>
+            <w:id w:val="111145805"/>
+            <w:bibliography/>
+          </w:sdtPr>
+          <w:sdtContent>
+            <w:p>
+              <w:pPr>
+                <w:pStyle w:val="Bibliografi"/>
+                <w:spacing w:line="360" w:lineRule="auto"/>
+                <w:ind w:left="720" w:hanging="720"/>
+                <w:rPr>
+                  <w:noProof/>
+                  <w:sz w:val="24"/>
+                  <w:szCs w:val="24"/>
+                  <w:lang w:val="en-US"/>
+                </w:rPr>
+              </w:pPr>
+              <w:r>
+                <w:fldChar w:fldCharType="begin"/>
+              </w:r>
+              <w:r>
+                <w:instrText>BIBLIOGRAPHY</w:instrText>
+              </w:r>
+              <w:r>
+                <w:fldChar w:fldCharType="separate"/>
+              </w:r>
+              <w:r>
+                <w:rPr>
+                  <w:noProof/>
+                </w:rPr>
+                <w:t xml:space="preserve">David J. Barnes, M. K. (2017). </w:t>
+              </w:r>
+              <w:r>
+                <w:rPr>
+                  <w:i/>
+                  <w:iCs/>
+                  <w:noProof/>
+                  <w:lang w:val="en-US"/>
+                </w:rPr>
+                <w:t>Objects First with Java.</w:t>
+              </w:r>
+              <w:r>
+                <w:rPr>
+                  <w:noProof/>
+                  <w:lang w:val="en-US"/>
+                </w:rPr>
+                <w:t xml:space="preserve"> Harlow: Pearson.</w:t>
+              </w:r>
+            </w:p>
+            <w:p>
+              <w:pPr>
+                <w:spacing w:line="360" w:lineRule="auto"/>
+              </w:pPr>
+              <w:r>
+                <w:rPr>
+                  <w:b/>
+                  <w:bCs/>
+                </w:rPr>
+                <w:fldChar w:fldCharType="end"/>
+              </w:r>
+            </w:p>
+          </w:sdtContent>
+        </w:sdt>
+      </w:sdtContent>
+    </w:sdt>
     <w:p>
       <w:pPr>
         <w:pStyle w:val="Comment"/>
+        <w:spacing w:line="360" w:lineRule="auto"/>
       </w:pPr>
       <w:r>
         <w:t>[</w:t>
@@ -5203,6 +6360,7 @@
     <w:p>
       <w:pPr>
         <w:pStyle w:val="Comment"/>
+        <w:spacing w:line="360" w:lineRule="auto"/>
       </w:pPr>
       <w:r>
         <w:rPr>
@@ -5221,6 +6379,7 @@
     <w:p>
       <w:pPr>
         <w:pStyle w:val="Comment"/>
+        <w:spacing w:line="360" w:lineRule="auto"/>
       </w:pPr>
       <w:r>
         <w:t>[</w:t>
@@ -5256,68 +6415,24 @@
     <w:p>
       <w:pPr>
         <w:pStyle w:val="Brdtekst"/>
-      </w:pPr>
-    </w:p>
-    <w:p>
-      <w:pPr>
-        <w:pStyle w:val="References"/>
-      </w:pPr>
-      <w:r>
-        <w:rPr>
-          <w:lang w:val="en-US"/>
-        </w:rPr>
-        <w:t xml:space="preserve">”Objects First With Java”, </w:t>
-      </w:r>
-      <w:r>
-        <w:rPr>
-          <w:lang w:val="en-US"/>
-        </w:rPr>
-        <w:t>Sixth</w:t>
-      </w:r>
-      <w:r>
-        <w:rPr>
-          <w:lang w:val="en-US"/>
-        </w:rPr>
-        <w:t xml:space="preserve"> edition, av Barnes og Kölling. </w:t>
-      </w:r>
-      <w:r>
-        <w:t>ISBN ….</w:t>
-      </w:r>
-    </w:p>
-    <w:p>
-      <w:pPr>
-        <w:pStyle w:val="References"/>
-      </w:pPr>
-      <w:r>
-        <w:t>http://.....</w:t>
-      </w:r>
-    </w:p>
-    <w:p>
-      <w:pPr>
-        <w:pStyle w:val="References"/>
-      </w:pPr>
-      <w:r>
-        <w:t>Osv.</w:t>
-      </w:r>
-    </w:p>
-    <w:p>
-      <w:pPr>
-        <w:pStyle w:val="Brdtekst"/>
+        <w:spacing w:line="360" w:lineRule="auto"/>
       </w:pPr>
     </w:p>
     <w:p>
       <w:pPr>
         <w:pStyle w:val="Overskrift1"/>
-      </w:pPr>
-      <w:bookmarkStart w:id="24" w:name="_Toc116650260"/>
+        <w:spacing w:line="360" w:lineRule="auto"/>
+      </w:pPr>
+      <w:bookmarkStart w:id="23" w:name="_Toc116650260"/>
       <w:r>
         <w:t>VEDLEGG</w:t>
       </w:r>
-      <w:bookmarkEnd w:id="24"/>
+      <w:bookmarkEnd w:id="23"/>
     </w:p>
     <w:p>
       <w:pPr>
         <w:pStyle w:val="Comment"/>
+        <w:spacing w:line="360" w:lineRule="auto"/>
       </w:pPr>
       <w:r>
         <w:t>[</w:t>
@@ -5329,6 +6444,7 @@
     <w:p>
       <w:pPr>
         <w:pStyle w:val="Comment"/>
+        <w:spacing w:line="360" w:lineRule="auto"/>
       </w:pPr>
       <w:r>
         <w:t>Vedleggene skal være nummererte og ha en overskrift.</w:t>
@@ -5337,6 +6453,7 @@
     <w:p>
       <w:pPr>
         <w:pStyle w:val="Comment"/>
+        <w:spacing w:line="360" w:lineRule="auto"/>
       </w:pPr>
       <w:r>
         <w:t>Har du/dere ingen vedlegg, så droppes dette kapittelet.</w:t>
@@ -5727,7 +6844,7 @@
                 <wp:extent cx="1638300" cy="304800"/>
                 <wp:effectExtent l="0" t="0" r="12700" b="0"/>
                 <wp:wrapNone/>
-                <wp:docPr id="2" name="Bilde 20" descr="Description: Logofargerliten"/>
+                <wp:docPr id="3" name="Bilde 20" descr="Description: Logofargerliten"/>
                 <wp:cNvGraphicFramePr>
                   <a:graphicFrameLocks xmlns:a="http://schemas.openxmlformats.org/drawingml/2006/main" noChangeAspect="1"/>
                 </wp:cNvGraphicFramePr>
@@ -5850,7 +6967,7 @@
                 <wp:extent cx="1638300" cy="304800"/>
                 <wp:effectExtent l="0" t="0" r="0" b="0"/>
                 <wp:wrapNone/>
-                <wp:docPr id="1" name="Bilde 20" descr="Description: Logofargerliten"/>
+                <wp:docPr id="5" name="Bilde 20" descr="Description: Logofargerliten"/>
                 <wp:cNvGraphicFramePr>
                   <a:graphicFrameLocks xmlns:a="http://schemas.openxmlformats.org/drawingml/2006/main" noChangeAspect="1"/>
                 </wp:cNvGraphicFramePr>
@@ -6740,7 +7857,7 @@
   </w:docDefaults>
   <w:latentStyles w:defLockedState="0" w:defUIPriority="0" w:defSemiHidden="0" w:defUnhideWhenUsed="0" w:defQFormat="0" w:count="376">
     <w:lsdException w:name="Normal" w:qFormat="1"/>
-    <w:lsdException w:name="heading 1" w:qFormat="1"/>
+    <w:lsdException w:name="heading 1" w:uiPriority="9" w:qFormat="1"/>
     <w:lsdException w:name="heading 2" w:qFormat="1"/>
     <w:lsdException w:name="heading 3" w:qFormat="1"/>
     <w:lsdException w:name="heading 4" w:qFormat="1"/>
@@ -7110,6 +8227,8 @@
     <w:name w:val="heading 1"/>
     <w:basedOn w:val="Normal"/>
     <w:next w:val="Brdtekst"/>
+    <w:link w:val="Overskrift1Tegn"/>
+    <w:uiPriority w:val="9"/>
     <w:qFormat/>
     <w:rsid w:val="00FA69EA"/>
     <w:pPr>
@@ -7568,6 +8687,40 @@
       <w:lang w:val="nb-NO"/>
     </w:rPr>
   </w:style>
+  <w:style w:type="character" w:customStyle="1" w:styleId="Overskrift1Tegn">
+    <w:name w:val="Overskrift 1 Tegn"/>
+    <w:basedOn w:val="Standardskriftforavsnitt"/>
+    <w:link w:val="Overskrift1"/>
+    <w:uiPriority w:val="9"/>
+    <w:rsid w:val="00DE1562"/>
+    <w:rPr>
+      <w:rFonts w:ascii="Arial" w:hAnsi="Arial" w:cs="Arial"/>
+      <w:b/>
+      <w:bCs/>
+      <w:kern w:val="32"/>
+      <w:sz w:val="32"/>
+      <w:szCs w:val="32"/>
+      <w:lang w:val="nb-NO" w:eastAsia="nb-NO"/>
+    </w:rPr>
+  </w:style>
+  <w:style w:type="paragraph" w:styleId="Bibliografi">
+    <w:name w:val="Bibliography"/>
+    <w:basedOn w:val="Normal"/>
+    <w:next w:val="Normal"/>
+    <w:uiPriority w:val="37"/>
+    <w:unhideWhenUsed/>
+    <w:rsid w:val="00DE1562"/>
+  </w:style>
+  <w:style w:type="paragraph" w:styleId="Liste">
+    <w:name w:val="List"/>
+    <w:basedOn w:val="Normal"/>
+    <w:unhideWhenUsed/>
+    <w:rsid w:val="0042472A"/>
+    <w:pPr>
+      <w:ind w:left="283" w:hanging="283"/>
+      <w:contextualSpacing/>
+    </w:pPr>
+  </w:style>
 </w:styles>
 </file>
 
@@ -7896,7 +9049,7 @@
   <b:Source>
     <b:Tag>Dav17</b:Tag>
     <b:SourceType>Book</b:SourceType>
-    <b:Guid>{029619C9-E33E-4FB9-A0D3-C3D44FDE21B1}</b:Guid>
+    <b:Guid>{39BF202B-B447-4878-8A19-0B6113857759}</b:Guid>
     <b:Title>Objects First with Java</b:Title>
     <b:Year>2017</b:Year>
     <b:City>Harlow</b:City>
@@ -7905,20 +9058,25 @@
       <b:Author>
         <b:NameList>
           <b:Person>
-            <b:Last>David J. Barnes</b:Last>
+            <b:Last>Barnes</b:Last>
+            <b:First>David</b:First>
+            <b:Middle>J.</b:Middle>
+          </b:Person>
+          <b:Person>
+            <b:Last>Kölling</b:Last>
             <b:First>Michael</b:First>
-            <b:Middle>Kölling</b:Middle>
           </b:Person>
         </b:NameList>
       </b:Author>
     </b:Author>
+    <b:LCID>en-US</b:LCID>
     <b:RefOrder>1</b:RefOrder>
   </b:Source>
 </b:Sources>
 </file>
 
 <file path=customXml/itemProps1.xml><?xml version="1.0" encoding="utf-8"?>
-<ds:datastoreItem xmlns:ds="http://schemas.openxmlformats.org/officeDocument/2006/customXml" ds:itemID="{D4A2B4D9-CC18-4706-9124-A499D2DEEBE7}">
+<ds:datastoreItem xmlns:ds="http://schemas.openxmlformats.org/officeDocument/2006/customXml" ds:itemID="{A177CDF7-2E3C-4717-9CB9-202A815EC23D}">
   <ds:schemaRefs>
     <ds:schemaRef ds:uri="http://schemas.openxmlformats.org/officeDocument/2006/bibliography"/>
   </ds:schemaRefs>

</xml_diff>